<commit_message>
New version with excel reports and more components
</commit_message>
<xml_diff>
--- a/CastReporting.Reporting/TemplatesFiles/Assessment-Security1.docx
+++ b/CastReporting.Reporting/TemplatesFiles/Assessment-Security1.docx
@@ -1,6 +1,6 @@
 
 <file path=word/document.xml><?xml version="1.0" encoding="utf-8"?>
-<w:document xmlns:wpc="http://schemas.microsoft.com/office/word/2010/wordprocessingCanvas" xmlns:mc="http://schemas.openxmlformats.org/markup-compatibility/2006" xmlns:o="urn:schemas-microsoft-com:office:office" xmlns:r="http://schemas.openxmlformats.org/officeDocument/2006/relationships" xmlns:m="http://schemas.openxmlformats.org/officeDocument/2006/math" xmlns:v="urn:schemas-microsoft-com:vml" xmlns:wp14="http://schemas.microsoft.com/office/word/2010/wordprocessingDrawing" xmlns:wp="http://schemas.openxmlformats.org/drawingml/2006/wordprocessingDrawing" xmlns:w10="urn:schemas-microsoft-com:office:word" xmlns:w="http://schemas.openxmlformats.org/wordprocessingml/2006/main" xmlns:w14="http://schemas.microsoft.com/office/word/2010/wordml" xmlns:wpg="http://schemas.microsoft.com/office/word/2010/wordprocessingGroup" xmlns:wpi="http://schemas.microsoft.com/office/word/2010/wordprocessingInk" xmlns:wne="http://schemas.microsoft.com/office/word/2006/wordml" xmlns:wps="http://schemas.microsoft.com/office/word/2010/wordprocessingShape" mc:Ignorable="w14 wp14">
+<w:document xmlns:wpc="http://schemas.microsoft.com/office/word/2010/wordprocessingCanvas" xmlns:mc="http://schemas.openxmlformats.org/markup-compatibility/2006" xmlns:o="urn:schemas-microsoft-com:office:office" xmlns:r="http://schemas.openxmlformats.org/officeDocument/2006/relationships" xmlns:m="http://schemas.openxmlformats.org/officeDocument/2006/math" xmlns:v="urn:schemas-microsoft-com:vml" xmlns:wp14="http://schemas.microsoft.com/office/word/2010/wordprocessingDrawing" xmlns:wp="http://schemas.openxmlformats.org/drawingml/2006/wordprocessingDrawing" xmlns:w10="urn:schemas-microsoft-com:office:word" xmlns:w="http://schemas.openxmlformats.org/wordprocessingml/2006/main" xmlns:w14="http://schemas.microsoft.com/office/word/2010/wordml" xmlns:w15="http://schemas.microsoft.com/office/word/2012/wordml" xmlns:wpg="http://schemas.microsoft.com/office/word/2010/wordprocessingGroup" xmlns:wpi="http://schemas.microsoft.com/office/word/2010/wordprocessingInk" xmlns:wne="http://schemas.microsoft.com/office/word/2006/wordml" xmlns:wps="http://schemas.microsoft.com/office/word/2010/wordprocessingShape" mc:Ignorable="w14 w15 wp14">
   <w:body>
     <w:tbl>
       <w:tblPr>
@@ -1603,15 +1603,15 @@
         </w:rPr>
       </w:pPr>
     </w:p>
-    <w:bookmarkStart w:id="0" w:name="_Toc329875900" w:displacedByCustomXml="next"/>
+    <w:bookmarkStart w:id="0" w:name="_Toc330476425" w:displacedByCustomXml="next"/>
     <w:bookmarkEnd w:id="0" w:displacedByCustomXml="next"/>
-    <w:bookmarkStart w:id="1" w:name="_Toc329875939" w:displacedByCustomXml="next"/>
+    <w:bookmarkStart w:id="1" w:name="_Toc330476259" w:displacedByCustomXml="next"/>
     <w:bookmarkEnd w:id="1" w:displacedByCustomXml="next"/>
     <w:bookmarkStart w:id="2" w:name="_Toc330475887" w:displacedByCustomXml="next"/>
     <w:bookmarkEnd w:id="2" w:displacedByCustomXml="next"/>
-    <w:bookmarkStart w:id="3" w:name="_Toc330476259" w:displacedByCustomXml="next"/>
+    <w:bookmarkStart w:id="3" w:name="_Toc329875939" w:displacedByCustomXml="next"/>
     <w:bookmarkEnd w:id="3" w:displacedByCustomXml="next"/>
-    <w:bookmarkStart w:id="4" w:name="_Toc330476425" w:displacedByCustomXml="next"/>
+    <w:bookmarkStart w:id="4" w:name="_Toc329875900" w:displacedByCustomXml="next"/>
     <w:bookmarkEnd w:id="4" w:displacedByCustomXml="next"/>
     <w:bookmarkStart w:id="5" w:name="_Toc345670318" w:displacedByCustomXml="next"/>
     <w:sdt>
@@ -1977,7 +1977,7 @@
                                 <wp:cNvGraphicFramePr/>
                                 <a:graphic xmlns:a="http://schemas.openxmlformats.org/drawingml/2006/main">
                                   <a:graphicData uri="http://schemas.openxmlformats.org/drawingml/2006/chart">
-                                    <c:chart xmlns:c="http://schemas.openxmlformats.org/drawingml/2006/chart" xmlns:r="http://schemas.openxmlformats.org/officeDocument/2006/relationships" r:id="rId9"/>
+                                    <c:chart xmlns:c="http://schemas.openxmlformats.org/drawingml/2006/chart" xmlns:r="http://schemas.openxmlformats.org/officeDocument/2006/relationships" r:id="rId8"/>
                                   </a:graphicData>
                                 </a:graphic>
                               </wp:inline>
@@ -2449,14 +2449,12 @@
                                     <w:sz w:val="20"/>
                                   </w:rPr>
                                 </w:pPr>
-                                <w:proofErr w:type="spellStart"/>
                                 <w:r>
                                   <w:rPr>
                                     <w:sz w:val="20"/>
                                   </w:rPr>
                                   <w:t>kLOCs</w:t>
                                 </w:r>
-                                <w:proofErr w:type="spellEnd"/>
                                 <w:r>
                                   <w:rPr>
                                     <w:sz w:val="20"/>
@@ -2834,7 +2832,7 @@
                                 <wp:cNvGraphicFramePr/>
                                 <a:graphic xmlns:a="http://schemas.openxmlformats.org/drawingml/2006/main">
                                   <a:graphicData uri="http://schemas.openxmlformats.org/drawingml/2006/chart">
-                                    <c:chart xmlns:c="http://schemas.openxmlformats.org/drawingml/2006/chart" xmlns:r="http://schemas.openxmlformats.org/officeDocument/2006/relationships" r:id="rId10"/>
+                                    <c:chart xmlns:c="http://schemas.openxmlformats.org/drawingml/2006/chart" xmlns:r="http://schemas.openxmlformats.org/officeDocument/2006/relationships" r:id="rId9"/>
                                   </a:graphicData>
                                 </a:graphic>
                               </wp:inline>
@@ -2974,7 +2972,6 @@
                                     <w:lang w:val="en-US"/>
                                   </w:rPr>
                                 </w:pPr>
-                                <w:proofErr w:type="spellStart"/>
                                 <w:r>
                                   <w:rPr>
                                     <w:sz w:val="20"/>
@@ -2982,7 +2979,6 @@
                                   </w:rPr>
                                   <w:t>Robu</w:t>
                                 </w:r>
-                                <w:proofErr w:type="spellEnd"/>
                               </w:p>
                             </w:tc>
                             <w:tc>
@@ -3000,7 +2996,6 @@
                                     <w:lang w:val="en-US"/>
                                   </w:rPr>
                                 </w:pPr>
-                                <w:proofErr w:type="spellStart"/>
                                 <w:r>
                                   <w:rPr>
                                     <w:sz w:val="20"/>
@@ -3008,7 +3003,6 @@
                                   </w:rPr>
                                   <w:t>Perf</w:t>
                                 </w:r>
-                                <w:proofErr w:type="spellEnd"/>
                               </w:p>
                             </w:tc>
                             <w:tc>
@@ -3026,7 +3020,6 @@
                                     <w:lang w:val="en-US"/>
                                   </w:rPr>
                                 </w:pPr>
-                                <w:proofErr w:type="spellStart"/>
                                 <w:r>
                                   <w:rPr>
                                     <w:sz w:val="20"/>
@@ -3034,7 +3027,6 @@
                                   </w:rPr>
                                   <w:t>Secu</w:t>
                                 </w:r>
-                                <w:proofErr w:type="spellEnd"/>
                               </w:p>
                             </w:tc>
                             <w:tc>
@@ -3105,37 +3097,12 @@
                                     <w:lang w:val="en-US"/>
                                   </w:rPr>
                                 </w:pPr>
-                                <w:proofErr w:type="spellStart"/>
                                 <w:r>
                                   <w:rPr>
                                     <w:sz w:val="18"/>
                                     <w:lang w:val="en-US"/>
                                   </w:rPr>
-                                  <w:t>Curr</w:t>
-                                </w:r>
-                                <w:proofErr w:type="spellEnd"/>
-                                <w:r>
-                                  <w:rPr>
-                                    <w:sz w:val="18"/>
-                                    <w:lang w:val="en-US"/>
-                                  </w:rPr>
-                                  <w:t xml:space="preserve">. </w:t>
-                                </w:r>
-                                <w:proofErr w:type="spellStart"/>
-                                <w:r>
-                                  <w:rPr>
-                                    <w:sz w:val="18"/>
-                                    <w:lang w:val="en-US"/>
-                                  </w:rPr>
-                                  <w:t>Vers</w:t>
-                                </w:r>
-                                <w:proofErr w:type="spellEnd"/>
-                                <w:r>
-                                  <w:rPr>
-                                    <w:sz w:val="18"/>
-                                    <w:lang w:val="en-US"/>
-                                  </w:rPr>
-                                  <w:t>.</w:t>
+                                  <w:t>Curr. Vers.</w:t>
                                 </w:r>
                               </w:p>
                             </w:tc>
@@ -3331,23 +3298,7 @@
                                     <w:sz w:val="18"/>
                                     <w:lang w:val="en-US"/>
                                   </w:rPr>
-                                  <w:t xml:space="preserve">Prev. </w:t>
-                                </w:r>
-                                <w:proofErr w:type="spellStart"/>
-                                <w:r>
-                                  <w:rPr>
-                                    <w:sz w:val="18"/>
-                                    <w:lang w:val="en-US"/>
-                                  </w:rPr>
-                                  <w:t>Vers</w:t>
-                                </w:r>
-                                <w:proofErr w:type="spellEnd"/>
-                                <w:r>
-                                  <w:rPr>
-                                    <w:sz w:val="18"/>
-                                    <w:lang w:val="en-US"/>
-                                  </w:rPr>
-                                  <w:t>.</w:t>
+                                  <w:t>Prev. Vers.</w:t>
                                 </w:r>
                               </w:p>
                             </w:tc>
@@ -7756,8 +7707,6 @@
           <w:lang w:val="en-GB"/>
         </w:rPr>
       </w:pPr>
-      <w:bookmarkStart w:id="12" w:name="_GoBack"/>
-      <w:bookmarkEnd w:id="12"/>
     </w:p>
     <w:p>
       <w:pPr>
@@ -7775,8 +7724,8 @@
           <w:noProof/>
         </w:rPr>
       </w:pPr>
-      <w:bookmarkStart w:id="13" w:name="_Toc345670322"/>
-      <w:bookmarkStart w:id="14" w:name="_Toc306010802"/>
+      <w:bookmarkStart w:id="12" w:name="_Toc345670322"/>
+      <w:bookmarkStart w:id="13" w:name="_Toc306010802"/>
       <w:r>
         <w:rPr>
           <w:noProof/>
@@ -7796,7 +7745,7 @@
         </w:rPr>
         <w:t>Standards</w:t>
       </w:r>
-      <w:bookmarkEnd w:id="13"/>
+      <w:bookmarkEnd w:id="12"/>
       <w:r>
         <w:rPr>
           <w:noProof/>
@@ -8250,16 +8199,8 @@
               <w:rPr>
                 <w:sz w:val="28"/>
               </w:rPr>
-              <w:t xml:space="preserve">Porous </w:t>
-            </w:r>
-            <w:proofErr w:type="spellStart"/>
-            <w:r>
-              <w:rPr>
-                <w:sz w:val="28"/>
-              </w:rPr>
-              <w:t>Defenses</w:t>
-            </w:r>
-            <w:proofErr w:type="spellEnd"/>
+              <w:t>Porous Defenses</w:t>
+            </w:r>
           </w:p>
         </w:tc>
         <w:tc>
@@ -8362,7 +8303,7 @@
           <w:noProof/>
         </w:rPr>
       </w:pPr>
-      <w:bookmarkStart w:id="15" w:name="_Toc345670323"/>
+      <w:bookmarkStart w:id="14" w:name="_Toc345670323"/>
       <w:r>
         <w:rPr>
           <w:noProof/>
@@ -8370,7 +8311,7 @@
         <w:lastRenderedPageBreak/>
         <w:t>Mapping CAST Rules to CWE Most Dangerous Software Errors</w:t>
       </w:r>
-      <w:bookmarkEnd w:id="15"/>
+      <w:bookmarkEnd w:id="14"/>
     </w:p>
     <w:p>
       <w:pPr>
@@ -8520,14 +8461,14 @@
           <w:noProof/>
         </w:rPr>
       </w:pPr>
-      <w:bookmarkStart w:id="16" w:name="_Toc345670324"/>
+      <w:bookmarkStart w:id="15" w:name="_Toc345670324"/>
       <w:r>
         <w:rPr>
           <w:noProof/>
         </w:rPr>
         <w:t>Insecure Interaction Between Components</w:t>
       </w:r>
-      <w:bookmarkEnd w:id="16"/>
+      <w:bookmarkEnd w:id="15"/>
       <w:r>
         <w:rPr>
           <w:noProof/>
@@ -9352,29 +9293,7 @@
                 <w:szCs w:val="18"/>
                 <w:lang w:eastAsia="en-GB"/>
               </w:rPr>
-              <w:t xml:space="preserve">Extend existing rules - Avoid non standard file extensions, Avoid file path manipulation vulnerabilities, Avoid </w:t>
-            </w:r>
-            <w:proofErr w:type="spellStart"/>
-            <w:r>
-              <w:rPr>
-                <w:rFonts w:eastAsia="Times New Roman"/>
-                <w:color w:val="000000"/>
-                <w:sz w:val="18"/>
-                <w:szCs w:val="18"/>
-                <w:lang w:eastAsia="en-GB"/>
-              </w:rPr>
-              <w:t>XPath</w:t>
-            </w:r>
-            <w:proofErr w:type="spellEnd"/>
-            <w:r>
-              <w:rPr>
-                <w:rFonts w:eastAsia="Times New Roman"/>
-                <w:color w:val="000000"/>
-                <w:sz w:val="18"/>
-                <w:szCs w:val="18"/>
-                <w:lang w:eastAsia="en-GB"/>
-              </w:rPr>
-              <w:t xml:space="preserve"> injection vulnerabilities</w:t>
+              <w:t>Extend existing rules - Avoid non standard file extensions, Avoid file path manipulation vulnerabilities, Avoid XPath injection vulnerabilities</w:t>
             </w:r>
           </w:p>
         </w:tc>
@@ -9502,29 +9421,7 @@
                 <w:szCs w:val="18"/>
                 <w:lang w:eastAsia="en-GB"/>
               </w:rPr>
-              <w:t xml:space="preserve">Ensure that application is free of cross-site scripting issues (CWE-79), because most CSRF </w:t>
-            </w:r>
-            <w:proofErr w:type="spellStart"/>
-            <w:r>
-              <w:rPr>
-                <w:rFonts w:eastAsia="Times New Roman"/>
-                <w:color w:val="000000"/>
-                <w:sz w:val="18"/>
-                <w:szCs w:val="18"/>
-                <w:lang w:eastAsia="en-GB"/>
-              </w:rPr>
-              <w:t>defenses</w:t>
-            </w:r>
-            <w:proofErr w:type="spellEnd"/>
-            <w:r>
-              <w:rPr>
-                <w:rFonts w:eastAsia="Times New Roman"/>
-                <w:color w:val="000000"/>
-                <w:sz w:val="18"/>
-                <w:szCs w:val="18"/>
-                <w:lang w:eastAsia="en-GB"/>
-              </w:rPr>
-              <w:t xml:space="preserve"> can be bypassed using attacker-controlled script.</w:t>
+              <w:t>Ensure that application is free of cross-site scripting issues (CWE-79), because most CSRF defenses can be bypassed using attacker-controlled script.</w:t>
             </w:r>
           </w:p>
         </w:tc>
@@ -9735,14 +9632,14 @@
           <w:noProof/>
         </w:rPr>
       </w:pPr>
-      <w:bookmarkStart w:id="17" w:name="_Toc345670325"/>
+      <w:bookmarkStart w:id="16" w:name="_Toc345670325"/>
       <w:r>
         <w:rPr>
           <w:noProof/>
         </w:rPr>
         <w:t>Risky Resource Management</w:t>
       </w:r>
-      <w:bookmarkEnd w:id="17"/>
+      <w:bookmarkEnd w:id="16"/>
       <w:r>
         <w:rPr>
           <w:noProof/>
@@ -10097,117 +9994,7 @@
                 <w:szCs w:val="18"/>
                 <w:lang w:eastAsia="en-GB"/>
               </w:rPr>
-              <w:t xml:space="preserve">Extend existing rules - Avoid using </w:t>
-            </w:r>
-            <w:proofErr w:type="spellStart"/>
-            <w:r>
-              <w:rPr>
-                <w:rFonts w:eastAsia="Times New Roman"/>
-                <w:color w:val="000000"/>
-                <w:sz w:val="18"/>
-                <w:szCs w:val="18"/>
-                <w:lang w:eastAsia="en-GB"/>
-              </w:rPr>
-              <w:t>getopt</w:t>
-            </w:r>
-            <w:proofErr w:type="spellEnd"/>
-            <w:r>
-              <w:rPr>
-                <w:rFonts w:eastAsia="Times New Roman"/>
-                <w:color w:val="000000"/>
-                <w:sz w:val="18"/>
-                <w:szCs w:val="18"/>
-                <w:lang w:eastAsia="en-GB"/>
-              </w:rPr>
-              <w:t xml:space="preserve">() function, Never use </w:t>
-            </w:r>
-            <w:proofErr w:type="spellStart"/>
-            <w:r>
-              <w:rPr>
-                <w:rFonts w:eastAsia="Times New Roman"/>
-                <w:color w:val="000000"/>
-                <w:sz w:val="18"/>
-                <w:szCs w:val="18"/>
-                <w:lang w:eastAsia="en-GB"/>
-              </w:rPr>
-              <w:t>sprintf</w:t>
-            </w:r>
-            <w:proofErr w:type="spellEnd"/>
-            <w:r>
-              <w:rPr>
-                <w:rFonts w:eastAsia="Times New Roman"/>
-                <w:color w:val="000000"/>
-                <w:sz w:val="18"/>
-                <w:szCs w:val="18"/>
-                <w:lang w:eastAsia="en-GB"/>
-              </w:rPr>
-              <w:t xml:space="preserve">() function or </w:t>
-            </w:r>
-            <w:proofErr w:type="spellStart"/>
-            <w:r>
-              <w:rPr>
-                <w:rFonts w:eastAsia="Times New Roman"/>
-                <w:color w:val="000000"/>
-                <w:sz w:val="18"/>
-                <w:szCs w:val="18"/>
-                <w:lang w:eastAsia="en-GB"/>
-              </w:rPr>
-              <w:t>vsprintf</w:t>
-            </w:r>
-            <w:proofErr w:type="spellEnd"/>
-            <w:r>
-              <w:rPr>
-                <w:rFonts w:eastAsia="Times New Roman"/>
-                <w:color w:val="000000"/>
-                <w:sz w:val="18"/>
-                <w:szCs w:val="18"/>
-                <w:lang w:eastAsia="en-GB"/>
-              </w:rPr>
-              <w:t xml:space="preserve">() function, Never perform C cast between incompatible class pointers, Avoid using </w:t>
-            </w:r>
-            <w:proofErr w:type="spellStart"/>
-            <w:r>
-              <w:rPr>
-                <w:rFonts w:eastAsia="Times New Roman"/>
-                <w:color w:val="000000"/>
-                <w:sz w:val="18"/>
-                <w:szCs w:val="18"/>
-                <w:lang w:eastAsia="en-GB"/>
-              </w:rPr>
-              <w:t>static_cast</w:t>
-            </w:r>
-            <w:proofErr w:type="spellEnd"/>
-            <w:r>
-              <w:rPr>
-                <w:rFonts w:eastAsia="Times New Roman"/>
-                <w:color w:val="000000"/>
-                <w:sz w:val="18"/>
-                <w:szCs w:val="18"/>
-                <w:lang w:eastAsia="en-GB"/>
-              </w:rPr>
-              <w:t xml:space="preserve"> on class/</w:t>
-            </w:r>
-            <w:proofErr w:type="spellStart"/>
-            <w:r>
-              <w:rPr>
-                <w:rFonts w:eastAsia="Times New Roman"/>
-                <w:color w:val="000000"/>
-                <w:sz w:val="18"/>
-                <w:szCs w:val="18"/>
-                <w:lang w:eastAsia="en-GB"/>
-              </w:rPr>
-              <w:t>struct</w:t>
-            </w:r>
-            <w:proofErr w:type="spellEnd"/>
-            <w:r>
-              <w:rPr>
-                <w:rFonts w:eastAsia="Times New Roman"/>
-                <w:color w:val="000000"/>
-                <w:sz w:val="18"/>
-                <w:szCs w:val="18"/>
-                <w:lang w:eastAsia="en-GB"/>
-              </w:rPr>
-              <w:t xml:space="preserve"> pointers</w:t>
+              <w:t>Extend existing rules - Avoid using getopt() function, Never use sprintf() function or vsprintf() function, Never perform C cast between incompatible class pointers, Avoid using static_cast on class/struct pointers</w:t>
             </w:r>
           </w:p>
         </w:tc>
@@ -10520,29 +10307,7 @@
                 <w:szCs w:val="18"/>
                 <w:lang w:eastAsia="en-GB"/>
               </w:rPr>
-              <w:t xml:space="preserve">Extend existing rules - Avoid non standard file extensions, Avoid file path manipulation vulnerabilities, Avoid </w:t>
-            </w:r>
-            <w:proofErr w:type="spellStart"/>
-            <w:r>
-              <w:rPr>
-                <w:rFonts w:eastAsia="Times New Roman"/>
-                <w:color w:val="000000"/>
-                <w:sz w:val="18"/>
-                <w:szCs w:val="18"/>
-                <w:lang w:eastAsia="en-GB"/>
-              </w:rPr>
-              <w:t>XPath</w:t>
-            </w:r>
-            <w:proofErr w:type="spellEnd"/>
-            <w:r>
-              <w:rPr>
-                <w:rFonts w:eastAsia="Times New Roman"/>
-                <w:color w:val="000000"/>
-                <w:sz w:val="18"/>
-                <w:szCs w:val="18"/>
-                <w:lang w:eastAsia="en-GB"/>
-              </w:rPr>
-              <w:t xml:space="preserve"> injection vulnerabilities</w:t>
+              <w:t>Extend existing rules - Avoid non standard file extensions, Avoid file path manipulation vulnerabilities, Avoid XPath injection vulnerabilities</w:t>
             </w:r>
           </w:p>
         </w:tc>
@@ -10709,29 +10474,7 @@
                 <w:szCs w:val="18"/>
                 <w:lang w:eastAsia="en-GB"/>
               </w:rPr>
-              <w:t xml:space="preserve">Extend existing rules - Avoid </w:t>
-            </w:r>
-            <w:proofErr w:type="spellStart"/>
-            <w:r>
-              <w:rPr>
-                <w:rFonts w:eastAsia="Times New Roman"/>
-                <w:color w:val="000000"/>
-                <w:sz w:val="18"/>
-                <w:szCs w:val="18"/>
-                <w:lang w:eastAsia="en-GB"/>
-              </w:rPr>
-              <w:t>XPath</w:t>
-            </w:r>
-            <w:proofErr w:type="spellEnd"/>
-            <w:r>
-              <w:rPr>
-                <w:rFonts w:eastAsia="Times New Roman"/>
-                <w:color w:val="000000"/>
-                <w:sz w:val="18"/>
-                <w:szCs w:val="18"/>
-                <w:lang w:eastAsia="en-GB"/>
-              </w:rPr>
-              <w:t xml:space="preserve"> injection vulnerabilities</w:t>
+              <w:t>Extend existing rules - Avoid XPath injection vulnerabilities</w:t>
             </w:r>
           </w:p>
         </w:tc>
@@ -10888,86 +10631,8 @@
                 <w:szCs w:val="18"/>
                 <w:lang w:eastAsia="en-GB"/>
               </w:rPr>
-              <w:t xml:space="preserve">Avoid using </w:t>
-            </w:r>
-            <w:proofErr w:type="spellStart"/>
-            <w:r>
-              <w:rPr>
-                <w:rFonts w:eastAsia="Times New Roman"/>
-                <w:color w:val="000000"/>
-                <w:sz w:val="18"/>
-                <w:szCs w:val="18"/>
-                <w:lang w:eastAsia="en-GB"/>
-              </w:rPr>
-              <w:t>snprintf</w:t>
-            </w:r>
-            <w:proofErr w:type="spellEnd"/>
-            <w:r>
-              <w:rPr>
-                <w:rFonts w:eastAsia="Times New Roman"/>
-                <w:color w:val="000000"/>
-                <w:sz w:val="18"/>
-                <w:szCs w:val="18"/>
-                <w:lang w:eastAsia="en-GB"/>
-              </w:rPr>
-              <w:t xml:space="preserve">() function, Avoid using </w:t>
-            </w:r>
-            <w:proofErr w:type="spellStart"/>
-            <w:r>
-              <w:rPr>
-                <w:rFonts w:eastAsia="Times New Roman"/>
-                <w:color w:val="000000"/>
-                <w:sz w:val="18"/>
-                <w:szCs w:val="18"/>
-                <w:lang w:eastAsia="en-GB"/>
-              </w:rPr>
-              <w:t>realpath</w:t>
-            </w:r>
-            <w:proofErr w:type="spellEnd"/>
-            <w:r>
-              <w:rPr>
-                <w:rFonts w:eastAsia="Times New Roman"/>
-                <w:color w:val="000000"/>
-                <w:sz w:val="18"/>
-                <w:szCs w:val="18"/>
-                <w:lang w:eastAsia="en-GB"/>
-              </w:rPr>
-              <w:t xml:space="preserve">() function, Avoid using the </w:t>
-            </w:r>
-            <w:proofErr w:type="spellStart"/>
-            <w:r>
-              <w:rPr>
-                <w:rFonts w:eastAsia="Times New Roman"/>
-                <w:color w:val="000000"/>
-                <w:sz w:val="18"/>
-                <w:szCs w:val="18"/>
-                <w:lang w:eastAsia="en-GB"/>
-              </w:rPr>
-              <w:t>scanf</w:t>
-            </w:r>
-            <w:proofErr w:type="spellEnd"/>
-            <w:r>
-              <w:rPr>
-                <w:rFonts w:eastAsia="Times New Roman"/>
-                <w:color w:val="000000"/>
-                <w:sz w:val="18"/>
-                <w:szCs w:val="18"/>
-                <w:lang w:eastAsia="en-GB"/>
-              </w:rPr>
-              <w:t xml:space="preserve">() function, </w:t>
-            </w:r>
-            <w:proofErr w:type="spellStart"/>
-            <w:r>
-              <w:rPr>
-                <w:rFonts w:eastAsia="Times New Roman"/>
-                <w:color w:val="000000"/>
-                <w:sz w:val="18"/>
-                <w:szCs w:val="18"/>
-                <w:lang w:eastAsia="en-GB"/>
-              </w:rPr>
-              <w:t>etc</w:t>
-            </w:r>
-            <w:proofErr w:type="spellEnd"/>
+              <w:t>Avoid using snprintf() function, Avoid using realpath() function, Avoid using the scanf() function, etc</w:t>
+            </w:r>
           </w:p>
         </w:tc>
       </w:tr>
@@ -11133,95 +10798,7 @@
                 <w:szCs w:val="18"/>
                 <w:lang w:eastAsia="en-GB"/>
               </w:rPr>
-              <w:t xml:space="preserve">Extend existing rules - Never use </w:t>
-            </w:r>
-            <w:proofErr w:type="spellStart"/>
-            <w:r>
-              <w:rPr>
-                <w:rFonts w:eastAsia="Times New Roman"/>
-                <w:color w:val="000000"/>
-                <w:sz w:val="18"/>
-                <w:szCs w:val="18"/>
-                <w:lang w:eastAsia="en-GB"/>
-              </w:rPr>
-              <w:t>sprintf</w:t>
-            </w:r>
-            <w:proofErr w:type="spellEnd"/>
-            <w:r>
-              <w:rPr>
-                <w:rFonts w:eastAsia="Times New Roman"/>
-                <w:color w:val="000000"/>
-                <w:sz w:val="18"/>
-                <w:szCs w:val="18"/>
-                <w:lang w:eastAsia="en-GB"/>
-              </w:rPr>
-              <w:t xml:space="preserve">() function or </w:t>
-            </w:r>
-            <w:proofErr w:type="spellStart"/>
-            <w:r>
-              <w:rPr>
-                <w:rFonts w:eastAsia="Times New Roman"/>
-                <w:color w:val="000000"/>
-                <w:sz w:val="18"/>
-                <w:szCs w:val="18"/>
-                <w:lang w:eastAsia="en-GB"/>
-              </w:rPr>
-              <w:t>vsprintf</w:t>
-            </w:r>
-            <w:proofErr w:type="spellEnd"/>
-            <w:r>
-              <w:rPr>
-                <w:rFonts w:eastAsia="Times New Roman"/>
-                <w:color w:val="000000"/>
-                <w:sz w:val="18"/>
-                <w:szCs w:val="18"/>
-                <w:lang w:eastAsia="en-GB"/>
-              </w:rPr>
-              <w:t xml:space="preserve">() function, Never perform C cast between incompatible class pointers, Avoid using </w:t>
-            </w:r>
-            <w:proofErr w:type="spellStart"/>
-            <w:r>
-              <w:rPr>
-                <w:rFonts w:eastAsia="Times New Roman"/>
-                <w:color w:val="000000"/>
-                <w:sz w:val="18"/>
-                <w:szCs w:val="18"/>
-                <w:lang w:eastAsia="en-GB"/>
-              </w:rPr>
-              <w:t>static_cast</w:t>
-            </w:r>
-            <w:proofErr w:type="spellEnd"/>
-            <w:r>
-              <w:rPr>
-                <w:rFonts w:eastAsia="Times New Roman"/>
-                <w:color w:val="000000"/>
-                <w:sz w:val="18"/>
-                <w:szCs w:val="18"/>
-                <w:lang w:eastAsia="en-GB"/>
-              </w:rPr>
-              <w:t xml:space="preserve"> on class/</w:t>
-            </w:r>
-            <w:proofErr w:type="spellStart"/>
-            <w:r>
-              <w:rPr>
-                <w:rFonts w:eastAsia="Times New Roman"/>
-                <w:color w:val="000000"/>
-                <w:sz w:val="18"/>
-                <w:szCs w:val="18"/>
-                <w:lang w:eastAsia="en-GB"/>
-              </w:rPr>
-              <w:t>struct</w:t>
-            </w:r>
-            <w:proofErr w:type="spellEnd"/>
-            <w:r>
-              <w:rPr>
-                <w:rFonts w:eastAsia="Times New Roman"/>
-                <w:color w:val="000000"/>
-                <w:sz w:val="18"/>
-                <w:szCs w:val="18"/>
-                <w:lang w:eastAsia="en-GB"/>
-              </w:rPr>
-              <w:t xml:space="preserve"> pointers</w:t>
+              <w:t>Extend existing rules - Never use sprintf() function or vsprintf() function, Never perform C cast between incompatible class pointers, Avoid using static_cast on class/struct pointers</w:t>
             </w:r>
           </w:p>
         </w:tc>
@@ -11378,86 +10955,8 @@
                 <w:szCs w:val="18"/>
                 <w:lang w:eastAsia="en-GB"/>
               </w:rPr>
-              <w:t xml:space="preserve">Extend existing rules - Never use </w:t>
-            </w:r>
-            <w:proofErr w:type="spellStart"/>
-            <w:r>
-              <w:rPr>
-                <w:rFonts w:eastAsia="Times New Roman"/>
-                <w:color w:val="000000"/>
-                <w:sz w:val="18"/>
-                <w:szCs w:val="18"/>
-                <w:lang w:eastAsia="en-GB"/>
-              </w:rPr>
-              <w:t>sprintf</w:t>
-            </w:r>
-            <w:proofErr w:type="spellEnd"/>
-            <w:r>
-              <w:rPr>
-                <w:rFonts w:eastAsia="Times New Roman"/>
-                <w:color w:val="000000"/>
-                <w:sz w:val="18"/>
-                <w:szCs w:val="18"/>
-                <w:lang w:eastAsia="en-GB"/>
-              </w:rPr>
-              <w:t xml:space="preserve">() function or </w:t>
-            </w:r>
-            <w:proofErr w:type="spellStart"/>
-            <w:r>
-              <w:rPr>
-                <w:rFonts w:eastAsia="Times New Roman"/>
-                <w:color w:val="000000"/>
-                <w:sz w:val="18"/>
-                <w:szCs w:val="18"/>
-                <w:lang w:eastAsia="en-GB"/>
-              </w:rPr>
-              <w:t>vsprintf</w:t>
-            </w:r>
-            <w:proofErr w:type="spellEnd"/>
-            <w:r>
-              <w:rPr>
-                <w:rFonts w:eastAsia="Times New Roman"/>
-                <w:color w:val="000000"/>
-                <w:sz w:val="18"/>
-                <w:szCs w:val="18"/>
-                <w:lang w:eastAsia="en-GB"/>
-              </w:rPr>
-              <w:t xml:space="preserve">() function, Avoid using the </w:t>
-            </w:r>
-            <w:proofErr w:type="spellStart"/>
-            <w:r>
-              <w:rPr>
-                <w:rFonts w:eastAsia="Times New Roman"/>
-                <w:color w:val="000000"/>
-                <w:sz w:val="18"/>
-                <w:szCs w:val="18"/>
-                <w:lang w:eastAsia="en-GB"/>
-              </w:rPr>
-              <w:t>scanf</w:t>
-            </w:r>
-            <w:proofErr w:type="spellEnd"/>
-            <w:r>
-              <w:rPr>
-                <w:rFonts w:eastAsia="Times New Roman"/>
-                <w:color w:val="000000"/>
-                <w:sz w:val="18"/>
-                <w:szCs w:val="18"/>
-                <w:lang w:eastAsia="en-GB"/>
-              </w:rPr>
-              <w:t xml:space="preserve">() function, </w:t>
-            </w:r>
-            <w:proofErr w:type="spellStart"/>
-            <w:r>
-              <w:rPr>
-                <w:rFonts w:eastAsia="Times New Roman"/>
-                <w:color w:val="000000"/>
-                <w:sz w:val="18"/>
-                <w:szCs w:val="18"/>
-                <w:lang w:eastAsia="en-GB"/>
-              </w:rPr>
-              <w:t>etc</w:t>
-            </w:r>
-            <w:proofErr w:type="spellEnd"/>
+              <w:t>Extend existing rules - Never use sprintf() function or vsprintf() function, Avoid using the scanf() function, etc</w:t>
+            </w:r>
           </w:p>
         </w:tc>
       </w:tr>
@@ -11612,29 +11111,7 @@
                 <w:szCs w:val="18"/>
                 <w:lang w:eastAsia="en-GB"/>
               </w:rPr>
-              <w:t xml:space="preserve">Extend existing rules - Avoid using </w:t>
-            </w:r>
-            <w:proofErr w:type="spellStart"/>
-            <w:r>
-              <w:rPr>
-                <w:rFonts w:eastAsia="Times New Roman"/>
-                <w:color w:val="000000"/>
-                <w:sz w:val="18"/>
-                <w:szCs w:val="18"/>
-                <w:lang w:eastAsia="en-GB"/>
-              </w:rPr>
-              <w:t>getopt</w:t>
-            </w:r>
-            <w:proofErr w:type="spellEnd"/>
-            <w:r>
-              <w:rPr>
-                <w:rFonts w:eastAsia="Times New Roman"/>
-                <w:color w:val="000000"/>
-                <w:sz w:val="18"/>
-                <w:szCs w:val="18"/>
-                <w:lang w:eastAsia="en-GB"/>
-              </w:rPr>
-              <w:t>() function</w:t>
+              <w:t>Extend existing rules - Avoid using getopt() function</w:t>
             </w:r>
           </w:p>
         </w:tc>
@@ -11660,14 +11137,14 @@
           <w:noProof/>
         </w:rPr>
       </w:pPr>
-      <w:bookmarkStart w:id="18" w:name="_Toc345670326"/>
+      <w:bookmarkStart w:id="17" w:name="_Toc345670326"/>
       <w:r>
         <w:rPr>
           <w:noProof/>
         </w:rPr>
         <w:t>Porous Defenses</w:t>
       </w:r>
-      <w:bookmarkEnd w:id="18"/>
+      <w:bookmarkEnd w:id="17"/>
     </w:p>
     <w:p>
       <w:pPr>
@@ -11971,27 +11448,15 @@
                 <w:lang w:eastAsia="en-GB"/>
               </w:rPr>
             </w:pPr>
-            <w:proofErr w:type="gramStart"/>
-            <w:r>
-              <w:rPr>
-                <w:rFonts w:eastAsia="Times New Roman"/>
-                <w:color w:val="000000"/>
-                <w:sz w:val="18"/>
-                <w:szCs w:val="18"/>
-                <w:lang w:eastAsia="en-GB"/>
-              </w:rPr>
-              <w:t>avoid</w:t>
-            </w:r>
-            <w:proofErr w:type="gramEnd"/>
-            <w:r>
-              <w:rPr>
-                <w:rFonts w:eastAsia="Times New Roman"/>
-                <w:color w:val="000000"/>
-                <w:sz w:val="18"/>
-                <w:szCs w:val="18"/>
-                <w:lang w:eastAsia="en-GB"/>
-              </w:rPr>
-              <w:t xml:space="preserve"> implementing custom authentication routines and consider using authentication capabilities as provided by the surrounding</w:t>
+            <w:r>
+              <w:rPr>
+                <w:rFonts w:eastAsia="Times New Roman"/>
+                <w:color w:val="000000"/>
+                <w:sz w:val="18"/>
+                <w:szCs w:val="18"/>
+                <w:lang w:eastAsia="en-GB"/>
+              </w:rPr>
+              <w:t>avoid implementing custom authentication routines and consider using authentication capabilities as provided by the surrounding</w:t>
             </w:r>
             <w:r>
               <w:rPr>
@@ -12639,29 +12104,7 @@
                 <w:szCs w:val="18"/>
                 <w:lang w:eastAsia="en-GB"/>
               </w:rPr>
-              <w:t xml:space="preserve">consider </w:t>
-            </w:r>
-            <w:proofErr w:type="spellStart"/>
-            <w:r>
-              <w:rPr>
-                <w:rFonts w:eastAsia="Times New Roman"/>
-                <w:color w:val="000000"/>
-                <w:sz w:val="18"/>
-                <w:szCs w:val="18"/>
-                <w:lang w:eastAsia="en-GB"/>
-              </w:rPr>
-              <w:t>getcookies</w:t>
-            </w:r>
-            <w:proofErr w:type="spellEnd"/>
-            <w:r>
-              <w:rPr>
-                <w:rFonts w:eastAsia="Times New Roman"/>
-                <w:color w:val="000000"/>
-                <w:sz w:val="18"/>
-                <w:szCs w:val="18"/>
-                <w:lang w:eastAsia="en-GB"/>
-              </w:rPr>
-              <w:t xml:space="preserve"> as unsafe</w:t>
+              <w:t>consider getcookies as unsafe</w:t>
             </w:r>
           </w:p>
         </w:tc>
@@ -12817,29 +12260,7 @@
                 <w:szCs w:val="18"/>
                 <w:lang w:eastAsia="en-GB"/>
               </w:rPr>
-              <w:t>Checking for privileges being appropriately implemented based on the scenario/</w:t>
-            </w:r>
-            <w:proofErr w:type="spellStart"/>
-            <w:r>
-              <w:rPr>
-                <w:rFonts w:eastAsia="Times New Roman"/>
-                <w:color w:val="000000"/>
-                <w:sz w:val="18"/>
-                <w:szCs w:val="18"/>
-                <w:lang w:eastAsia="en-GB"/>
-              </w:rPr>
-              <w:t>usecase</w:t>
-            </w:r>
-            <w:proofErr w:type="spellEnd"/>
-            <w:r>
-              <w:rPr>
-                <w:rFonts w:eastAsia="Times New Roman"/>
-                <w:color w:val="000000"/>
-                <w:sz w:val="18"/>
-                <w:szCs w:val="18"/>
-                <w:lang w:eastAsia="en-GB"/>
-              </w:rPr>
-              <w:t>. Perform extensive input validation and canonicalization to minimize the chances of introducing a</w:t>
+              <w:t>Checking for privileges being appropriately implemented based on the scenario/usecase. Perform extensive input validation and canonicalization to minimize the chances of introducing a</w:t>
             </w:r>
             <w:r>
               <w:rPr>
@@ -13007,29 +12428,7 @@
                 <w:szCs w:val="18"/>
                 <w:lang w:eastAsia="en-GB"/>
               </w:rPr>
-              <w:t xml:space="preserve">consider </w:t>
-            </w:r>
-            <w:proofErr w:type="spellStart"/>
-            <w:r>
-              <w:rPr>
-                <w:rFonts w:eastAsia="Times New Roman"/>
-                <w:color w:val="000000"/>
-                <w:sz w:val="18"/>
-                <w:szCs w:val="18"/>
-                <w:lang w:eastAsia="en-GB"/>
-              </w:rPr>
-              <w:t>getcookies</w:t>
-            </w:r>
-            <w:proofErr w:type="spellEnd"/>
-            <w:r>
-              <w:rPr>
-                <w:rFonts w:eastAsia="Times New Roman"/>
-                <w:color w:val="000000"/>
-                <w:sz w:val="18"/>
-                <w:szCs w:val="18"/>
-                <w:lang w:eastAsia="en-GB"/>
-              </w:rPr>
-              <w:t xml:space="preserve"> as unsafe</w:t>
+              <w:t>consider getcookies as unsafe</w:t>
             </w:r>
           </w:p>
         </w:tc>
@@ -13527,51 +12926,7 @@
                 <w:szCs w:val="18"/>
                 <w:lang w:eastAsia="en-GB"/>
               </w:rPr>
-              <w:t xml:space="preserve">Extend rules - Avoid using </w:t>
-            </w:r>
-            <w:proofErr w:type="spellStart"/>
-            <w:r>
-              <w:rPr>
-                <w:rFonts w:eastAsia="Times New Roman"/>
-                <w:color w:val="000000"/>
-                <w:sz w:val="18"/>
-                <w:szCs w:val="18"/>
-                <w:lang w:eastAsia="en-GB"/>
-              </w:rPr>
-              <w:t>Hashtable</w:t>
-            </w:r>
-            <w:proofErr w:type="spellEnd"/>
-            <w:r>
-              <w:rPr>
-                <w:rFonts w:eastAsia="Times New Roman"/>
-                <w:color w:val="000000"/>
-                <w:sz w:val="18"/>
-                <w:szCs w:val="18"/>
-                <w:lang w:eastAsia="en-GB"/>
-              </w:rPr>
-              <w:t xml:space="preserve">, Avoid classes overriding only equals() or only </w:t>
-            </w:r>
-            <w:proofErr w:type="spellStart"/>
-            <w:r>
-              <w:rPr>
-                <w:rFonts w:eastAsia="Times New Roman"/>
-                <w:color w:val="000000"/>
-                <w:sz w:val="18"/>
-                <w:szCs w:val="18"/>
-                <w:lang w:eastAsia="en-GB"/>
-              </w:rPr>
-              <w:t>hashCode</w:t>
-            </w:r>
-            <w:proofErr w:type="spellEnd"/>
-            <w:r>
-              <w:rPr>
-                <w:rFonts w:eastAsia="Times New Roman"/>
-                <w:color w:val="000000"/>
-                <w:sz w:val="18"/>
-                <w:szCs w:val="18"/>
-                <w:lang w:eastAsia="en-GB"/>
-              </w:rPr>
-              <w:t>()</w:t>
+              <w:t>Extend rules - Avoid using Hashtable, Avoid classes overriding only equals() or only hashCode()</w:t>
             </w:r>
           </w:p>
         </w:tc>
@@ -13592,7 +12947,7 @@
           <w:noProof/>
         </w:rPr>
       </w:pPr>
-      <w:bookmarkStart w:id="19" w:name="_Toc345670327"/>
+      <w:bookmarkStart w:id="18" w:name="_Toc345670327"/>
       <w:r>
         <w:rPr>
           <w:noProof/>
@@ -13605,7 +12960,7 @@
         </w:rPr>
         <w:t>WASP &amp; CWE (not part of top-25)</w:t>
       </w:r>
-      <w:bookmarkEnd w:id="19"/>
+      <w:bookmarkEnd w:id="18"/>
     </w:p>
     <w:p>
       <w:pPr>
@@ -13869,29 +13224,7 @@
                 <w:szCs w:val="18"/>
                 <w:lang w:eastAsia="en-GB"/>
               </w:rPr>
-              <w:t xml:space="preserve">Avoid SQL injection vulnerabilities, Avoid </w:t>
-            </w:r>
-            <w:proofErr w:type="spellStart"/>
-            <w:r>
-              <w:rPr>
-                <w:rFonts w:eastAsia="Times New Roman"/>
-                <w:color w:val="000000"/>
-                <w:sz w:val="18"/>
-                <w:szCs w:val="18"/>
-                <w:lang w:eastAsia="en-GB"/>
-              </w:rPr>
-              <w:t>XPath</w:t>
-            </w:r>
-            <w:proofErr w:type="spellEnd"/>
-            <w:r>
-              <w:rPr>
-                <w:rFonts w:eastAsia="Times New Roman"/>
-                <w:color w:val="000000"/>
-                <w:sz w:val="18"/>
-                <w:szCs w:val="18"/>
-                <w:lang w:eastAsia="en-GB"/>
-              </w:rPr>
-              <w:t xml:space="preserve"> injection vulnerabilities, Avoid cross-site scripting vulnerabilities</w:t>
+              <w:t>Avoid SQL injection vulnerabilities, Avoid XPath injection vulnerabilities, Avoid cross-site scripting vulnerabilities</w:t>
             </w:r>
           </w:p>
         </w:tc>
@@ -14267,29 +13600,7 @@
                 <w:szCs w:val="18"/>
                 <w:lang w:eastAsia="en-GB"/>
               </w:rPr>
-              <w:t xml:space="preserve">Avoid </w:t>
-            </w:r>
-            <w:proofErr w:type="spellStart"/>
-            <w:r>
-              <w:rPr>
-                <w:rFonts w:eastAsia="Times New Roman"/>
-                <w:color w:val="000000"/>
-                <w:sz w:val="18"/>
-                <w:szCs w:val="18"/>
-                <w:lang w:eastAsia="en-GB"/>
-              </w:rPr>
-              <w:t>XPath</w:t>
-            </w:r>
-            <w:proofErr w:type="spellEnd"/>
-            <w:r>
-              <w:rPr>
-                <w:rFonts w:eastAsia="Times New Roman"/>
-                <w:color w:val="000000"/>
-                <w:sz w:val="18"/>
-                <w:szCs w:val="18"/>
-                <w:lang w:eastAsia="en-GB"/>
-              </w:rPr>
-              <w:t xml:space="preserve"> injection vulnerabilities</w:t>
+              <w:t>Avoid XPath injection vulnerabilities</w:t>
             </w:r>
           </w:p>
         </w:tc>
@@ -14684,7 +13995,7 @@
           <w:noProof/>
         </w:rPr>
       </w:pPr>
-      <w:bookmarkStart w:id="20" w:name="_Toc345670328"/>
+      <w:bookmarkStart w:id="19" w:name="_Toc345670328"/>
       <w:r>
         <w:rPr>
           <w:noProof/>
@@ -14698,7 +14009,7 @@
         </w:rPr>
         <w:t>Weaknesses Spotted</w:t>
       </w:r>
-      <w:bookmarkEnd w:id="20"/>
+      <w:bookmarkEnd w:id="19"/>
     </w:p>
     <w:p>
       <w:pPr>
@@ -18755,9 +18066,9 @@
           <w:noProof/>
         </w:rPr>
       </w:pPr>
-      <w:bookmarkStart w:id="21" w:name="_Toc345670329"/>
+      <w:bookmarkStart w:id="20" w:name="_Toc345670329"/>
       <w:bookmarkEnd w:id="11"/>
-      <w:bookmarkEnd w:id="14"/>
+      <w:bookmarkEnd w:id="13"/>
       <w:r>
         <w:rPr>
           <w:noProof/>
@@ -18765,7 +18076,7 @@
         <w:lastRenderedPageBreak/>
         <w:t>Appendix - Assessment Approach Overview</w:t>
       </w:r>
-      <w:bookmarkEnd w:id="21"/>
+      <w:bookmarkEnd w:id="20"/>
       <w:r>
         <w:rPr>
           <w:noProof/>
@@ -18829,7 +18140,7 @@
                                   </a:cNvPicPr>
                                 </a:nvPicPr>
                                 <a:blipFill>
-                                  <a:blip r:embed="rId11" cstate="print"/>
+                                  <a:blip r:embed="rId10" cstate="print"/>
                                   <a:srcRect/>
                                   <a:stretch>
                                     <a:fillRect/>
@@ -19176,7 +18487,7 @@
                                   </a:cNvPicPr>
                                 </a:nvPicPr>
                                 <a:blipFill>
-                                  <a:blip r:embed="rId12" cstate="print"/>
+                                  <a:blip r:embed="rId11" cstate="print"/>
                                   <a:srcRect/>
                                   <a:stretch>
                                     <a:fillRect/>
@@ -19432,7 +18743,7 @@
                                   </a:cNvPicPr>
                                 </a:nvPicPr>
                                 <a:blipFill>
-                                  <a:blip r:embed="rId13" cstate="print"/>
+                                  <a:blip r:embed="rId12" cstate="print"/>
                                   <a:srcRect/>
                                   <a:stretch>
                                     <a:fillRect/>
@@ -21178,8 +20489,10 @@
                 <w:noProof/>
                 <w:sz w:val="20"/>
               </w:rPr>
-              <w:t>Performance</w:t>
-            </w:r>
+              <w:t>Efficiency</w:t>
+            </w:r>
+            <w:bookmarkStart w:id="21" w:name="_GoBack"/>
+            <w:bookmarkEnd w:id="21"/>
           </w:p>
         </w:tc>
         <w:tc>
@@ -22674,7 +21987,6 @@
         <w:tblStyle w:val="TableGrid"/>
         <w:tblW w:w="2502" w:type="dxa"/>
         <w:jc w:val="center"/>
-        <w:tblInd w:w="108" w:type="dxa"/>
         <w:tblLook w:val="04A0" w:firstRow="1" w:lastRow="0" w:firstColumn="1" w:lastColumn="0" w:noHBand="0" w:noVBand="1"/>
       </w:tblPr>
       <w:tblGrid>
@@ -22982,9 +22294,9 @@
       </w:pPr>
     </w:p>
     <w:sectPr>
-      <w:headerReference w:type="default" r:id="rId14"/>
-      <w:footerReference w:type="default" r:id="rId15"/>
-      <w:footerReference w:type="first" r:id="rId16"/>
+      <w:headerReference w:type="default" r:id="rId13"/>
+      <w:footerReference w:type="default" r:id="rId14"/>
+      <w:footerReference w:type="first" r:id="rId15"/>
       <w:endnotePr>
         <w:numFmt w:val="decimal"/>
       </w:endnotePr>
@@ -23002,7 +22314,7 @@
 </file>
 
 <file path=word/endnotes.xml><?xml version="1.0" encoding="utf-8"?>
-<w:endnotes xmlns:wpc="http://schemas.microsoft.com/office/word/2010/wordprocessingCanvas" xmlns:mc="http://schemas.openxmlformats.org/markup-compatibility/2006" xmlns:o="urn:schemas-microsoft-com:office:office" xmlns:r="http://schemas.openxmlformats.org/officeDocument/2006/relationships" xmlns:m="http://schemas.openxmlformats.org/officeDocument/2006/math" xmlns:v="urn:schemas-microsoft-com:vml" xmlns:wp14="http://schemas.microsoft.com/office/word/2010/wordprocessingDrawing" xmlns:wp="http://schemas.openxmlformats.org/drawingml/2006/wordprocessingDrawing" xmlns:w10="urn:schemas-microsoft-com:office:word" xmlns:w="http://schemas.openxmlformats.org/wordprocessingml/2006/main" xmlns:w14="http://schemas.microsoft.com/office/word/2010/wordml" xmlns:wpg="http://schemas.microsoft.com/office/word/2010/wordprocessingGroup" xmlns:wpi="http://schemas.microsoft.com/office/word/2010/wordprocessingInk" xmlns:wne="http://schemas.microsoft.com/office/word/2006/wordml" xmlns:wps="http://schemas.microsoft.com/office/word/2010/wordprocessingShape" mc:Ignorable="w14 wp14">
+<w:endnotes xmlns:wpc="http://schemas.microsoft.com/office/word/2010/wordprocessingCanvas" xmlns:mc="http://schemas.openxmlformats.org/markup-compatibility/2006" xmlns:o="urn:schemas-microsoft-com:office:office" xmlns:r="http://schemas.openxmlformats.org/officeDocument/2006/relationships" xmlns:m="http://schemas.openxmlformats.org/officeDocument/2006/math" xmlns:v="urn:schemas-microsoft-com:vml" xmlns:wp14="http://schemas.microsoft.com/office/word/2010/wordprocessingDrawing" xmlns:wp="http://schemas.openxmlformats.org/drawingml/2006/wordprocessingDrawing" xmlns:w10="urn:schemas-microsoft-com:office:word" xmlns:w="http://schemas.openxmlformats.org/wordprocessingml/2006/main" xmlns:w14="http://schemas.microsoft.com/office/word/2010/wordml" xmlns:w15="http://schemas.microsoft.com/office/word/2012/wordml" xmlns:wpg="http://schemas.microsoft.com/office/word/2010/wordprocessingGroup" xmlns:wpi="http://schemas.microsoft.com/office/word/2010/wordprocessingInk" xmlns:wne="http://schemas.microsoft.com/office/word/2006/wordml" xmlns:wps="http://schemas.microsoft.com/office/word/2010/wordprocessingShape" mc:Ignorable="w14 w15 wp14">
   <w:endnote w:type="separator" w:id="-1">
     <w:p>
       <w:pPr>
@@ -23027,7 +22339,7 @@
 </file>
 
 <file path=word/footer1.xml><?xml version="1.0" encoding="utf-8"?>
-<w:ftr xmlns:wpc="http://schemas.microsoft.com/office/word/2010/wordprocessingCanvas" xmlns:mc="http://schemas.openxmlformats.org/markup-compatibility/2006" xmlns:o="urn:schemas-microsoft-com:office:office" xmlns:r="http://schemas.openxmlformats.org/officeDocument/2006/relationships" xmlns:m="http://schemas.openxmlformats.org/officeDocument/2006/math" xmlns:v="urn:schemas-microsoft-com:vml" xmlns:wp14="http://schemas.microsoft.com/office/word/2010/wordprocessingDrawing" xmlns:wp="http://schemas.openxmlformats.org/drawingml/2006/wordprocessingDrawing" xmlns:w10="urn:schemas-microsoft-com:office:word" xmlns:w="http://schemas.openxmlformats.org/wordprocessingml/2006/main" xmlns:w14="http://schemas.microsoft.com/office/word/2010/wordml" xmlns:wpg="http://schemas.microsoft.com/office/word/2010/wordprocessingGroup" xmlns:wpi="http://schemas.microsoft.com/office/word/2010/wordprocessingInk" xmlns:wne="http://schemas.microsoft.com/office/word/2006/wordml" xmlns:wps="http://schemas.microsoft.com/office/word/2010/wordprocessingShape" mc:Ignorable="w14 wp14">
+<w:ftr xmlns:wpc="http://schemas.microsoft.com/office/word/2010/wordprocessingCanvas" xmlns:mc="http://schemas.openxmlformats.org/markup-compatibility/2006" xmlns:o="urn:schemas-microsoft-com:office:office" xmlns:r="http://schemas.openxmlformats.org/officeDocument/2006/relationships" xmlns:m="http://schemas.openxmlformats.org/officeDocument/2006/math" xmlns:v="urn:schemas-microsoft-com:vml" xmlns:wp14="http://schemas.microsoft.com/office/word/2010/wordprocessingDrawing" xmlns:wp="http://schemas.openxmlformats.org/drawingml/2006/wordprocessingDrawing" xmlns:w10="urn:schemas-microsoft-com:office:word" xmlns:w="http://schemas.openxmlformats.org/wordprocessingml/2006/main" xmlns:w14="http://schemas.microsoft.com/office/word/2010/wordml" xmlns:w15="http://schemas.microsoft.com/office/word/2012/wordml" xmlns:wpg="http://schemas.microsoft.com/office/word/2010/wordprocessingGroup" xmlns:wpi="http://schemas.microsoft.com/office/word/2010/wordprocessingInk" xmlns:wne="http://schemas.microsoft.com/office/word/2006/wordml" xmlns:wps="http://schemas.microsoft.com/office/word/2010/wordprocessingShape" mc:Ignorable="w14 w15 wp14">
   <w:p>
     <w:pPr>
       <w:pStyle w:val="Footer"/>
@@ -23083,7 +22395,7 @@
       <w:rPr>
         <w:noProof/>
       </w:rPr>
-      <w:t>5</w:t>
+      <w:t>16</w:t>
     </w:r>
     <w:r>
       <w:rPr>
@@ -23153,7 +22465,7 @@
 </file>
 
 <file path=word/footer2.xml><?xml version="1.0" encoding="utf-8"?>
-<w:ftr xmlns:wpc="http://schemas.microsoft.com/office/word/2010/wordprocessingCanvas" xmlns:mc="http://schemas.openxmlformats.org/markup-compatibility/2006" xmlns:o="urn:schemas-microsoft-com:office:office" xmlns:r="http://schemas.openxmlformats.org/officeDocument/2006/relationships" xmlns:m="http://schemas.openxmlformats.org/officeDocument/2006/math" xmlns:v="urn:schemas-microsoft-com:vml" xmlns:wp14="http://schemas.microsoft.com/office/word/2010/wordprocessingDrawing" xmlns:wp="http://schemas.openxmlformats.org/drawingml/2006/wordprocessingDrawing" xmlns:w10="urn:schemas-microsoft-com:office:word" xmlns:w="http://schemas.openxmlformats.org/wordprocessingml/2006/main" xmlns:w14="http://schemas.microsoft.com/office/word/2010/wordml" xmlns:wpg="http://schemas.microsoft.com/office/word/2010/wordprocessingGroup" xmlns:wpi="http://schemas.microsoft.com/office/word/2010/wordprocessingInk" xmlns:wne="http://schemas.microsoft.com/office/word/2006/wordml" xmlns:wps="http://schemas.microsoft.com/office/word/2010/wordprocessingShape" mc:Ignorable="w14 wp14">
+<w:ftr xmlns:wpc="http://schemas.microsoft.com/office/word/2010/wordprocessingCanvas" xmlns:mc="http://schemas.openxmlformats.org/markup-compatibility/2006" xmlns:o="urn:schemas-microsoft-com:office:office" xmlns:r="http://schemas.openxmlformats.org/officeDocument/2006/relationships" xmlns:m="http://schemas.openxmlformats.org/officeDocument/2006/math" xmlns:v="urn:schemas-microsoft-com:vml" xmlns:wp14="http://schemas.microsoft.com/office/word/2010/wordprocessingDrawing" xmlns:wp="http://schemas.openxmlformats.org/drawingml/2006/wordprocessingDrawing" xmlns:w10="urn:schemas-microsoft-com:office:word" xmlns:w="http://schemas.openxmlformats.org/wordprocessingml/2006/main" xmlns:w14="http://schemas.microsoft.com/office/word/2010/wordml" xmlns:w15="http://schemas.microsoft.com/office/word/2012/wordml" xmlns:wpg="http://schemas.microsoft.com/office/word/2010/wordprocessingGroup" xmlns:wpi="http://schemas.microsoft.com/office/word/2010/wordprocessingInk" xmlns:wne="http://schemas.microsoft.com/office/word/2006/wordml" xmlns:wps="http://schemas.microsoft.com/office/word/2010/wordprocessingShape" mc:Ignorable="w14 w15 wp14">
   <w:p>
     <w:pPr>
       <w:pStyle w:val="Footer"/>
@@ -23218,7 +22530,7 @@
 </file>
 
 <file path=word/footnotes.xml><?xml version="1.0" encoding="utf-8"?>
-<w:footnotes xmlns:wpc="http://schemas.microsoft.com/office/word/2010/wordprocessingCanvas" xmlns:mc="http://schemas.openxmlformats.org/markup-compatibility/2006" xmlns:o="urn:schemas-microsoft-com:office:office" xmlns:r="http://schemas.openxmlformats.org/officeDocument/2006/relationships" xmlns:m="http://schemas.openxmlformats.org/officeDocument/2006/math" xmlns:v="urn:schemas-microsoft-com:vml" xmlns:wp14="http://schemas.microsoft.com/office/word/2010/wordprocessingDrawing" xmlns:wp="http://schemas.openxmlformats.org/drawingml/2006/wordprocessingDrawing" xmlns:w10="urn:schemas-microsoft-com:office:word" xmlns:w="http://schemas.openxmlformats.org/wordprocessingml/2006/main" xmlns:w14="http://schemas.microsoft.com/office/word/2010/wordml" xmlns:wpg="http://schemas.microsoft.com/office/word/2010/wordprocessingGroup" xmlns:wpi="http://schemas.microsoft.com/office/word/2010/wordprocessingInk" xmlns:wne="http://schemas.microsoft.com/office/word/2006/wordml" xmlns:wps="http://schemas.microsoft.com/office/word/2010/wordprocessingShape" mc:Ignorable="w14 wp14">
+<w:footnotes xmlns:wpc="http://schemas.microsoft.com/office/word/2010/wordprocessingCanvas" xmlns:mc="http://schemas.openxmlformats.org/markup-compatibility/2006" xmlns:o="urn:schemas-microsoft-com:office:office" xmlns:r="http://schemas.openxmlformats.org/officeDocument/2006/relationships" xmlns:m="http://schemas.openxmlformats.org/officeDocument/2006/math" xmlns:v="urn:schemas-microsoft-com:vml" xmlns:wp14="http://schemas.microsoft.com/office/word/2010/wordprocessingDrawing" xmlns:wp="http://schemas.openxmlformats.org/drawingml/2006/wordprocessingDrawing" xmlns:w10="urn:schemas-microsoft-com:office:word" xmlns:w="http://schemas.openxmlformats.org/wordprocessingml/2006/main" xmlns:w14="http://schemas.microsoft.com/office/word/2010/wordml" xmlns:w15="http://schemas.microsoft.com/office/word/2012/wordml" xmlns:wpg="http://schemas.microsoft.com/office/word/2010/wordprocessingGroup" xmlns:wpi="http://schemas.microsoft.com/office/word/2010/wordprocessingInk" xmlns:wne="http://schemas.microsoft.com/office/word/2006/wordml" xmlns:wps="http://schemas.microsoft.com/office/word/2010/wordprocessingShape" mc:Ignorable="w14 w15 wp14">
   <w:footnote w:type="separator" w:id="-1">
     <w:p>
       <w:pPr>
@@ -23243,7 +22555,7 @@
 </file>
 
 <file path=word/header1.xml><?xml version="1.0" encoding="utf-8"?>
-<w:hdr xmlns:wpc="http://schemas.microsoft.com/office/word/2010/wordprocessingCanvas" xmlns:mc="http://schemas.openxmlformats.org/markup-compatibility/2006" xmlns:o="urn:schemas-microsoft-com:office:office" xmlns:r="http://schemas.openxmlformats.org/officeDocument/2006/relationships" xmlns:m="http://schemas.openxmlformats.org/officeDocument/2006/math" xmlns:v="urn:schemas-microsoft-com:vml" xmlns:wp14="http://schemas.microsoft.com/office/word/2010/wordprocessingDrawing" xmlns:wp="http://schemas.openxmlformats.org/drawingml/2006/wordprocessingDrawing" xmlns:w10="urn:schemas-microsoft-com:office:word" xmlns:w="http://schemas.openxmlformats.org/wordprocessingml/2006/main" xmlns:w14="http://schemas.microsoft.com/office/word/2010/wordml" xmlns:wpg="http://schemas.microsoft.com/office/word/2010/wordprocessingGroup" xmlns:wpi="http://schemas.microsoft.com/office/word/2010/wordprocessingInk" xmlns:wne="http://schemas.microsoft.com/office/word/2006/wordml" xmlns:wps="http://schemas.microsoft.com/office/word/2010/wordprocessingShape" mc:Ignorable="w14 wp14">
+<w:hdr xmlns:wpc="http://schemas.microsoft.com/office/word/2010/wordprocessingCanvas" xmlns:mc="http://schemas.openxmlformats.org/markup-compatibility/2006" xmlns:o="urn:schemas-microsoft-com:office:office" xmlns:r="http://schemas.openxmlformats.org/officeDocument/2006/relationships" xmlns:m="http://schemas.openxmlformats.org/officeDocument/2006/math" xmlns:v="urn:schemas-microsoft-com:vml" xmlns:wp14="http://schemas.microsoft.com/office/word/2010/wordprocessingDrawing" xmlns:wp="http://schemas.openxmlformats.org/drawingml/2006/wordprocessingDrawing" xmlns:w10="urn:schemas-microsoft-com:office:word" xmlns:w="http://schemas.openxmlformats.org/wordprocessingml/2006/main" xmlns:w14="http://schemas.microsoft.com/office/word/2010/wordml" xmlns:w15="http://schemas.microsoft.com/office/word/2012/wordml" xmlns:wpg="http://schemas.microsoft.com/office/word/2010/wordprocessingGroup" xmlns:wpi="http://schemas.microsoft.com/office/word/2010/wordprocessingInk" xmlns:wne="http://schemas.microsoft.com/office/word/2006/wordml" xmlns:wps="http://schemas.microsoft.com/office/word/2010/wordprocessingShape" mc:Ignorable="w14 w15 wp14">
   <w:p>
     <w:pPr>
       <w:spacing w:after="0" w:line="240" w:lineRule="auto"/>
@@ -23344,8 +22656,8 @@
 </file>
 
 <file path=word/numbering.xml><?xml version="1.0" encoding="utf-8"?>
-<w:numbering xmlns:wpc="http://schemas.microsoft.com/office/word/2010/wordprocessingCanvas" xmlns:mc="http://schemas.openxmlformats.org/markup-compatibility/2006" xmlns:o="urn:schemas-microsoft-com:office:office" xmlns:r="http://schemas.openxmlformats.org/officeDocument/2006/relationships" xmlns:m="http://schemas.openxmlformats.org/officeDocument/2006/math" xmlns:v="urn:schemas-microsoft-com:vml" xmlns:wp14="http://schemas.microsoft.com/office/word/2010/wordprocessingDrawing" xmlns:wp="http://schemas.openxmlformats.org/drawingml/2006/wordprocessingDrawing" xmlns:w10="urn:schemas-microsoft-com:office:word" xmlns:w="http://schemas.openxmlformats.org/wordprocessingml/2006/main" xmlns:w14="http://schemas.microsoft.com/office/word/2010/wordml" xmlns:wpg="http://schemas.microsoft.com/office/word/2010/wordprocessingGroup" xmlns:wpi="http://schemas.microsoft.com/office/word/2010/wordprocessingInk" xmlns:wne="http://schemas.microsoft.com/office/word/2006/wordml" xmlns:wps="http://schemas.microsoft.com/office/word/2010/wordprocessingShape" mc:Ignorable="w14 wp14">
-  <w:abstractNum w:abstractNumId="0">
+<w:numbering xmlns:wpc="http://schemas.microsoft.com/office/word/2010/wordprocessingCanvas" xmlns:mc="http://schemas.openxmlformats.org/markup-compatibility/2006" xmlns:o="urn:schemas-microsoft-com:office:office" xmlns:r="http://schemas.openxmlformats.org/officeDocument/2006/relationships" xmlns:m="http://schemas.openxmlformats.org/officeDocument/2006/math" xmlns:v="urn:schemas-microsoft-com:vml" xmlns:wp14="http://schemas.microsoft.com/office/word/2010/wordprocessingDrawing" xmlns:wp="http://schemas.openxmlformats.org/drawingml/2006/wordprocessingDrawing" xmlns:w10="urn:schemas-microsoft-com:office:word" xmlns:w="http://schemas.openxmlformats.org/wordprocessingml/2006/main" xmlns:w14="http://schemas.microsoft.com/office/word/2010/wordml" xmlns:w15="http://schemas.microsoft.com/office/word/2012/wordml" xmlns:wpg="http://schemas.microsoft.com/office/word/2010/wordprocessingGroup" xmlns:wpi="http://schemas.microsoft.com/office/word/2010/wordprocessingInk" xmlns:wne="http://schemas.microsoft.com/office/word/2006/wordml" xmlns:wps="http://schemas.microsoft.com/office/word/2010/wordprocessingShape" mc:Ignorable="w14 w15 wp14">
+  <w:abstractNum w:abstractNumId="0" w15:restartNumberingAfterBreak="0">
     <w:nsid w:val="FFFFFF82"/>
     <w:multiLevelType w:val="singleLevel"/>
     <w:tmpl w:val="A928E024"/>
@@ -23366,7 +22678,7 @@
       </w:rPr>
     </w:lvl>
   </w:abstractNum>
-  <w:abstractNum w:abstractNumId="1">
+  <w:abstractNum w:abstractNumId="1" w15:restartNumberingAfterBreak="0">
     <w:nsid w:val="FFFFFF89"/>
     <w:multiLevelType w:val="singleLevel"/>
     <w:tmpl w:val="7E249CE2"/>
@@ -23385,7 +22697,7 @@
       </w:rPr>
     </w:lvl>
   </w:abstractNum>
-  <w:abstractNum w:abstractNumId="2">
+  <w:abstractNum w:abstractNumId="2" w15:restartNumberingAfterBreak="0">
     <w:nsid w:val="0BF910C4"/>
     <w:multiLevelType w:val="hybridMultilevel"/>
     <w:tmpl w:val="D086304A"/>
@@ -23498,7 +22810,7 @@
       </w:rPr>
     </w:lvl>
   </w:abstractNum>
-  <w:abstractNum w:abstractNumId="3">
+  <w:abstractNum w:abstractNumId="3" w15:restartNumberingAfterBreak="0">
     <w:nsid w:val="15877F61"/>
     <w:multiLevelType w:val="multilevel"/>
     <w:tmpl w:val="47340514"/>
@@ -23614,7 +22926,7 @@
       </w:rPr>
     </w:lvl>
   </w:abstractNum>
-  <w:abstractNum w:abstractNumId="4">
+  <w:abstractNum w:abstractNumId="4" w15:restartNumberingAfterBreak="0">
     <w:nsid w:val="233D0858"/>
     <w:multiLevelType w:val="multilevel"/>
     <w:tmpl w:val="01E863B4"/>
@@ -23753,7 +23065,7 @@
       </w:rPr>
     </w:lvl>
   </w:abstractNum>
-  <w:abstractNum w:abstractNumId="5">
+  <w:abstractNum w:abstractNumId="5" w15:restartNumberingAfterBreak="0">
     <w:nsid w:val="27D721FB"/>
     <w:multiLevelType w:val="hybridMultilevel"/>
     <w:tmpl w:val="B37C44A0"/>
@@ -23896,7 +23208,7 @@
       </w:rPr>
     </w:lvl>
   </w:abstractNum>
-  <w:abstractNum w:abstractNumId="6">
+  <w:abstractNum w:abstractNumId="6" w15:restartNumberingAfterBreak="0">
     <w:nsid w:val="458967DE"/>
     <w:multiLevelType w:val="hybridMultilevel"/>
     <w:tmpl w:val="FB6608C2"/>
@@ -24009,7 +23321,7 @@
       </w:rPr>
     </w:lvl>
   </w:abstractNum>
-  <w:abstractNum w:abstractNumId="7">
+  <w:abstractNum w:abstractNumId="7" w15:restartNumberingAfterBreak="0">
     <w:nsid w:val="4D5754D2"/>
     <w:multiLevelType w:val="hybridMultilevel"/>
     <w:tmpl w:val="54FA72C8"/>
@@ -24122,7 +23434,7 @@
       </w:rPr>
     </w:lvl>
   </w:abstractNum>
-  <w:abstractNum w:abstractNumId="8">
+  <w:abstractNum w:abstractNumId="8" w15:restartNumberingAfterBreak="0">
     <w:nsid w:val="50C7377E"/>
     <w:multiLevelType w:val="hybridMultilevel"/>
     <w:tmpl w:val="41E0BF82"/>
@@ -24273,7 +23585,7 @@
 </file>
 
 <file path=word/styles.xml><?xml version="1.0" encoding="utf-8"?>
-<w:styles xmlns:mc="http://schemas.openxmlformats.org/markup-compatibility/2006" xmlns:r="http://schemas.openxmlformats.org/officeDocument/2006/relationships" xmlns:w="http://schemas.openxmlformats.org/wordprocessingml/2006/main" xmlns:w14="http://schemas.microsoft.com/office/word/2010/wordml" mc:Ignorable="w14">
+<w:styles xmlns:mc="http://schemas.openxmlformats.org/markup-compatibility/2006" xmlns:r="http://schemas.openxmlformats.org/officeDocument/2006/relationships" xmlns:w="http://schemas.openxmlformats.org/wordprocessingml/2006/main" xmlns:w14="http://schemas.microsoft.com/office/word/2010/wordml" xmlns:w15="http://schemas.microsoft.com/office/word/2012/wordml" mc:Ignorable="w14 w15">
   <w:docDefaults>
     <w:rPrDefault>
       <w:rPr>
@@ -24283,152 +23595,378 @@
     </w:rPrDefault>
     <w:pPrDefault/>
   </w:docDefaults>
-  <w:latentStyles w:defLockedState="0" w:defUIPriority="99" w:defSemiHidden="1" w:defUnhideWhenUsed="1" w:defQFormat="0" w:count="267">
-    <w:lsdException w:name="Normal" w:semiHidden="0" w:uiPriority="0" w:unhideWhenUsed="0" w:qFormat="1"/>
-    <w:lsdException w:name="heading 1" w:semiHidden="0" w:uiPriority="0" w:unhideWhenUsed="0" w:qFormat="1"/>
-    <w:lsdException w:name="heading 2" w:uiPriority="0" w:qFormat="1"/>
-    <w:lsdException w:name="heading 3" w:uiPriority="0" w:qFormat="1"/>
-    <w:lsdException w:name="heading 4" w:uiPriority="9" w:qFormat="1"/>
-    <w:lsdException w:name="heading 5" w:uiPriority="9" w:qFormat="1"/>
-    <w:lsdException w:name="heading 6" w:uiPriority="9" w:qFormat="1"/>
-    <w:lsdException w:name="heading 7" w:uiPriority="9" w:qFormat="1"/>
-    <w:lsdException w:name="heading 8" w:uiPriority="9" w:qFormat="1"/>
-    <w:lsdException w:name="heading 9" w:uiPriority="9" w:qFormat="1"/>
-    <w:lsdException w:name="toc 1" w:uiPriority="39"/>
-    <w:lsdException w:name="toc 2" w:uiPriority="39"/>
-    <w:lsdException w:name="toc 3" w:uiPriority="39"/>
-    <w:lsdException w:name="toc 4" w:uiPriority="39"/>
-    <w:lsdException w:name="toc 5" w:uiPriority="39"/>
-    <w:lsdException w:name="toc 6" w:uiPriority="39"/>
-    <w:lsdException w:name="toc 7" w:uiPriority="39"/>
-    <w:lsdException w:name="toc 8" w:uiPriority="39"/>
-    <w:lsdException w:name="toc 9" w:uiPriority="39"/>
-    <w:lsdException w:name="footnote text" w:uiPriority="0"/>
-    <w:lsdException w:name="header" w:uiPriority="0"/>
-    <w:lsdException w:name="caption" w:uiPriority="0" w:qFormat="1"/>
-    <w:lsdException w:name="footnote reference" w:uiPriority="0"/>
-    <w:lsdException w:name="page number" w:uiPriority="0"/>
-    <w:lsdException w:name="endnote text" w:uiPriority="0"/>
-    <w:lsdException w:name="List Bullet" w:uiPriority="36" w:qFormat="1"/>
-    <w:lsdException w:name="List Bullet 3" w:uiPriority="0"/>
-    <w:lsdException w:name="Title" w:semiHidden="0" w:uiPriority="10" w:unhideWhenUsed="0" w:qFormat="1"/>
-    <w:lsdException w:name="Default Paragraph Font" w:uiPriority="1"/>
-    <w:lsdException w:name="Body Text" w:uiPriority="0"/>
-    <w:lsdException w:name="Subtitle" w:semiHidden="0" w:uiPriority="11" w:unhideWhenUsed="0" w:qFormat="1"/>
-    <w:lsdException w:name="Strong" w:semiHidden="0" w:uiPriority="22" w:unhideWhenUsed="0" w:qFormat="1"/>
-    <w:lsdException w:name="Emphasis" w:semiHidden="0" w:uiPriority="20" w:unhideWhenUsed="0" w:qFormat="1"/>
-    <w:lsdException w:name="Table Grid" w:semiHidden="0" w:uiPriority="0" w:unhideWhenUsed="0"/>
-    <w:lsdException w:name="Placeholder Text" w:unhideWhenUsed="0"/>
-    <w:lsdException w:name="No Spacing" w:semiHidden="0" w:uiPriority="1" w:unhideWhenUsed="0" w:qFormat="1"/>
-    <w:lsdException w:name="Light Shading" w:semiHidden="0" w:uiPriority="60" w:unhideWhenUsed="0"/>
-    <w:lsdException w:name="Light List" w:semiHidden="0" w:uiPriority="61" w:unhideWhenUsed="0"/>
-    <w:lsdException w:name="Light Grid" w:semiHidden="0" w:uiPriority="62" w:unhideWhenUsed="0"/>
-    <w:lsdException w:name="Medium Shading 1" w:semiHidden="0" w:uiPriority="63" w:unhideWhenUsed="0"/>
-    <w:lsdException w:name="Medium Shading 2" w:semiHidden="0" w:uiPriority="64" w:unhideWhenUsed="0"/>
-    <w:lsdException w:name="Medium List 1" w:semiHidden="0" w:uiPriority="65" w:unhideWhenUsed="0"/>
-    <w:lsdException w:name="Medium List 2" w:semiHidden="0" w:uiPriority="66" w:unhideWhenUsed="0"/>
-    <w:lsdException w:name="Medium Grid 1" w:semiHidden="0" w:uiPriority="67" w:unhideWhenUsed="0"/>
-    <w:lsdException w:name="Medium Grid 2" w:semiHidden="0" w:uiPriority="68" w:unhideWhenUsed="0"/>
-    <w:lsdException w:name="Medium Grid 3" w:semiHidden="0" w:uiPriority="69" w:unhideWhenUsed="0"/>
-    <w:lsdException w:name="Dark List" w:semiHidden="0" w:uiPriority="70" w:unhideWhenUsed="0"/>
-    <w:lsdException w:name="Colorful Shading" w:semiHidden="0" w:uiPriority="71" w:unhideWhenUsed="0"/>
-    <w:lsdException w:name="Colorful List" w:semiHidden="0" w:uiPriority="72" w:unhideWhenUsed="0"/>
-    <w:lsdException w:name="Colorful Grid" w:semiHidden="0" w:uiPriority="73" w:unhideWhenUsed="0"/>
-    <w:lsdException w:name="Light Shading Accent 1" w:semiHidden="0" w:uiPriority="60" w:unhideWhenUsed="0"/>
-    <w:lsdException w:name="Light List Accent 1" w:semiHidden="0" w:uiPriority="61" w:unhideWhenUsed="0"/>
-    <w:lsdException w:name="Light Grid Accent 1" w:semiHidden="0" w:uiPriority="62" w:unhideWhenUsed="0"/>
-    <w:lsdException w:name="Medium Shading 1 Accent 1" w:semiHidden="0" w:uiPriority="63" w:unhideWhenUsed="0"/>
-    <w:lsdException w:name="Medium Shading 2 Accent 1" w:semiHidden="0" w:uiPriority="64" w:unhideWhenUsed="0"/>
-    <w:lsdException w:name="Medium List 1 Accent 1" w:semiHidden="0" w:uiPriority="65" w:unhideWhenUsed="0"/>
-    <w:lsdException w:name="Revision" w:unhideWhenUsed="0"/>
-    <w:lsdException w:name="List Paragraph" w:semiHidden="0" w:uiPriority="0" w:unhideWhenUsed="0" w:qFormat="1"/>
-    <w:lsdException w:name="Quote" w:semiHidden="0" w:uiPriority="29" w:unhideWhenUsed="0" w:qFormat="1"/>
-    <w:lsdException w:name="Intense Quote" w:semiHidden="0" w:uiPriority="30" w:unhideWhenUsed="0" w:qFormat="1"/>
-    <w:lsdException w:name="Medium List 2 Accent 1" w:semiHidden="0" w:uiPriority="66" w:unhideWhenUsed="0"/>
-    <w:lsdException w:name="Medium Grid 1 Accent 1" w:semiHidden="0" w:uiPriority="67" w:unhideWhenUsed="0"/>
-    <w:lsdException w:name="Medium Grid 2 Accent 1" w:semiHidden="0" w:uiPriority="68" w:unhideWhenUsed="0"/>
-    <w:lsdException w:name="Medium Grid 3 Accent 1" w:semiHidden="0" w:uiPriority="69" w:unhideWhenUsed="0"/>
-    <w:lsdException w:name="Dark List Accent 1" w:semiHidden="0" w:uiPriority="70" w:unhideWhenUsed="0"/>
-    <w:lsdException w:name="Colorful Shading Accent 1" w:semiHidden="0" w:uiPriority="71" w:unhideWhenUsed="0"/>
-    <w:lsdException w:name="Colorful List Accent 1" w:semiHidden="0" w:uiPriority="72" w:unhideWhenUsed="0"/>
-    <w:lsdException w:name="Colorful Grid Accent 1" w:semiHidden="0" w:uiPriority="73" w:unhideWhenUsed="0"/>
-    <w:lsdException w:name="Light Shading Accent 2" w:semiHidden="0" w:uiPriority="60" w:unhideWhenUsed="0"/>
-    <w:lsdException w:name="Light List Accent 2" w:semiHidden="0" w:uiPriority="61" w:unhideWhenUsed="0"/>
-    <w:lsdException w:name="Light Grid Accent 2" w:semiHidden="0" w:uiPriority="62" w:unhideWhenUsed="0"/>
-    <w:lsdException w:name="Medium Shading 1 Accent 2" w:semiHidden="0" w:uiPriority="63" w:unhideWhenUsed="0"/>
-    <w:lsdException w:name="Medium Shading 2 Accent 2" w:semiHidden="0" w:uiPriority="64" w:unhideWhenUsed="0"/>
-    <w:lsdException w:name="Medium List 1 Accent 2" w:semiHidden="0" w:uiPriority="65" w:unhideWhenUsed="0"/>
-    <w:lsdException w:name="Medium List 2 Accent 2" w:semiHidden="0" w:uiPriority="66" w:unhideWhenUsed="0"/>
-    <w:lsdException w:name="Medium Grid 1 Accent 2" w:semiHidden="0" w:uiPriority="67" w:unhideWhenUsed="0"/>
-    <w:lsdException w:name="Medium Grid 2 Accent 2" w:semiHidden="0" w:uiPriority="68" w:unhideWhenUsed="0"/>
-    <w:lsdException w:name="Medium Grid 3 Accent 2" w:semiHidden="0" w:uiPriority="69" w:unhideWhenUsed="0"/>
-    <w:lsdException w:name="Dark List Accent 2" w:semiHidden="0" w:uiPriority="70" w:unhideWhenUsed="0"/>
-    <w:lsdException w:name="Colorful Shading Accent 2" w:semiHidden="0" w:uiPriority="71" w:unhideWhenUsed="0"/>
-    <w:lsdException w:name="Colorful List Accent 2" w:semiHidden="0" w:uiPriority="72" w:unhideWhenUsed="0"/>
-    <w:lsdException w:name="Colorful Grid Accent 2" w:semiHidden="0" w:uiPriority="73" w:unhideWhenUsed="0"/>
-    <w:lsdException w:name="Light Shading Accent 3" w:semiHidden="0" w:uiPriority="60" w:unhideWhenUsed="0"/>
-    <w:lsdException w:name="Light List Accent 3" w:semiHidden="0" w:uiPriority="61" w:unhideWhenUsed="0"/>
-    <w:lsdException w:name="Light Grid Accent 3" w:semiHidden="0" w:uiPriority="62" w:unhideWhenUsed="0"/>
-    <w:lsdException w:name="Medium Shading 1 Accent 3" w:semiHidden="0" w:uiPriority="63" w:unhideWhenUsed="0"/>
-    <w:lsdException w:name="Medium Shading 2 Accent 3" w:semiHidden="0" w:uiPriority="64" w:unhideWhenUsed="0"/>
-    <w:lsdException w:name="Medium List 1 Accent 3" w:semiHidden="0" w:uiPriority="65" w:unhideWhenUsed="0"/>
-    <w:lsdException w:name="Medium List 2 Accent 3" w:semiHidden="0" w:uiPriority="66" w:unhideWhenUsed="0"/>
-    <w:lsdException w:name="Medium Grid 1 Accent 3" w:semiHidden="0" w:uiPriority="67" w:unhideWhenUsed="0"/>
-    <w:lsdException w:name="Medium Grid 2 Accent 3" w:semiHidden="0" w:uiPriority="68" w:unhideWhenUsed="0"/>
-    <w:lsdException w:name="Medium Grid 3 Accent 3" w:semiHidden="0" w:uiPriority="69" w:unhideWhenUsed="0"/>
-    <w:lsdException w:name="Dark List Accent 3" w:semiHidden="0" w:uiPriority="70" w:unhideWhenUsed="0"/>
-    <w:lsdException w:name="Colorful Shading Accent 3" w:semiHidden="0" w:uiPriority="71" w:unhideWhenUsed="0"/>
-    <w:lsdException w:name="Colorful List Accent 3" w:semiHidden="0" w:uiPriority="72" w:unhideWhenUsed="0"/>
-    <w:lsdException w:name="Colorful Grid Accent 3" w:semiHidden="0" w:uiPriority="73" w:unhideWhenUsed="0"/>
-    <w:lsdException w:name="Light Shading Accent 4" w:semiHidden="0" w:uiPriority="60" w:unhideWhenUsed="0"/>
-    <w:lsdException w:name="Light List Accent 4" w:semiHidden="0" w:uiPriority="61" w:unhideWhenUsed="0"/>
-    <w:lsdException w:name="Light Grid Accent 4" w:semiHidden="0" w:uiPriority="62" w:unhideWhenUsed="0"/>
-    <w:lsdException w:name="Medium Shading 1 Accent 4" w:semiHidden="0" w:uiPriority="63" w:unhideWhenUsed="0"/>
-    <w:lsdException w:name="Medium Shading 2 Accent 4" w:semiHidden="0" w:uiPriority="64" w:unhideWhenUsed="0"/>
-    <w:lsdException w:name="Medium List 1 Accent 4" w:semiHidden="0" w:uiPriority="65" w:unhideWhenUsed="0"/>
-    <w:lsdException w:name="Medium List 2 Accent 4" w:semiHidden="0" w:uiPriority="66" w:unhideWhenUsed="0"/>
-    <w:lsdException w:name="Medium Grid 1 Accent 4" w:semiHidden="0" w:uiPriority="67" w:unhideWhenUsed="0"/>
-    <w:lsdException w:name="Medium Grid 2 Accent 4" w:semiHidden="0" w:uiPriority="68" w:unhideWhenUsed="0"/>
-    <w:lsdException w:name="Medium Grid 3 Accent 4" w:semiHidden="0" w:uiPriority="69" w:unhideWhenUsed="0"/>
-    <w:lsdException w:name="Dark List Accent 4" w:semiHidden="0" w:uiPriority="70" w:unhideWhenUsed="0"/>
-    <w:lsdException w:name="Colorful Shading Accent 4" w:semiHidden="0" w:uiPriority="71" w:unhideWhenUsed="0"/>
-    <w:lsdException w:name="Colorful List Accent 4" w:semiHidden="0" w:uiPriority="72" w:unhideWhenUsed="0"/>
-    <w:lsdException w:name="Colorful Grid Accent 4" w:semiHidden="0" w:uiPriority="73" w:unhideWhenUsed="0"/>
-    <w:lsdException w:name="Light Shading Accent 5" w:semiHidden="0" w:uiPriority="60" w:unhideWhenUsed="0"/>
-    <w:lsdException w:name="Light List Accent 5" w:semiHidden="0" w:uiPriority="61" w:unhideWhenUsed="0"/>
-    <w:lsdException w:name="Light Grid Accent 5" w:semiHidden="0" w:uiPriority="62" w:unhideWhenUsed="0"/>
-    <w:lsdException w:name="Medium Shading 1 Accent 5" w:semiHidden="0" w:uiPriority="63" w:unhideWhenUsed="0"/>
-    <w:lsdException w:name="Medium Shading 2 Accent 5" w:semiHidden="0" w:uiPriority="64" w:unhideWhenUsed="0"/>
-    <w:lsdException w:name="Medium List 1 Accent 5" w:semiHidden="0" w:uiPriority="65" w:unhideWhenUsed="0"/>
-    <w:lsdException w:name="Medium List 2 Accent 5" w:semiHidden="0" w:uiPriority="66" w:unhideWhenUsed="0"/>
-    <w:lsdException w:name="Medium Grid 1 Accent 5" w:semiHidden="0" w:uiPriority="67" w:unhideWhenUsed="0"/>
-    <w:lsdException w:name="Medium Grid 2 Accent 5" w:semiHidden="0" w:uiPriority="68" w:unhideWhenUsed="0"/>
-    <w:lsdException w:name="Medium Grid 3 Accent 5" w:semiHidden="0" w:uiPriority="69" w:unhideWhenUsed="0"/>
-    <w:lsdException w:name="Dark List Accent 5" w:semiHidden="0" w:uiPriority="70" w:unhideWhenUsed="0"/>
-    <w:lsdException w:name="Colorful Shading Accent 5" w:semiHidden="0" w:uiPriority="71" w:unhideWhenUsed="0"/>
-    <w:lsdException w:name="Colorful List Accent 5" w:semiHidden="0" w:uiPriority="72" w:unhideWhenUsed="0"/>
-    <w:lsdException w:name="Colorful Grid Accent 5" w:semiHidden="0" w:uiPriority="73" w:unhideWhenUsed="0"/>
-    <w:lsdException w:name="Light Shading Accent 6" w:semiHidden="0" w:uiPriority="60" w:unhideWhenUsed="0"/>
-    <w:lsdException w:name="Light List Accent 6" w:semiHidden="0" w:uiPriority="61" w:unhideWhenUsed="0"/>
-    <w:lsdException w:name="Light Grid Accent 6" w:semiHidden="0" w:uiPriority="62" w:unhideWhenUsed="0"/>
-    <w:lsdException w:name="Medium Shading 1 Accent 6" w:semiHidden="0" w:uiPriority="63" w:unhideWhenUsed="0"/>
-    <w:lsdException w:name="Medium Shading 2 Accent 6" w:semiHidden="0" w:uiPriority="64" w:unhideWhenUsed="0"/>
-    <w:lsdException w:name="Medium List 1 Accent 6" w:semiHidden="0" w:uiPriority="65" w:unhideWhenUsed="0"/>
-    <w:lsdException w:name="Medium List 2 Accent 6" w:semiHidden="0" w:uiPriority="66" w:unhideWhenUsed="0"/>
-    <w:lsdException w:name="Medium Grid 1 Accent 6" w:semiHidden="0" w:uiPriority="67" w:unhideWhenUsed="0"/>
-    <w:lsdException w:name="Medium Grid 2 Accent 6" w:semiHidden="0" w:uiPriority="68" w:unhideWhenUsed="0"/>
-    <w:lsdException w:name="Medium Grid 3 Accent 6" w:semiHidden="0" w:uiPriority="69" w:unhideWhenUsed="0"/>
-    <w:lsdException w:name="Dark List Accent 6" w:semiHidden="0" w:uiPriority="70" w:unhideWhenUsed="0"/>
-    <w:lsdException w:name="Colorful Shading Accent 6" w:semiHidden="0" w:uiPriority="71" w:unhideWhenUsed="0"/>
-    <w:lsdException w:name="Colorful List Accent 6" w:semiHidden="0" w:uiPriority="72" w:unhideWhenUsed="0"/>
-    <w:lsdException w:name="Colorful Grid Accent 6" w:semiHidden="0" w:uiPriority="73" w:unhideWhenUsed="0"/>
-    <w:lsdException w:name="Subtle Emphasis" w:semiHidden="0" w:uiPriority="19" w:unhideWhenUsed="0" w:qFormat="1"/>
-    <w:lsdException w:name="Intense Emphasis" w:semiHidden="0" w:uiPriority="21" w:unhideWhenUsed="0" w:qFormat="1"/>
-    <w:lsdException w:name="Subtle Reference" w:semiHidden="0" w:uiPriority="31" w:unhideWhenUsed="0" w:qFormat="1"/>
-    <w:lsdException w:name="Intense Reference" w:semiHidden="0" w:uiPriority="32" w:unhideWhenUsed="0" w:qFormat="1"/>
-    <w:lsdException w:name="Book Title" w:semiHidden="0" w:uiPriority="33" w:unhideWhenUsed="0" w:qFormat="1"/>
-    <w:lsdException w:name="Bibliography" w:uiPriority="37"/>
-    <w:lsdException w:name="TOC Heading" w:uiPriority="39" w:qFormat="1"/>
+  <w:latentStyles w:defLockedState="0" w:defUIPriority="99" w:defSemiHidden="0" w:defUnhideWhenUsed="0" w:defQFormat="0" w:count="371">
+    <w:lsdException w:name="Normal" w:uiPriority="0" w:qFormat="1"/>
+    <w:lsdException w:name="heading 1" w:uiPriority="0" w:qFormat="1"/>
+    <w:lsdException w:name="heading 2" w:semiHidden="1" w:uiPriority="0" w:unhideWhenUsed="1" w:qFormat="1"/>
+    <w:lsdException w:name="heading 3" w:semiHidden="1" w:uiPriority="0" w:unhideWhenUsed="1" w:qFormat="1"/>
+    <w:lsdException w:name="heading 4" w:semiHidden="1" w:uiPriority="9" w:unhideWhenUsed="1" w:qFormat="1"/>
+    <w:lsdException w:name="heading 5" w:semiHidden="1" w:uiPriority="9" w:unhideWhenUsed="1" w:qFormat="1"/>
+    <w:lsdException w:name="heading 6" w:semiHidden="1" w:uiPriority="9" w:unhideWhenUsed="1" w:qFormat="1"/>
+    <w:lsdException w:name="heading 7" w:semiHidden="1" w:uiPriority="9" w:unhideWhenUsed="1" w:qFormat="1"/>
+    <w:lsdException w:name="heading 8" w:semiHidden="1" w:uiPriority="9" w:unhideWhenUsed="1" w:qFormat="1"/>
+    <w:lsdException w:name="heading 9" w:semiHidden="1" w:uiPriority="9" w:unhideWhenUsed="1" w:qFormat="1"/>
+    <w:lsdException w:name="index 1" w:semiHidden="1" w:unhideWhenUsed="1"/>
+    <w:lsdException w:name="index 2" w:semiHidden="1" w:unhideWhenUsed="1"/>
+    <w:lsdException w:name="index 3" w:semiHidden="1" w:unhideWhenUsed="1"/>
+    <w:lsdException w:name="index 4" w:semiHidden="1" w:unhideWhenUsed="1"/>
+    <w:lsdException w:name="index 5" w:semiHidden="1" w:unhideWhenUsed="1"/>
+    <w:lsdException w:name="index 6" w:semiHidden="1" w:unhideWhenUsed="1"/>
+    <w:lsdException w:name="index 7" w:semiHidden="1" w:unhideWhenUsed="1"/>
+    <w:lsdException w:name="index 8" w:semiHidden="1" w:unhideWhenUsed="1"/>
+    <w:lsdException w:name="index 9" w:semiHidden="1" w:unhideWhenUsed="1"/>
+    <w:lsdException w:name="toc 1" w:semiHidden="1" w:uiPriority="39" w:unhideWhenUsed="1"/>
+    <w:lsdException w:name="toc 2" w:semiHidden="1" w:uiPriority="39" w:unhideWhenUsed="1"/>
+    <w:lsdException w:name="toc 3" w:semiHidden="1" w:uiPriority="39" w:unhideWhenUsed="1"/>
+    <w:lsdException w:name="toc 4" w:semiHidden="1" w:uiPriority="39" w:unhideWhenUsed="1"/>
+    <w:lsdException w:name="toc 5" w:semiHidden="1" w:uiPriority="39" w:unhideWhenUsed="1"/>
+    <w:lsdException w:name="toc 6" w:semiHidden="1" w:uiPriority="39" w:unhideWhenUsed="1"/>
+    <w:lsdException w:name="toc 7" w:semiHidden="1" w:uiPriority="39" w:unhideWhenUsed="1"/>
+    <w:lsdException w:name="toc 8" w:semiHidden="1" w:uiPriority="39" w:unhideWhenUsed="1"/>
+    <w:lsdException w:name="toc 9" w:semiHidden="1" w:uiPriority="39" w:unhideWhenUsed="1"/>
+    <w:lsdException w:name="Normal Indent" w:semiHidden="1" w:unhideWhenUsed="1"/>
+    <w:lsdException w:name="footnote text" w:semiHidden="1" w:uiPriority="0" w:unhideWhenUsed="1"/>
+    <w:lsdException w:name="annotation text" w:semiHidden="1" w:unhideWhenUsed="1"/>
+    <w:lsdException w:name="header" w:semiHidden="1" w:uiPriority="0" w:unhideWhenUsed="1"/>
+    <w:lsdException w:name="footer" w:semiHidden="1" w:unhideWhenUsed="1"/>
+    <w:lsdException w:name="index heading" w:semiHidden="1" w:unhideWhenUsed="1"/>
+    <w:lsdException w:name="caption" w:semiHidden="1" w:uiPriority="0" w:unhideWhenUsed="1" w:qFormat="1"/>
+    <w:lsdException w:name="table of figures" w:semiHidden="1" w:unhideWhenUsed="1"/>
+    <w:lsdException w:name="envelope address" w:semiHidden="1" w:unhideWhenUsed="1"/>
+    <w:lsdException w:name="envelope return" w:semiHidden="1" w:unhideWhenUsed="1"/>
+    <w:lsdException w:name="footnote reference" w:semiHidden="1" w:uiPriority="0" w:unhideWhenUsed="1"/>
+    <w:lsdException w:name="annotation reference" w:semiHidden="1" w:unhideWhenUsed="1"/>
+    <w:lsdException w:name="line number" w:semiHidden="1" w:unhideWhenUsed="1"/>
+    <w:lsdException w:name="page number" w:semiHidden="1" w:uiPriority="0" w:unhideWhenUsed="1"/>
+    <w:lsdException w:name="endnote reference" w:semiHidden="1" w:unhideWhenUsed="1"/>
+    <w:lsdException w:name="endnote text" w:semiHidden="1" w:uiPriority="0" w:unhideWhenUsed="1"/>
+    <w:lsdException w:name="table of authorities" w:semiHidden="1" w:unhideWhenUsed="1"/>
+    <w:lsdException w:name="macro" w:semiHidden="1" w:unhideWhenUsed="1"/>
+    <w:lsdException w:name="toa heading" w:semiHidden="1" w:unhideWhenUsed="1"/>
+    <w:lsdException w:name="List" w:semiHidden="1" w:unhideWhenUsed="1"/>
+    <w:lsdException w:name="List Bullet" w:semiHidden="1" w:uiPriority="36" w:unhideWhenUsed="1" w:qFormat="1"/>
+    <w:lsdException w:name="List Number" w:semiHidden="1" w:unhideWhenUsed="1"/>
+    <w:lsdException w:name="List 2" w:semiHidden="1" w:unhideWhenUsed="1"/>
+    <w:lsdException w:name="List 3" w:semiHidden="1" w:unhideWhenUsed="1"/>
+    <w:lsdException w:name="List 4" w:semiHidden="1" w:unhideWhenUsed="1"/>
+    <w:lsdException w:name="List 5" w:semiHidden="1" w:unhideWhenUsed="1"/>
+    <w:lsdException w:name="List Bullet 2" w:semiHidden="1" w:unhideWhenUsed="1"/>
+    <w:lsdException w:name="List Bullet 3" w:semiHidden="1" w:uiPriority="0" w:unhideWhenUsed="1"/>
+    <w:lsdException w:name="List Bullet 4" w:semiHidden="1" w:unhideWhenUsed="1"/>
+    <w:lsdException w:name="List Bullet 5" w:semiHidden="1" w:unhideWhenUsed="1"/>
+    <w:lsdException w:name="List Number 2" w:semiHidden="1" w:unhideWhenUsed="1"/>
+    <w:lsdException w:name="List Number 3" w:semiHidden="1" w:unhideWhenUsed="1"/>
+    <w:lsdException w:name="List Number 4" w:semiHidden="1" w:unhideWhenUsed="1"/>
+    <w:lsdException w:name="List Number 5" w:semiHidden="1" w:unhideWhenUsed="1"/>
+    <w:lsdException w:name="Title" w:uiPriority="10" w:qFormat="1"/>
+    <w:lsdException w:name="Closing" w:semiHidden="1" w:unhideWhenUsed="1"/>
+    <w:lsdException w:name="Signature" w:semiHidden="1" w:unhideWhenUsed="1"/>
+    <w:lsdException w:name="Default Paragraph Font" w:semiHidden="1" w:uiPriority="1" w:unhideWhenUsed="1"/>
+    <w:lsdException w:name="Body Text" w:semiHidden="1" w:uiPriority="0" w:unhideWhenUsed="1"/>
+    <w:lsdException w:name="Body Text Indent" w:semiHidden="1" w:unhideWhenUsed="1"/>
+    <w:lsdException w:name="List Continue" w:semiHidden="1" w:unhideWhenUsed="1"/>
+    <w:lsdException w:name="List Continue 2" w:semiHidden="1" w:unhideWhenUsed="1"/>
+    <w:lsdException w:name="List Continue 3" w:semiHidden="1" w:unhideWhenUsed="1"/>
+    <w:lsdException w:name="List Continue 4" w:semiHidden="1" w:unhideWhenUsed="1"/>
+    <w:lsdException w:name="List Continue 5" w:semiHidden="1" w:unhideWhenUsed="1"/>
+    <w:lsdException w:name="Message Header" w:semiHidden="1" w:unhideWhenUsed="1"/>
+    <w:lsdException w:name="Subtitle" w:uiPriority="11" w:qFormat="1"/>
+    <w:lsdException w:name="Salutation" w:semiHidden="1" w:unhideWhenUsed="1"/>
+    <w:lsdException w:name="Date" w:semiHidden="1" w:unhideWhenUsed="1"/>
+    <w:lsdException w:name="Body Text First Indent" w:semiHidden="1" w:unhideWhenUsed="1"/>
+    <w:lsdException w:name="Body Text First Indent 2" w:semiHidden="1" w:unhideWhenUsed="1"/>
+    <w:lsdException w:name="Note Heading" w:semiHidden="1" w:unhideWhenUsed="1"/>
+    <w:lsdException w:name="Body Text 2" w:semiHidden="1" w:unhideWhenUsed="1"/>
+    <w:lsdException w:name="Body Text 3" w:semiHidden="1" w:unhideWhenUsed="1"/>
+    <w:lsdException w:name="Body Text Indent 2" w:semiHidden="1" w:unhideWhenUsed="1"/>
+    <w:lsdException w:name="Body Text Indent 3" w:semiHidden="1" w:unhideWhenUsed="1"/>
+    <w:lsdException w:name="Block Text" w:semiHidden="1" w:unhideWhenUsed="1"/>
+    <w:lsdException w:name="Hyperlink" w:semiHidden="1" w:unhideWhenUsed="1"/>
+    <w:lsdException w:name="FollowedHyperlink" w:semiHidden="1" w:unhideWhenUsed="1"/>
+    <w:lsdException w:name="Strong" w:uiPriority="22" w:qFormat="1"/>
+    <w:lsdException w:name="Emphasis" w:uiPriority="20" w:qFormat="1"/>
+    <w:lsdException w:name="Document Map" w:semiHidden="1" w:unhideWhenUsed="1"/>
+    <w:lsdException w:name="Plain Text" w:semiHidden="1" w:unhideWhenUsed="1"/>
+    <w:lsdException w:name="E-mail Signature" w:semiHidden="1" w:unhideWhenUsed="1"/>
+    <w:lsdException w:name="HTML Top of Form" w:semiHidden="1" w:unhideWhenUsed="1"/>
+    <w:lsdException w:name="HTML Bottom of Form" w:semiHidden="1" w:unhideWhenUsed="1"/>
+    <w:lsdException w:name="Normal (Web)" w:semiHidden="1" w:unhideWhenUsed="1"/>
+    <w:lsdException w:name="HTML Acronym" w:semiHidden="1" w:unhideWhenUsed="1"/>
+    <w:lsdException w:name="HTML Address" w:semiHidden="1" w:unhideWhenUsed="1"/>
+    <w:lsdException w:name="HTML Cite" w:semiHidden="1" w:unhideWhenUsed="1"/>
+    <w:lsdException w:name="HTML Code" w:semiHidden="1" w:unhideWhenUsed="1"/>
+    <w:lsdException w:name="HTML Definition" w:semiHidden="1" w:unhideWhenUsed="1"/>
+    <w:lsdException w:name="HTML Keyboard" w:semiHidden="1" w:unhideWhenUsed="1"/>
+    <w:lsdException w:name="HTML Preformatted" w:semiHidden="1" w:unhideWhenUsed="1"/>
+    <w:lsdException w:name="HTML Sample" w:semiHidden="1" w:unhideWhenUsed="1"/>
+    <w:lsdException w:name="HTML Typewriter" w:semiHidden="1" w:unhideWhenUsed="1"/>
+    <w:lsdException w:name="HTML Variable" w:semiHidden="1" w:unhideWhenUsed="1"/>
+    <w:lsdException w:name="Normal Table" w:semiHidden="1" w:unhideWhenUsed="1"/>
+    <w:lsdException w:name="annotation subject" w:semiHidden="1" w:unhideWhenUsed="1"/>
+    <w:lsdException w:name="No List" w:semiHidden="1" w:unhideWhenUsed="1"/>
+    <w:lsdException w:name="Outline List 1" w:semiHidden="1" w:unhideWhenUsed="1"/>
+    <w:lsdException w:name="Outline List 2" w:semiHidden="1" w:unhideWhenUsed="1"/>
+    <w:lsdException w:name="Outline List 3" w:semiHidden="1" w:unhideWhenUsed="1"/>
+    <w:lsdException w:name="Table Simple 1" w:semiHidden="1" w:unhideWhenUsed="1"/>
+    <w:lsdException w:name="Table Simple 2" w:semiHidden="1" w:unhideWhenUsed="1"/>
+    <w:lsdException w:name="Table Simple 3" w:semiHidden="1" w:unhideWhenUsed="1"/>
+    <w:lsdException w:name="Table Classic 1" w:semiHidden="1" w:unhideWhenUsed="1"/>
+    <w:lsdException w:name="Table Classic 2" w:semiHidden="1" w:unhideWhenUsed="1"/>
+    <w:lsdException w:name="Table Classic 3" w:semiHidden="1" w:unhideWhenUsed="1"/>
+    <w:lsdException w:name="Table Classic 4" w:semiHidden="1" w:unhideWhenUsed="1"/>
+    <w:lsdException w:name="Table Colorful 1" w:semiHidden="1" w:unhideWhenUsed="1"/>
+    <w:lsdException w:name="Table Colorful 2" w:semiHidden="1" w:unhideWhenUsed="1"/>
+    <w:lsdException w:name="Table Colorful 3" w:semiHidden="1" w:unhideWhenUsed="1"/>
+    <w:lsdException w:name="Table Columns 1" w:semiHidden="1" w:unhideWhenUsed="1"/>
+    <w:lsdException w:name="Table Columns 2" w:semiHidden="1" w:unhideWhenUsed="1"/>
+    <w:lsdException w:name="Table Columns 3" w:semiHidden="1" w:unhideWhenUsed="1"/>
+    <w:lsdException w:name="Table Columns 4" w:semiHidden="1" w:unhideWhenUsed="1"/>
+    <w:lsdException w:name="Table Columns 5" w:semiHidden="1" w:unhideWhenUsed="1"/>
+    <w:lsdException w:name="Table Grid 1" w:semiHidden="1" w:unhideWhenUsed="1"/>
+    <w:lsdException w:name="Table Grid 2" w:semiHidden="1" w:unhideWhenUsed="1"/>
+    <w:lsdException w:name="Table Grid 3" w:semiHidden="1" w:unhideWhenUsed="1"/>
+    <w:lsdException w:name="Table Grid 4" w:semiHidden="1" w:unhideWhenUsed="1"/>
+    <w:lsdException w:name="Table Grid 5" w:semiHidden="1" w:unhideWhenUsed="1"/>
+    <w:lsdException w:name="Table Grid 6" w:semiHidden="1" w:unhideWhenUsed="1"/>
+    <w:lsdException w:name="Table Grid 7" w:semiHidden="1" w:unhideWhenUsed="1"/>
+    <w:lsdException w:name="Table Grid 8" w:semiHidden="1" w:unhideWhenUsed="1"/>
+    <w:lsdException w:name="Table List 1" w:semiHidden="1" w:unhideWhenUsed="1"/>
+    <w:lsdException w:name="Table List 2" w:semiHidden="1" w:unhideWhenUsed="1"/>
+    <w:lsdException w:name="Table List 3" w:semiHidden="1" w:unhideWhenUsed="1"/>
+    <w:lsdException w:name="Table List 4" w:semiHidden="1" w:unhideWhenUsed="1"/>
+    <w:lsdException w:name="Table List 5" w:semiHidden="1" w:unhideWhenUsed="1"/>
+    <w:lsdException w:name="Table List 6" w:semiHidden="1" w:unhideWhenUsed="1"/>
+    <w:lsdException w:name="Table List 7" w:semiHidden="1" w:unhideWhenUsed="1"/>
+    <w:lsdException w:name="Table List 8" w:semiHidden="1" w:unhideWhenUsed="1"/>
+    <w:lsdException w:name="Table 3D effects 1" w:semiHidden="1" w:unhideWhenUsed="1"/>
+    <w:lsdException w:name="Table 3D effects 2" w:semiHidden="1" w:unhideWhenUsed="1"/>
+    <w:lsdException w:name="Table 3D effects 3" w:semiHidden="1" w:unhideWhenUsed="1"/>
+    <w:lsdException w:name="Table Contemporary" w:semiHidden="1" w:unhideWhenUsed="1"/>
+    <w:lsdException w:name="Table Elegant" w:semiHidden="1" w:unhideWhenUsed="1"/>
+    <w:lsdException w:name="Table Professional" w:semiHidden="1" w:unhideWhenUsed="1"/>
+    <w:lsdException w:name="Table Subtle 1" w:semiHidden="1" w:unhideWhenUsed="1"/>
+    <w:lsdException w:name="Table Subtle 2" w:semiHidden="1" w:unhideWhenUsed="1"/>
+    <w:lsdException w:name="Table Web 1" w:semiHidden="1" w:unhideWhenUsed="1"/>
+    <w:lsdException w:name="Table Web 2" w:semiHidden="1" w:unhideWhenUsed="1"/>
+    <w:lsdException w:name="Table Web 3" w:semiHidden="1" w:unhideWhenUsed="1"/>
+    <w:lsdException w:name="Balloon Text" w:semiHidden="1" w:unhideWhenUsed="1"/>
+    <w:lsdException w:name="Table Grid" w:uiPriority="0"/>
+    <w:lsdException w:name="Table Theme" w:semiHidden="1" w:unhideWhenUsed="1"/>
+    <w:lsdException w:name="Placeholder Text" w:semiHidden="1"/>
+    <w:lsdException w:name="No Spacing" w:uiPriority="1" w:qFormat="1"/>
+    <w:lsdException w:name="Light Shading" w:uiPriority="60"/>
+    <w:lsdException w:name="Light List" w:uiPriority="61"/>
+    <w:lsdException w:name="Light Grid" w:uiPriority="62"/>
+    <w:lsdException w:name="Medium Shading 1" w:uiPriority="63"/>
+    <w:lsdException w:name="Medium Shading 2" w:uiPriority="64"/>
+    <w:lsdException w:name="Medium List 1" w:uiPriority="65"/>
+    <w:lsdException w:name="Medium List 2" w:uiPriority="66"/>
+    <w:lsdException w:name="Medium Grid 1" w:uiPriority="67"/>
+    <w:lsdException w:name="Medium Grid 2" w:uiPriority="68"/>
+    <w:lsdException w:name="Medium Grid 3" w:uiPriority="69"/>
+    <w:lsdException w:name="Dark List" w:uiPriority="70"/>
+    <w:lsdException w:name="Colorful Shading" w:uiPriority="71"/>
+    <w:lsdException w:name="Colorful List" w:uiPriority="72"/>
+    <w:lsdException w:name="Colorful Grid" w:uiPriority="73"/>
+    <w:lsdException w:name="Light Shading Accent 1" w:uiPriority="60"/>
+    <w:lsdException w:name="Light List Accent 1" w:uiPriority="61"/>
+    <w:lsdException w:name="Light Grid Accent 1" w:uiPriority="62"/>
+    <w:lsdException w:name="Medium Shading 1 Accent 1" w:uiPriority="63"/>
+    <w:lsdException w:name="Medium Shading 2 Accent 1" w:uiPriority="64"/>
+    <w:lsdException w:name="Medium List 1 Accent 1" w:uiPriority="65"/>
+    <w:lsdException w:name="Revision" w:semiHidden="1"/>
+    <w:lsdException w:name="List Paragraph" w:uiPriority="0" w:qFormat="1"/>
+    <w:lsdException w:name="Quote" w:uiPriority="29" w:qFormat="1"/>
+    <w:lsdException w:name="Intense Quote" w:uiPriority="30" w:qFormat="1"/>
+    <w:lsdException w:name="Medium List 2 Accent 1" w:uiPriority="66"/>
+    <w:lsdException w:name="Medium Grid 1 Accent 1" w:uiPriority="67"/>
+    <w:lsdException w:name="Medium Grid 2 Accent 1" w:uiPriority="68"/>
+    <w:lsdException w:name="Medium Grid 3 Accent 1" w:uiPriority="69"/>
+    <w:lsdException w:name="Dark List Accent 1" w:uiPriority="70"/>
+    <w:lsdException w:name="Colorful Shading Accent 1" w:uiPriority="71"/>
+    <w:lsdException w:name="Colorful List Accent 1" w:uiPriority="72"/>
+    <w:lsdException w:name="Colorful Grid Accent 1" w:uiPriority="73"/>
+    <w:lsdException w:name="Light Shading Accent 2" w:uiPriority="60"/>
+    <w:lsdException w:name="Light List Accent 2" w:uiPriority="61"/>
+    <w:lsdException w:name="Light Grid Accent 2" w:uiPriority="62"/>
+    <w:lsdException w:name="Medium Shading 1 Accent 2" w:uiPriority="63"/>
+    <w:lsdException w:name="Medium Shading 2 Accent 2" w:uiPriority="64"/>
+    <w:lsdException w:name="Medium List 1 Accent 2" w:uiPriority="65"/>
+    <w:lsdException w:name="Medium List 2 Accent 2" w:uiPriority="66"/>
+    <w:lsdException w:name="Medium Grid 1 Accent 2" w:uiPriority="67"/>
+    <w:lsdException w:name="Medium Grid 2 Accent 2" w:uiPriority="68"/>
+    <w:lsdException w:name="Medium Grid 3 Accent 2" w:uiPriority="69"/>
+    <w:lsdException w:name="Dark List Accent 2" w:uiPriority="70"/>
+    <w:lsdException w:name="Colorful Shading Accent 2" w:uiPriority="71"/>
+    <w:lsdException w:name="Colorful List Accent 2" w:uiPriority="72"/>
+    <w:lsdException w:name="Colorful Grid Accent 2" w:uiPriority="73"/>
+    <w:lsdException w:name="Light Shading Accent 3" w:uiPriority="60"/>
+    <w:lsdException w:name="Light List Accent 3" w:uiPriority="61"/>
+    <w:lsdException w:name="Light Grid Accent 3" w:uiPriority="62"/>
+    <w:lsdException w:name="Medium Shading 1 Accent 3" w:uiPriority="63"/>
+    <w:lsdException w:name="Medium Shading 2 Accent 3" w:uiPriority="64"/>
+    <w:lsdException w:name="Medium List 1 Accent 3" w:uiPriority="65"/>
+    <w:lsdException w:name="Medium List 2 Accent 3" w:uiPriority="66"/>
+    <w:lsdException w:name="Medium Grid 1 Accent 3" w:uiPriority="67"/>
+    <w:lsdException w:name="Medium Grid 2 Accent 3" w:uiPriority="68"/>
+    <w:lsdException w:name="Medium Grid 3 Accent 3" w:uiPriority="69"/>
+    <w:lsdException w:name="Dark List Accent 3" w:uiPriority="70"/>
+    <w:lsdException w:name="Colorful Shading Accent 3" w:uiPriority="71"/>
+    <w:lsdException w:name="Colorful List Accent 3" w:uiPriority="72"/>
+    <w:lsdException w:name="Colorful Grid Accent 3" w:uiPriority="73"/>
+    <w:lsdException w:name="Light Shading Accent 4" w:uiPriority="60"/>
+    <w:lsdException w:name="Light List Accent 4" w:uiPriority="61"/>
+    <w:lsdException w:name="Light Grid Accent 4" w:uiPriority="62"/>
+    <w:lsdException w:name="Medium Shading 1 Accent 4" w:uiPriority="63"/>
+    <w:lsdException w:name="Medium Shading 2 Accent 4" w:uiPriority="64"/>
+    <w:lsdException w:name="Medium List 1 Accent 4" w:uiPriority="65"/>
+    <w:lsdException w:name="Medium List 2 Accent 4" w:uiPriority="66"/>
+    <w:lsdException w:name="Medium Grid 1 Accent 4" w:uiPriority="67"/>
+    <w:lsdException w:name="Medium Grid 2 Accent 4" w:uiPriority="68"/>
+    <w:lsdException w:name="Medium Grid 3 Accent 4" w:uiPriority="69"/>
+    <w:lsdException w:name="Dark List Accent 4" w:uiPriority="70"/>
+    <w:lsdException w:name="Colorful Shading Accent 4" w:uiPriority="71"/>
+    <w:lsdException w:name="Colorful List Accent 4" w:uiPriority="72"/>
+    <w:lsdException w:name="Colorful Grid Accent 4" w:uiPriority="73"/>
+    <w:lsdException w:name="Light Shading Accent 5" w:uiPriority="60"/>
+    <w:lsdException w:name="Light List Accent 5" w:uiPriority="61"/>
+    <w:lsdException w:name="Light Grid Accent 5" w:uiPriority="62"/>
+    <w:lsdException w:name="Medium Shading 1 Accent 5" w:uiPriority="63"/>
+    <w:lsdException w:name="Medium Shading 2 Accent 5" w:uiPriority="64"/>
+    <w:lsdException w:name="Medium List 1 Accent 5" w:uiPriority="65"/>
+    <w:lsdException w:name="Medium List 2 Accent 5" w:uiPriority="66"/>
+    <w:lsdException w:name="Medium Grid 1 Accent 5" w:uiPriority="67"/>
+    <w:lsdException w:name="Medium Grid 2 Accent 5" w:uiPriority="68"/>
+    <w:lsdException w:name="Medium Grid 3 Accent 5" w:uiPriority="69"/>
+    <w:lsdException w:name="Dark List Accent 5" w:uiPriority="70"/>
+    <w:lsdException w:name="Colorful Shading Accent 5" w:uiPriority="71"/>
+    <w:lsdException w:name="Colorful List Accent 5" w:uiPriority="72"/>
+    <w:lsdException w:name="Colorful Grid Accent 5" w:uiPriority="73"/>
+    <w:lsdException w:name="Light Shading Accent 6" w:uiPriority="60"/>
+    <w:lsdException w:name="Light List Accent 6" w:uiPriority="61"/>
+    <w:lsdException w:name="Light Grid Accent 6" w:uiPriority="62"/>
+    <w:lsdException w:name="Medium Shading 1 Accent 6" w:uiPriority="63"/>
+    <w:lsdException w:name="Medium Shading 2 Accent 6" w:uiPriority="64"/>
+    <w:lsdException w:name="Medium List 1 Accent 6" w:uiPriority="65"/>
+    <w:lsdException w:name="Medium List 2 Accent 6" w:uiPriority="66"/>
+    <w:lsdException w:name="Medium Grid 1 Accent 6" w:uiPriority="67"/>
+    <w:lsdException w:name="Medium Grid 2 Accent 6" w:uiPriority="68"/>
+    <w:lsdException w:name="Medium Grid 3 Accent 6" w:uiPriority="69"/>
+    <w:lsdException w:name="Dark List Accent 6" w:uiPriority="70"/>
+    <w:lsdException w:name="Colorful Shading Accent 6" w:uiPriority="71"/>
+    <w:lsdException w:name="Colorful List Accent 6" w:uiPriority="72"/>
+    <w:lsdException w:name="Colorful Grid Accent 6" w:uiPriority="73"/>
+    <w:lsdException w:name="Subtle Emphasis" w:uiPriority="19" w:qFormat="1"/>
+    <w:lsdException w:name="Intense Emphasis" w:uiPriority="21" w:qFormat="1"/>
+    <w:lsdException w:name="Subtle Reference" w:uiPriority="31" w:qFormat="1"/>
+    <w:lsdException w:name="Intense Reference" w:uiPriority="32" w:qFormat="1"/>
+    <w:lsdException w:name="Book Title" w:uiPriority="33" w:qFormat="1"/>
+    <w:lsdException w:name="Bibliography" w:semiHidden="1" w:uiPriority="37" w:unhideWhenUsed="1"/>
+    <w:lsdException w:name="TOC Heading" w:semiHidden="1" w:uiPriority="39" w:unhideWhenUsed="1" w:qFormat="1"/>
+    <w:lsdException w:name="Plain Table 1" w:uiPriority="41"/>
+    <w:lsdException w:name="Plain Table 2" w:uiPriority="42"/>
+    <w:lsdException w:name="Plain Table 3" w:uiPriority="43"/>
+    <w:lsdException w:name="Plain Table 4" w:uiPriority="44"/>
+    <w:lsdException w:name="Plain Table 5" w:uiPriority="45"/>
+    <w:lsdException w:name="Grid Table Light" w:uiPriority="40"/>
+    <w:lsdException w:name="Grid Table 1 Light" w:uiPriority="46"/>
+    <w:lsdException w:name="Grid Table 2" w:uiPriority="47"/>
+    <w:lsdException w:name="Grid Table 3" w:uiPriority="48"/>
+    <w:lsdException w:name="Grid Table 4" w:uiPriority="49"/>
+    <w:lsdException w:name="Grid Table 5 Dark" w:uiPriority="50"/>
+    <w:lsdException w:name="Grid Table 6 Colorful" w:uiPriority="51"/>
+    <w:lsdException w:name="Grid Table 7 Colorful" w:uiPriority="52"/>
+    <w:lsdException w:name="Grid Table 1 Light Accent 1" w:uiPriority="46"/>
+    <w:lsdException w:name="Grid Table 2 Accent 1" w:uiPriority="47"/>
+    <w:lsdException w:name="Grid Table 3 Accent 1" w:uiPriority="48"/>
+    <w:lsdException w:name="Grid Table 4 Accent 1" w:uiPriority="49"/>
+    <w:lsdException w:name="Grid Table 5 Dark Accent 1" w:uiPriority="50"/>
+    <w:lsdException w:name="Grid Table 6 Colorful Accent 1" w:uiPriority="51"/>
+    <w:lsdException w:name="Grid Table 7 Colorful Accent 1" w:uiPriority="52"/>
+    <w:lsdException w:name="Grid Table 1 Light Accent 2" w:uiPriority="46"/>
+    <w:lsdException w:name="Grid Table 2 Accent 2" w:uiPriority="47"/>
+    <w:lsdException w:name="Grid Table 3 Accent 2" w:uiPriority="48"/>
+    <w:lsdException w:name="Grid Table 4 Accent 2" w:uiPriority="49"/>
+    <w:lsdException w:name="Grid Table 5 Dark Accent 2" w:uiPriority="50"/>
+    <w:lsdException w:name="Grid Table 6 Colorful Accent 2" w:uiPriority="51"/>
+    <w:lsdException w:name="Grid Table 7 Colorful Accent 2" w:uiPriority="52"/>
+    <w:lsdException w:name="Grid Table 1 Light Accent 3" w:uiPriority="46"/>
+    <w:lsdException w:name="Grid Table 2 Accent 3" w:uiPriority="47"/>
+    <w:lsdException w:name="Grid Table 3 Accent 3" w:uiPriority="48"/>
+    <w:lsdException w:name="Grid Table 4 Accent 3" w:uiPriority="49"/>
+    <w:lsdException w:name="Grid Table 5 Dark Accent 3" w:uiPriority="50"/>
+    <w:lsdException w:name="Grid Table 6 Colorful Accent 3" w:uiPriority="51"/>
+    <w:lsdException w:name="Grid Table 7 Colorful Accent 3" w:uiPriority="52"/>
+    <w:lsdException w:name="Grid Table 1 Light Accent 4" w:uiPriority="46"/>
+    <w:lsdException w:name="Grid Table 2 Accent 4" w:uiPriority="47"/>
+    <w:lsdException w:name="Grid Table 3 Accent 4" w:uiPriority="48"/>
+    <w:lsdException w:name="Grid Table 4 Accent 4" w:uiPriority="49"/>
+    <w:lsdException w:name="Grid Table 5 Dark Accent 4" w:uiPriority="50"/>
+    <w:lsdException w:name="Grid Table 6 Colorful Accent 4" w:uiPriority="51"/>
+    <w:lsdException w:name="Grid Table 7 Colorful Accent 4" w:uiPriority="52"/>
+    <w:lsdException w:name="Grid Table 1 Light Accent 5" w:uiPriority="46"/>
+    <w:lsdException w:name="Grid Table 2 Accent 5" w:uiPriority="47"/>
+    <w:lsdException w:name="Grid Table 3 Accent 5" w:uiPriority="48"/>
+    <w:lsdException w:name="Grid Table 4 Accent 5" w:uiPriority="49"/>
+    <w:lsdException w:name="Grid Table 5 Dark Accent 5" w:uiPriority="50"/>
+    <w:lsdException w:name="Grid Table 6 Colorful Accent 5" w:uiPriority="51"/>
+    <w:lsdException w:name="Grid Table 7 Colorful Accent 5" w:uiPriority="52"/>
+    <w:lsdException w:name="Grid Table 1 Light Accent 6" w:uiPriority="46"/>
+    <w:lsdException w:name="Grid Table 2 Accent 6" w:uiPriority="47"/>
+    <w:lsdException w:name="Grid Table 3 Accent 6" w:uiPriority="48"/>
+    <w:lsdException w:name="Grid Table 4 Accent 6" w:uiPriority="49"/>
+    <w:lsdException w:name="Grid Table 5 Dark Accent 6" w:uiPriority="50"/>
+    <w:lsdException w:name="Grid Table 6 Colorful Accent 6" w:uiPriority="51"/>
+    <w:lsdException w:name="Grid Table 7 Colorful Accent 6" w:uiPriority="52"/>
+    <w:lsdException w:name="List Table 1 Light" w:uiPriority="46"/>
+    <w:lsdException w:name="List Table 2" w:uiPriority="47"/>
+    <w:lsdException w:name="List Table 3" w:uiPriority="48"/>
+    <w:lsdException w:name="List Table 4" w:uiPriority="49"/>
+    <w:lsdException w:name="List Table 5 Dark" w:uiPriority="50"/>
+    <w:lsdException w:name="List Table 6 Colorful" w:uiPriority="51"/>
+    <w:lsdException w:name="List Table 7 Colorful" w:uiPriority="52"/>
+    <w:lsdException w:name="List Table 1 Light Accent 1" w:uiPriority="46"/>
+    <w:lsdException w:name="List Table 2 Accent 1" w:uiPriority="47"/>
+    <w:lsdException w:name="List Table 3 Accent 1" w:uiPriority="48"/>
+    <w:lsdException w:name="List Table 4 Accent 1" w:uiPriority="49"/>
+    <w:lsdException w:name="List Table 5 Dark Accent 1" w:uiPriority="50"/>
+    <w:lsdException w:name="List Table 6 Colorful Accent 1" w:uiPriority="51"/>
+    <w:lsdException w:name="List Table 7 Colorful Accent 1" w:uiPriority="52"/>
+    <w:lsdException w:name="List Table 1 Light Accent 2" w:uiPriority="46"/>
+    <w:lsdException w:name="List Table 2 Accent 2" w:uiPriority="47"/>
+    <w:lsdException w:name="List Table 3 Accent 2" w:uiPriority="48"/>
+    <w:lsdException w:name="List Table 4 Accent 2" w:uiPriority="49"/>
+    <w:lsdException w:name="List Table 5 Dark Accent 2" w:uiPriority="50"/>
+    <w:lsdException w:name="List Table 6 Colorful Accent 2" w:uiPriority="51"/>
+    <w:lsdException w:name="List Table 7 Colorful Accent 2" w:uiPriority="52"/>
+    <w:lsdException w:name="List Table 1 Light Accent 3" w:uiPriority="46"/>
+    <w:lsdException w:name="List Table 2 Accent 3" w:uiPriority="47"/>
+    <w:lsdException w:name="List Table 3 Accent 3" w:uiPriority="48"/>
+    <w:lsdException w:name="List Table 4 Accent 3" w:uiPriority="49"/>
+    <w:lsdException w:name="List Table 5 Dark Accent 3" w:uiPriority="50"/>
+    <w:lsdException w:name="List Table 6 Colorful Accent 3" w:uiPriority="51"/>
+    <w:lsdException w:name="List Table 7 Colorful Accent 3" w:uiPriority="52"/>
+    <w:lsdException w:name="List Table 1 Light Accent 4" w:uiPriority="46"/>
+    <w:lsdException w:name="List Table 2 Accent 4" w:uiPriority="47"/>
+    <w:lsdException w:name="List Table 3 Accent 4" w:uiPriority="48"/>
+    <w:lsdException w:name="List Table 4 Accent 4" w:uiPriority="49"/>
+    <w:lsdException w:name="List Table 5 Dark Accent 4" w:uiPriority="50"/>
+    <w:lsdException w:name="List Table 6 Colorful Accent 4" w:uiPriority="51"/>
+    <w:lsdException w:name="List Table 7 Colorful Accent 4" w:uiPriority="52"/>
+    <w:lsdException w:name="List Table 1 Light Accent 5" w:uiPriority="46"/>
+    <w:lsdException w:name="List Table 2 Accent 5" w:uiPriority="47"/>
+    <w:lsdException w:name="List Table 3 Accent 5" w:uiPriority="48"/>
+    <w:lsdException w:name="List Table 4 Accent 5" w:uiPriority="49"/>
+    <w:lsdException w:name="List Table 5 Dark Accent 5" w:uiPriority="50"/>
+    <w:lsdException w:name="List Table 6 Colorful Accent 5" w:uiPriority="51"/>
+    <w:lsdException w:name="List Table 7 Colorful Accent 5" w:uiPriority="52"/>
+    <w:lsdException w:name="List Table 1 Light Accent 6" w:uiPriority="46"/>
+    <w:lsdException w:name="List Table 2 Accent 6" w:uiPriority="47"/>
+    <w:lsdException w:name="List Table 3 Accent 6" w:uiPriority="48"/>
+    <w:lsdException w:name="List Table 4 Accent 6" w:uiPriority="49"/>
+    <w:lsdException w:name="List Table 5 Dark Accent 6" w:uiPriority="50"/>
+    <w:lsdException w:name="List Table 6 Colorful Accent 6" w:uiPriority="51"/>
+    <w:lsdException w:name="List Table 7 Colorful Accent 6" w:uiPriority="52"/>
   </w:latentStyles>
   <w:style w:type="paragraph" w:default="1" w:styleId="Normal">
     <w:name w:val="Normal"/>
@@ -26920,2654 +26458,6 @@
 </w:styles>
 </file>
 
-<file path=word/stylesWithEffects.xml><?xml version="1.0" encoding="utf-8"?>
-<w:styles xmlns:wpc="http://schemas.microsoft.com/office/word/2010/wordprocessingCanvas" xmlns:mc="http://schemas.openxmlformats.org/markup-compatibility/2006" xmlns:o="urn:schemas-microsoft-com:office:office" xmlns:r="http://schemas.openxmlformats.org/officeDocument/2006/relationships" xmlns:m="http://schemas.openxmlformats.org/officeDocument/2006/math" xmlns:v="urn:schemas-microsoft-com:vml" xmlns:wp14="http://schemas.microsoft.com/office/word/2010/wordprocessingDrawing" xmlns:wp="http://schemas.openxmlformats.org/drawingml/2006/wordprocessingDrawing" xmlns:w10="urn:schemas-microsoft-com:office:word" xmlns:w="http://schemas.openxmlformats.org/wordprocessingml/2006/main" xmlns:w14="http://schemas.microsoft.com/office/word/2010/wordml" xmlns:wpg="http://schemas.microsoft.com/office/word/2010/wordprocessingGroup" xmlns:wpi="http://schemas.microsoft.com/office/word/2010/wordprocessingInk" xmlns:wne="http://schemas.microsoft.com/office/word/2006/wordml" xmlns:wps="http://schemas.microsoft.com/office/word/2010/wordprocessingShape" mc:Ignorable="w14 wp14">
-  <w:docDefaults>
-    <w:rPrDefault>
-      <w:rPr>
-        <w:rFonts w:ascii="Calibri" w:eastAsia="Calibri" w:hAnsi="Calibri" w:cs="Times New Roman"/>
-        <w:lang w:val="en-GB" w:eastAsia="en-GB" w:bidi="ar-SA"/>
-      </w:rPr>
-    </w:rPrDefault>
-    <w:pPrDefault/>
-  </w:docDefaults>
-  <w:latentStyles w:defLockedState="0" w:defUIPriority="99" w:defSemiHidden="1" w:defUnhideWhenUsed="1" w:defQFormat="0" w:count="267">
-    <w:lsdException w:name="Normal" w:semiHidden="0" w:uiPriority="0" w:unhideWhenUsed="0" w:qFormat="1"/>
-    <w:lsdException w:name="heading 1" w:semiHidden="0" w:uiPriority="0" w:unhideWhenUsed="0" w:qFormat="1"/>
-    <w:lsdException w:name="heading 2" w:uiPriority="0" w:qFormat="1"/>
-    <w:lsdException w:name="heading 3" w:uiPriority="0" w:qFormat="1"/>
-    <w:lsdException w:name="heading 4" w:uiPriority="9" w:qFormat="1"/>
-    <w:lsdException w:name="heading 5" w:uiPriority="9" w:qFormat="1"/>
-    <w:lsdException w:name="heading 6" w:uiPriority="9" w:qFormat="1"/>
-    <w:lsdException w:name="heading 7" w:uiPriority="9" w:qFormat="1"/>
-    <w:lsdException w:name="heading 8" w:uiPriority="9" w:qFormat="1"/>
-    <w:lsdException w:name="heading 9" w:uiPriority="9" w:qFormat="1"/>
-    <w:lsdException w:name="toc 1" w:uiPriority="39"/>
-    <w:lsdException w:name="toc 2" w:uiPriority="39"/>
-    <w:lsdException w:name="toc 3" w:uiPriority="39"/>
-    <w:lsdException w:name="toc 4" w:uiPriority="39"/>
-    <w:lsdException w:name="toc 5" w:uiPriority="39"/>
-    <w:lsdException w:name="toc 6" w:uiPriority="39"/>
-    <w:lsdException w:name="toc 7" w:uiPriority="39"/>
-    <w:lsdException w:name="toc 8" w:uiPriority="39"/>
-    <w:lsdException w:name="toc 9" w:uiPriority="39"/>
-    <w:lsdException w:name="footnote text" w:uiPriority="0"/>
-    <w:lsdException w:name="header" w:uiPriority="0"/>
-    <w:lsdException w:name="caption" w:uiPriority="0" w:qFormat="1"/>
-    <w:lsdException w:name="footnote reference" w:uiPriority="0"/>
-    <w:lsdException w:name="page number" w:uiPriority="0"/>
-    <w:lsdException w:name="endnote text" w:uiPriority="0"/>
-    <w:lsdException w:name="List Bullet" w:uiPriority="36" w:qFormat="1"/>
-    <w:lsdException w:name="List Bullet 3" w:uiPriority="0"/>
-    <w:lsdException w:name="Title" w:semiHidden="0" w:uiPriority="10" w:unhideWhenUsed="0" w:qFormat="1"/>
-    <w:lsdException w:name="Default Paragraph Font" w:uiPriority="1"/>
-    <w:lsdException w:name="Body Text" w:uiPriority="0"/>
-    <w:lsdException w:name="Subtitle" w:semiHidden="0" w:uiPriority="11" w:unhideWhenUsed="0" w:qFormat="1"/>
-    <w:lsdException w:name="Strong" w:semiHidden="0" w:uiPriority="22" w:unhideWhenUsed="0" w:qFormat="1"/>
-    <w:lsdException w:name="Emphasis" w:semiHidden="0" w:uiPriority="20" w:unhideWhenUsed="0" w:qFormat="1"/>
-    <w:lsdException w:name="Table Grid" w:semiHidden="0" w:uiPriority="0" w:unhideWhenUsed="0"/>
-    <w:lsdException w:name="Placeholder Text" w:unhideWhenUsed="0"/>
-    <w:lsdException w:name="No Spacing" w:semiHidden="0" w:uiPriority="1" w:unhideWhenUsed="0" w:qFormat="1"/>
-    <w:lsdException w:name="Light Shading" w:semiHidden="0" w:uiPriority="60" w:unhideWhenUsed="0"/>
-    <w:lsdException w:name="Light List" w:semiHidden="0" w:uiPriority="61" w:unhideWhenUsed="0"/>
-    <w:lsdException w:name="Light Grid" w:semiHidden="0" w:uiPriority="62" w:unhideWhenUsed="0"/>
-    <w:lsdException w:name="Medium Shading 1" w:semiHidden="0" w:uiPriority="63" w:unhideWhenUsed="0"/>
-    <w:lsdException w:name="Medium Shading 2" w:semiHidden="0" w:uiPriority="64" w:unhideWhenUsed="0"/>
-    <w:lsdException w:name="Medium List 1" w:semiHidden="0" w:uiPriority="65" w:unhideWhenUsed="0"/>
-    <w:lsdException w:name="Medium List 2" w:semiHidden="0" w:uiPriority="66" w:unhideWhenUsed="0"/>
-    <w:lsdException w:name="Medium Grid 1" w:semiHidden="0" w:uiPriority="67" w:unhideWhenUsed="0"/>
-    <w:lsdException w:name="Medium Grid 2" w:semiHidden="0" w:uiPriority="68" w:unhideWhenUsed="0"/>
-    <w:lsdException w:name="Medium Grid 3" w:semiHidden="0" w:uiPriority="69" w:unhideWhenUsed="0"/>
-    <w:lsdException w:name="Dark List" w:semiHidden="0" w:uiPriority="70" w:unhideWhenUsed="0"/>
-    <w:lsdException w:name="Colorful Shading" w:semiHidden="0" w:uiPriority="71" w:unhideWhenUsed="0"/>
-    <w:lsdException w:name="Colorful List" w:semiHidden="0" w:uiPriority="72" w:unhideWhenUsed="0"/>
-    <w:lsdException w:name="Colorful Grid" w:semiHidden="0" w:uiPriority="73" w:unhideWhenUsed="0"/>
-    <w:lsdException w:name="Light Shading Accent 1" w:semiHidden="0" w:uiPriority="60" w:unhideWhenUsed="0"/>
-    <w:lsdException w:name="Light List Accent 1" w:semiHidden="0" w:uiPriority="61" w:unhideWhenUsed="0"/>
-    <w:lsdException w:name="Light Grid Accent 1" w:semiHidden="0" w:uiPriority="62" w:unhideWhenUsed="0"/>
-    <w:lsdException w:name="Medium Shading 1 Accent 1" w:semiHidden="0" w:uiPriority="63" w:unhideWhenUsed="0"/>
-    <w:lsdException w:name="Medium Shading 2 Accent 1" w:semiHidden="0" w:uiPriority="64" w:unhideWhenUsed="0"/>
-    <w:lsdException w:name="Medium List 1 Accent 1" w:semiHidden="0" w:uiPriority="65" w:unhideWhenUsed="0"/>
-    <w:lsdException w:name="Revision" w:unhideWhenUsed="0"/>
-    <w:lsdException w:name="List Paragraph" w:semiHidden="0" w:uiPriority="0" w:unhideWhenUsed="0" w:qFormat="1"/>
-    <w:lsdException w:name="Quote" w:semiHidden="0" w:uiPriority="29" w:unhideWhenUsed="0" w:qFormat="1"/>
-    <w:lsdException w:name="Intense Quote" w:semiHidden="0" w:uiPriority="30" w:unhideWhenUsed="0" w:qFormat="1"/>
-    <w:lsdException w:name="Medium List 2 Accent 1" w:semiHidden="0" w:uiPriority="66" w:unhideWhenUsed="0"/>
-    <w:lsdException w:name="Medium Grid 1 Accent 1" w:semiHidden="0" w:uiPriority="67" w:unhideWhenUsed="0"/>
-    <w:lsdException w:name="Medium Grid 2 Accent 1" w:semiHidden="0" w:uiPriority="68" w:unhideWhenUsed="0"/>
-    <w:lsdException w:name="Medium Grid 3 Accent 1" w:semiHidden="0" w:uiPriority="69" w:unhideWhenUsed="0"/>
-    <w:lsdException w:name="Dark List Accent 1" w:semiHidden="0" w:uiPriority="70" w:unhideWhenUsed="0"/>
-    <w:lsdException w:name="Colorful Shading Accent 1" w:semiHidden="0" w:uiPriority="71" w:unhideWhenUsed="0"/>
-    <w:lsdException w:name="Colorful List Accent 1" w:semiHidden="0" w:uiPriority="72" w:unhideWhenUsed="0"/>
-    <w:lsdException w:name="Colorful Grid Accent 1" w:semiHidden="0" w:uiPriority="73" w:unhideWhenUsed="0"/>
-    <w:lsdException w:name="Light Shading Accent 2" w:semiHidden="0" w:uiPriority="60" w:unhideWhenUsed="0"/>
-    <w:lsdException w:name="Light List Accent 2" w:semiHidden="0" w:uiPriority="61" w:unhideWhenUsed="0"/>
-    <w:lsdException w:name="Light Grid Accent 2" w:semiHidden="0" w:uiPriority="62" w:unhideWhenUsed="0"/>
-    <w:lsdException w:name="Medium Shading 1 Accent 2" w:semiHidden="0" w:uiPriority="63" w:unhideWhenUsed="0"/>
-    <w:lsdException w:name="Medium Shading 2 Accent 2" w:semiHidden="0" w:uiPriority="64" w:unhideWhenUsed="0"/>
-    <w:lsdException w:name="Medium List 1 Accent 2" w:semiHidden="0" w:uiPriority="65" w:unhideWhenUsed="0"/>
-    <w:lsdException w:name="Medium List 2 Accent 2" w:semiHidden="0" w:uiPriority="66" w:unhideWhenUsed="0"/>
-    <w:lsdException w:name="Medium Grid 1 Accent 2" w:semiHidden="0" w:uiPriority="67" w:unhideWhenUsed="0"/>
-    <w:lsdException w:name="Medium Grid 2 Accent 2" w:semiHidden="0" w:uiPriority="68" w:unhideWhenUsed="0"/>
-    <w:lsdException w:name="Medium Grid 3 Accent 2" w:semiHidden="0" w:uiPriority="69" w:unhideWhenUsed="0"/>
-    <w:lsdException w:name="Dark List Accent 2" w:semiHidden="0" w:uiPriority="70" w:unhideWhenUsed="0"/>
-    <w:lsdException w:name="Colorful Shading Accent 2" w:semiHidden="0" w:uiPriority="71" w:unhideWhenUsed="0"/>
-    <w:lsdException w:name="Colorful List Accent 2" w:semiHidden="0" w:uiPriority="72" w:unhideWhenUsed="0"/>
-    <w:lsdException w:name="Colorful Grid Accent 2" w:semiHidden="0" w:uiPriority="73" w:unhideWhenUsed="0"/>
-    <w:lsdException w:name="Light Shading Accent 3" w:semiHidden="0" w:uiPriority="60" w:unhideWhenUsed="0"/>
-    <w:lsdException w:name="Light List Accent 3" w:semiHidden="0" w:uiPriority="61" w:unhideWhenUsed="0"/>
-    <w:lsdException w:name="Light Grid Accent 3" w:semiHidden="0" w:uiPriority="62" w:unhideWhenUsed="0"/>
-    <w:lsdException w:name="Medium Shading 1 Accent 3" w:semiHidden="0" w:uiPriority="63" w:unhideWhenUsed="0"/>
-    <w:lsdException w:name="Medium Shading 2 Accent 3" w:semiHidden="0" w:uiPriority="64" w:unhideWhenUsed="0"/>
-    <w:lsdException w:name="Medium List 1 Accent 3" w:semiHidden="0" w:uiPriority="65" w:unhideWhenUsed="0"/>
-    <w:lsdException w:name="Medium List 2 Accent 3" w:semiHidden="0" w:uiPriority="66" w:unhideWhenUsed="0"/>
-    <w:lsdException w:name="Medium Grid 1 Accent 3" w:semiHidden="0" w:uiPriority="67" w:unhideWhenUsed="0"/>
-    <w:lsdException w:name="Medium Grid 2 Accent 3" w:semiHidden="0" w:uiPriority="68" w:unhideWhenUsed="0"/>
-    <w:lsdException w:name="Medium Grid 3 Accent 3" w:semiHidden="0" w:uiPriority="69" w:unhideWhenUsed="0"/>
-    <w:lsdException w:name="Dark List Accent 3" w:semiHidden="0" w:uiPriority="70" w:unhideWhenUsed="0"/>
-    <w:lsdException w:name="Colorful Shading Accent 3" w:semiHidden="0" w:uiPriority="71" w:unhideWhenUsed="0"/>
-    <w:lsdException w:name="Colorful List Accent 3" w:semiHidden="0" w:uiPriority="72" w:unhideWhenUsed="0"/>
-    <w:lsdException w:name="Colorful Grid Accent 3" w:semiHidden="0" w:uiPriority="73" w:unhideWhenUsed="0"/>
-    <w:lsdException w:name="Light Shading Accent 4" w:semiHidden="0" w:uiPriority="60" w:unhideWhenUsed="0"/>
-    <w:lsdException w:name="Light List Accent 4" w:semiHidden="0" w:uiPriority="61" w:unhideWhenUsed="0"/>
-    <w:lsdException w:name="Light Grid Accent 4" w:semiHidden="0" w:uiPriority="62" w:unhideWhenUsed="0"/>
-    <w:lsdException w:name="Medium Shading 1 Accent 4" w:semiHidden="0" w:uiPriority="63" w:unhideWhenUsed="0"/>
-    <w:lsdException w:name="Medium Shading 2 Accent 4" w:semiHidden="0" w:uiPriority="64" w:unhideWhenUsed="0"/>
-    <w:lsdException w:name="Medium List 1 Accent 4" w:semiHidden="0" w:uiPriority="65" w:unhideWhenUsed="0"/>
-    <w:lsdException w:name="Medium List 2 Accent 4" w:semiHidden="0" w:uiPriority="66" w:unhideWhenUsed="0"/>
-    <w:lsdException w:name="Medium Grid 1 Accent 4" w:semiHidden="0" w:uiPriority="67" w:unhideWhenUsed="0"/>
-    <w:lsdException w:name="Medium Grid 2 Accent 4" w:semiHidden="0" w:uiPriority="68" w:unhideWhenUsed="0"/>
-    <w:lsdException w:name="Medium Grid 3 Accent 4" w:semiHidden="0" w:uiPriority="69" w:unhideWhenUsed="0"/>
-    <w:lsdException w:name="Dark List Accent 4" w:semiHidden="0" w:uiPriority="70" w:unhideWhenUsed="0"/>
-    <w:lsdException w:name="Colorful Shading Accent 4" w:semiHidden="0" w:uiPriority="71" w:unhideWhenUsed="0"/>
-    <w:lsdException w:name="Colorful List Accent 4" w:semiHidden="0" w:uiPriority="72" w:unhideWhenUsed="0"/>
-    <w:lsdException w:name="Colorful Grid Accent 4" w:semiHidden="0" w:uiPriority="73" w:unhideWhenUsed="0"/>
-    <w:lsdException w:name="Light Shading Accent 5" w:semiHidden="0" w:uiPriority="60" w:unhideWhenUsed="0"/>
-    <w:lsdException w:name="Light List Accent 5" w:semiHidden="0" w:uiPriority="61" w:unhideWhenUsed="0"/>
-    <w:lsdException w:name="Light Grid Accent 5" w:semiHidden="0" w:uiPriority="62" w:unhideWhenUsed="0"/>
-    <w:lsdException w:name="Medium Shading 1 Accent 5" w:semiHidden="0" w:uiPriority="63" w:unhideWhenUsed="0"/>
-    <w:lsdException w:name="Medium Shading 2 Accent 5" w:semiHidden="0" w:uiPriority="64" w:unhideWhenUsed="0"/>
-    <w:lsdException w:name="Medium List 1 Accent 5" w:semiHidden="0" w:uiPriority="65" w:unhideWhenUsed="0"/>
-    <w:lsdException w:name="Medium List 2 Accent 5" w:semiHidden="0" w:uiPriority="66" w:unhideWhenUsed="0"/>
-    <w:lsdException w:name="Medium Grid 1 Accent 5" w:semiHidden="0" w:uiPriority="67" w:unhideWhenUsed="0"/>
-    <w:lsdException w:name="Medium Grid 2 Accent 5" w:semiHidden="0" w:uiPriority="68" w:unhideWhenUsed="0"/>
-    <w:lsdException w:name="Medium Grid 3 Accent 5" w:semiHidden="0" w:uiPriority="69" w:unhideWhenUsed="0"/>
-    <w:lsdException w:name="Dark List Accent 5" w:semiHidden="0" w:uiPriority="70" w:unhideWhenUsed="0"/>
-    <w:lsdException w:name="Colorful Shading Accent 5" w:semiHidden="0" w:uiPriority="71" w:unhideWhenUsed="0"/>
-    <w:lsdException w:name="Colorful List Accent 5" w:semiHidden="0" w:uiPriority="72" w:unhideWhenUsed="0"/>
-    <w:lsdException w:name="Colorful Grid Accent 5" w:semiHidden="0" w:uiPriority="73" w:unhideWhenUsed="0"/>
-    <w:lsdException w:name="Light Shading Accent 6" w:semiHidden="0" w:uiPriority="60" w:unhideWhenUsed="0"/>
-    <w:lsdException w:name="Light List Accent 6" w:semiHidden="0" w:uiPriority="61" w:unhideWhenUsed="0"/>
-    <w:lsdException w:name="Light Grid Accent 6" w:semiHidden="0" w:uiPriority="62" w:unhideWhenUsed="0"/>
-    <w:lsdException w:name="Medium Shading 1 Accent 6" w:semiHidden="0" w:uiPriority="63" w:unhideWhenUsed="0"/>
-    <w:lsdException w:name="Medium Shading 2 Accent 6" w:semiHidden="0" w:uiPriority="64" w:unhideWhenUsed="0"/>
-    <w:lsdException w:name="Medium List 1 Accent 6" w:semiHidden="0" w:uiPriority="65" w:unhideWhenUsed="0"/>
-    <w:lsdException w:name="Medium List 2 Accent 6" w:semiHidden="0" w:uiPriority="66" w:unhideWhenUsed="0"/>
-    <w:lsdException w:name="Medium Grid 1 Accent 6" w:semiHidden="0" w:uiPriority="67" w:unhideWhenUsed="0"/>
-    <w:lsdException w:name="Medium Grid 2 Accent 6" w:semiHidden="0" w:uiPriority="68" w:unhideWhenUsed="0"/>
-    <w:lsdException w:name="Medium Grid 3 Accent 6" w:semiHidden="0" w:uiPriority="69" w:unhideWhenUsed="0"/>
-    <w:lsdException w:name="Dark List Accent 6" w:semiHidden="0" w:uiPriority="70" w:unhideWhenUsed="0"/>
-    <w:lsdException w:name="Colorful Shading Accent 6" w:semiHidden="0" w:uiPriority="71" w:unhideWhenUsed="0"/>
-    <w:lsdException w:name="Colorful List Accent 6" w:semiHidden="0" w:uiPriority="72" w:unhideWhenUsed="0"/>
-    <w:lsdException w:name="Colorful Grid Accent 6" w:semiHidden="0" w:uiPriority="73" w:unhideWhenUsed="0"/>
-    <w:lsdException w:name="Subtle Emphasis" w:semiHidden="0" w:uiPriority="19" w:unhideWhenUsed="0" w:qFormat="1"/>
-    <w:lsdException w:name="Intense Emphasis" w:semiHidden="0" w:uiPriority="21" w:unhideWhenUsed="0" w:qFormat="1"/>
-    <w:lsdException w:name="Subtle Reference" w:semiHidden="0" w:uiPriority="31" w:unhideWhenUsed="0" w:qFormat="1"/>
-    <w:lsdException w:name="Intense Reference" w:semiHidden="0" w:uiPriority="32" w:unhideWhenUsed="0" w:qFormat="1"/>
-    <w:lsdException w:name="Book Title" w:semiHidden="0" w:uiPriority="33" w:unhideWhenUsed="0" w:qFormat="1"/>
-    <w:lsdException w:name="Bibliography" w:uiPriority="37"/>
-    <w:lsdException w:name="TOC Heading" w:uiPriority="39" w:qFormat="1"/>
-  </w:latentStyles>
-  <w:style w:type="paragraph" w:default="1" w:styleId="Normal">
-    <w:name w:val="Normal"/>
-    <w:qFormat/>
-    <w:rsid w:val="00DC0AA6"/>
-    <w:pPr>
-      <w:spacing w:after="200" w:line="276" w:lineRule="auto"/>
-    </w:pPr>
-    <w:rPr>
-      <w:sz w:val="22"/>
-      <w:szCs w:val="22"/>
-      <w:lang w:eastAsia="en-US"/>
-    </w:rPr>
-  </w:style>
-  <w:style w:type="paragraph" w:styleId="Heading1">
-    <w:name w:val="heading 1"/>
-    <w:next w:val="BodyContent"/>
-    <w:link w:val="Heading1Char"/>
-    <w:qFormat/>
-    <w:rsid w:val="00751E3E"/>
-    <w:pPr>
-      <w:keepNext/>
-      <w:pageBreakBefore/>
-      <w:numPr>
-        <w:numId w:val="1"/>
-      </w:numPr>
-      <w:spacing w:before="480" w:after="180"/>
-      <w:outlineLvl w:val="0"/>
-    </w:pPr>
-    <w:rPr>
-      <w:rFonts w:ascii="Tahoma" w:eastAsia="Perpetua" w:hAnsi="Tahoma" w:cs="Tahoma"/>
-      <w:spacing w:val="20"/>
-      <w:sz w:val="28"/>
-      <w:szCs w:val="32"/>
-      <w:lang w:val="en-US" w:eastAsia="en-US"/>
-    </w:rPr>
-  </w:style>
-  <w:style w:type="paragraph" w:styleId="Heading2">
-    <w:name w:val="heading 2"/>
-    <w:aliases w:val="2"/>
-    <w:basedOn w:val="Normal"/>
-    <w:next w:val="BodyContent"/>
-    <w:link w:val="Heading2Char"/>
-    <w:qFormat/>
-    <w:rsid w:val="0019160A"/>
-    <w:pPr>
-      <w:numPr>
-        <w:ilvl w:val="1"/>
-        <w:numId w:val="1"/>
-      </w:numPr>
-      <w:spacing w:before="240" w:after="40" w:line="240" w:lineRule="auto"/>
-      <w:outlineLvl w:val="1"/>
-    </w:pPr>
-    <w:rPr>
-      <w:rFonts w:ascii="Franklin Gothic Book" w:eastAsia="Perpetua" w:hAnsi="Franklin Gothic Book"/>
-      <w:spacing w:val="20"/>
-      <w:sz w:val="26"/>
-      <w:szCs w:val="26"/>
-      <w:lang w:val="en-US"/>
-    </w:rPr>
-  </w:style>
-  <w:style w:type="paragraph" w:styleId="Heading3">
-    <w:name w:val="heading 3"/>
-    <w:basedOn w:val="Heading2"/>
-    <w:next w:val="Normal"/>
-    <w:link w:val="Heading3Char"/>
-    <w:unhideWhenUsed/>
-    <w:qFormat/>
-    <w:rsid w:val="0019160A"/>
-    <w:pPr>
-      <w:numPr>
-        <w:ilvl w:val="2"/>
-      </w:numPr>
-      <w:outlineLvl w:val="2"/>
-    </w:pPr>
-  </w:style>
-  <w:style w:type="paragraph" w:styleId="Heading4">
-    <w:name w:val="heading 4"/>
-    <w:basedOn w:val="Normal"/>
-    <w:next w:val="Normal"/>
-    <w:link w:val="Heading4Char"/>
-    <w:uiPriority w:val="9"/>
-    <w:unhideWhenUsed/>
-    <w:qFormat/>
-    <w:rsid w:val="00DE165E"/>
-    <w:pPr>
-      <w:keepNext/>
-      <w:keepLines/>
-      <w:spacing w:before="200" w:after="0"/>
-      <w:outlineLvl w:val="3"/>
-    </w:pPr>
-    <w:rPr>
-      <w:rFonts w:asciiTheme="majorHAnsi" w:eastAsiaTheme="majorEastAsia" w:hAnsiTheme="majorHAnsi" w:cstheme="majorBidi"/>
-      <w:b/>
-      <w:bCs/>
-      <w:i/>
-      <w:iCs/>
-      <w:color w:val="4F81BD" w:themeColor="accent1"/>
-    </w:rPr>
-  </w:style>
-  <w:style w:type="paragraph" w:styleId="Heading5">
-    <w:name w:val="heading 5"/>
-    <w:basedOn w:val="Normal"/>
-    <w:next w:val="Normal"/>
-    <w:link w:val="Heading5Char"/>
-    <w:uiPriority w:val="9"/>
-    <w:unhideWhenUsed/>
-    <w:qFormat/>
-    <w:rsid w:val="00DE165E"/>
-    <w:pPr>
-      <w:keepNext/>
-      <w:keepLines/>
-      <w:spacing w:before="200" w:after="0"/>
-      <w:outlineLvl w:val="4"/>
-    </w:pPr>
-    <w:rPr>
-      <w:rFonts w:asciiTheme="majorHAnsi" w:eastAsiaTheme="majorEastAsia" w:hAnsiTheme="majorHAnsi" w:cstheme="majorBidi"/>
-      <w:color w:val="243F60" w:themeColor="accent1" w:themeShade="7F"/>
-    </w:rPr>
-  </w:style>
-  <w:style w:type="character" w:default="1" w:styleId="DefaultParagraphFont">
-    <w:name w:val="Default Paragraph Font"/>
-    <w:uiPriority w:val="1"/>
-    <w:semiHidden/>
-    <w:unhideWhenUsed/>
-  </w:style>
-  <w:style w:type="table" w:default="1" w:styleId="TableNormal">
-    <w:name w:val="Normal Table"/>
-    <w:uiPriority w:val="99"/>
-    <w:semiHidden/>
-    <w:unhideWhenUsed/>
-    <w:tblPr>
-      <w:tblInd w:w="0" w:type="dxa"/>
-      <w:tblCellMar>
-        <w:top w:w="0" w:type="dxa"/>
-        <w:left w:w="108" w:type="dxa"/>
-        <w:bottom w:w="0" w:type="dxa"/>
-        <w:right w:w="108" w:type="dxa"/>
-      </w:tblCellMar>
-    </w:tblPr>
-  </w:style>
-  <w:style w:type="numbering" w:default="1" w:styleId="NoList">
-    <w:name w:val="No List"/>
-    <w:uiPriority w:val="99"/>
-    <w:semiHidden/>
-    <w:unhideWhenUsed/>
-  </w:style>
-  <w:style w:type="paragraph" w:styleId="BalloonText">
-    <w:name w:val="Balloon Text"/>
-    <w:basedOn w:val="Normal"/>
-    <w:link w:val="BalloonTextChar"/>
-    <w:uiPriority w:val="99"/>
-    <w:semiHidden/>
-    <w:unhideWhenUsed/>
-    <w:rsid w:val="0019160A"/>
-    <w:pPr>
-      <w:spacing w:after="0" w:line="240" w:lineRule="auto"/>
-    </w:pPr>
-    <w:rPr>
-      <w:rFonts w:ascii="Tahoma" w:hAnsi="Tahoma" w:cs="Tahoma"/>
-      <w:sz w:val="16"/>
-      <w:szCs w:val="16"/>
-    </w:rPr>
-  </w:style>
-  <w:style w:type="character" w:customStyle="1" w:styleId="BalloonTextChar">
-    <w:name w:val="Balloon Text Char"/>
-    <w:basedOn w:val="DefaultParagraphFont"/>
-    <w:link w:val="BalloonText"/>
-    <w:uiPriority w:val="99"/>
-    <w:semiHidden/>
-    <w:rsid w:val="0019160A"/>
-    <w:rPr>
-      <w:rFonts w:ascii="Tahoma" w:hAnsi="Tahoma" w:cs="Tahoma"/>
-      <w:sz w:val="16"/>
-      <w:szCs w:val="16"/>
-    </w:rPr>
-  </w:style>
-  <w:style w:type="paragraph" w:styleId="NoSpacing">
-    <w:name w:val="No Spacing"/>
-    <w:link w:val="NoSpacingChar"/>
-    <w:uiPriority w:val="1"/>
-    <w:qFormat/>
-    <w:rsid w:val="0019160A"/>
-    <w:rPr>
-      <w:rFonts w:eastAsia="Times New Roman"/>
-      <w:sz w:val="22"/>
-      <w:szCs w:val="22"/>
-      <w:lang w:val="en-US" w:eastAsia="en-US"/>
-    </w:rPr>
-  </w:style>
-  <w:style w:type="character" w:customStyle="1" w:styleId="NoSpacingChar">
-    <w:name w:val="No Spacing Char"/>
-    <w:basedOn w:val="DefaultParagraphFont"/>
-    <w:link w:val="NoSpacing"/>
-    <w:uiPriority w:val="1"/>
-    <w:rsid w:val="0019160A"/>
-    <w:rPr>
-      <w:rFonts w:eastAsia="Times New Roman"/>
-      <w:sz w:val="22"/>
-      <w:szCs w:val="22"/>
-      <w:lang w:val="en-US" w:eastAsia="en-US" w:bidi="ar-SA"/>
-    </w:rPr>
-  </w:style>
-  <w:style w:type="paragraph" w:styleId="Header">
-    <w:name w:val="header"/>
-    <w:basedOn w:val="Normal"/>
-    <w:link w:val="HeaderChar"/>
-    <w:unhideWhenUsed/>
-    <w:rsid w:val="0019160A"/>
-    <w:pPr>
-      <w:tabs>
-        <w:tab w:val="center" w:pos="4513"/>
-        <w:tab w:val="right" w:pos="9026"/>
-      </w:tabs>
-      <w:spacing w:after="0" w:line="240" w:lineRule="auto"/>
-    </w:pPr>
-  </w:style>
-  <w:style w:type="character" w:customStyle="1" w:styleId="HeaderChar">
-    <w:name w:val="Header Char"/>
-    <w:basedOn w:val="DefaultParagraphFont"/>
-    <w:link w:val="Header"/>
-    <w:rsid w:val="0019160A"/>
-  </w:style>
-  <w:style w:type="paragraph" w:styleId="Footer">
-    <w:name w:val="footer"/>
-    <w:basedOn w:val="Normal"/>
-    <w:link w:val="FooterChar"/>
-    <w:uiPriority w:val="99"/>
-    <w:unhideWhenUsed/>
-    <w:rsid w:val="0019160A"/>
-    <w:pPr>
-      <w:tabs>
-        <w:tab w:val="center" w:pos="4513"/>
-        <w:tab w:val="right" w:pos="9026"/>
-      </w:tabs>
-      <w:spacing w:after="0" w:line="240" w:lineRule="auto"/>
-    </w:pPr>
-  </w:style>
-  <w:style w:type="character" w:customStyle="1" w:styleId="FooterChar">
-    <w:name w:val="Footer Char"/>
-    <w:basedOn w:val="DefaultParagraphFont"/>
-    <w:link w:val="Footer"/>
-    <w:uiPriority w:val="99"/>
-    <w:rsid w:val="0019160A"/>
-  </w:style>
-  <w:style w:type="character" w:customStyle="1" w:styleId="Heading1Char">
-    <w:name w:val="Heading 1 Char"/>
-    <w:basedOn w:val="DefaultParagraphFont"/>
-    <w:link w:val="Heading1"/>
-    <w:rsid w:val="00751E3E"/>
-    <w:rPr>
-      <w:rFonts w:ascii="Tahoma" w:eastAsia="Perpetua" w:hAnsi="Tahoma" w:cs="Tahoma"/>
-      <w:spacing w:val="20"/>
-      <w:sz w:val="28"/>
-      <w:szCs w:val="32"/>
-      <w:lang w:val="en-US" w:eastAsia="en-US"/>
-    </w:rPr>
-  </w:style>
-  <w:style w:type="character" w:customStyle="1" w:styleId="Heading2Char">
-    <w:name w:val="Heading 2 Char"/>
-    <w:aliases w:val="2 Char"/>
-    <w:basedOn w:val="DefaultParagraphFont"/>
-    <w:link w:val="Heading2"/>
-    <w:rsid w:val="0019160A"/>
-    <w:rPr>
-      <w:rFonts w:ascii="Franklin Gothic Book" w:eastAsia="Perpetua" w:hAnsi="Franklin Gothic Book"/>
-      <w:spacing w:val="20"/>
-      <w:sz w:val="26"/>
-      <w:szCs w:val="26"/>
-      <w:lang w:val="en-US" w:eastAsia="en-US"/>
-    </w:rPr>
-  </w:style>
-  <w:style w:type="character" w:customStyle="1" w:styleId="Heading3Char">
-    <w:name w:val="Heading 3 Char"/>
-    <w:basedOn w:val="DefaultParagraphFont"/>
-    <w:link w:val="Heading3"/>
-    <w:rsid w:val="0019160A"/>
-    <w:rPr>
-      <w:rFonts w:ascii="Franklin Gothic Book" w:eastAsia="Perpetua" w:hAnsi="Franklin Gothic Book"/>
-      <w:spacing w:val="20"/>
-      <w:sz w:val="26"/>
-      <w:szCs w:val="26"/>
-      <w:lang w:val="en-US" w:eastAsia="en-US"/>
-    </w:rPr>
-  </w:style>
-  <w:style w:type="paragraph" w:styleId="Title">
-    <w:name w:val="Title"/>
-    <w:basedOn w:val="Normal"/>
-    <w:link w:val="TitleChar"/>
-    <w:uiPriority w:val="10"/>
-    <w:qFormat/>
-    <w:rsid w:val="0019160A"/>
-    <w:pPr>
-      <w:pBdr>
-        <w:bottom w:val="thickThinLargeGap" w:sz="24" w:space="4" w:color="auto"/>
-      </w:pBdr>
-      <w:spacing w:after="160" w:line="240" w:lineRule="auto"/>
-      <w:contextualSpacing/>
-      <w:jc w:val="center"/>
-    </w:pPr>
-    <w:rPr>
-      <w:rFonts w:ascii="Franklin Gothic Book" w:eastAsia="Perpetua" w:hAnsi="Franklin Gothic Book"/>
-      <w:b/>
-      <w:color w:val="000000"/>
-      <w:sz w:val="48"/>
-      <w:szCs w:val="48"/>
-    </w:rPr>
-  </w:style>
-  <w:style w:type="character" w:customStyle="1" w:styleId="TitleChar">
-    <w:name w:val="Title Char"/>
-    <w:basedOn w:val="DefaultParagraphFont"/>
-    <w:link w:val="Title"/>
-    <w:uiPriority w:val="10"/>
-    <w:rsid w:val="0019160A"/>
-    <w:rPr>
-      <w:rFonts w:ascii="Franklin Gothic Book" w:eastAsia="Perpetua" w:hAnsi="Franklin Gothic Book" w:cs="Times New Roman"/>
-      <w:b/>
-      <w:color w:val="000000"/>
-      <w:sz w:val="48"/>
-      <w:szCs w:val="48"/>
-    </w:rPr>
-  </w:style>
-  <w:style w:type="paragraph" w:customStyle="1" w:styleId="BodyContent">
-    <w:name w:val="Body Content"/>
-    <w:basedOn w:val="Normal"/>
-    <w:qFormat/>
-    <w:rsid w:val="0019160A"/>
-    <w:pPr>
-      <w:spacing w:after="160"/>
-    </w:pPr>
-    <w:rPr>
-      <w:rFonts w:ascii="Perpetua" w:eastAsia="Perpetua" w:hAnsi="Perpetua"/>
-      <w:color w:val="000000"/>
-      <w:sz w:val="24"/>
-      <w:szCs w:val="24"/>
-      <w:lang w:val="en-US"/>
-    </w:rPr>
-  </w:style>
-  <w:style w:type="character" w:styleId="PageNumber">
-    <w:name w:val="page number"/>
-    <w:basedOn w:val="DefaultParagraphFont"/>
-    <w:rsid w:val="00B84990"/>
-  </w:style>
-  <w:style w:type="paragraph" w:styleId="FootnoteText">
-    <w:name w:val="footnote text"/>
-    <w:basedOn w:val="Normal"/>
-    <w:link w:val="FootnoteTextChar"/>
-    <w:semiHidden/>
-    <w:unhideWhenUsed/>
-    <w:rsid w:val="00FD0972"/>
-    <w:pPr>
-      <w:spacing w:after="0" w:line="240" w:lineRule="auto"/>
-    </w:pPr>
-    <w:rPr>
-      <w:sz w:val="20"/>
-      <w:szCs w:val="20"/>
-    </w:rPr>
-  </w:style>
-  <w:style w:type="character" w:customStyle="1" w:styleId="FootnoteTextChar">
-    <w:name w:val="Footnote Text Char"/>
-    <w:basedOn w:val="DefaultParagraphFont"/>
-    <w:link w:val="FootnoteText"/>
-    <w:uiPriority w:val="99"/>
-    <w:semiHidden/>
-    <w:rsid w:val="00FD0972"/>
-    <w:rPr>
-      <w:sz w:val="20"/>
-      <w:szCs w:val="20"/>
-    </w:rPr>
-  </w:style>
-  <w:style w:type="paragraph" w:styleId="ListBullet">
-    <w:name w:val="List Bullet"/>
-    <w:basedOn w:val="Normal"/>
-    <w:uiPriority w:val="36"/>
-    <w:unhideWhenUsed/>
-    <w:qFormat/>
-    <w:rsid w:val="00FD0972"/>
-    <w:pPr>
-      <w:numPr>
-        <w:numId w:val="2"/>
-      </w:numPr>
-      <w:spacing w:after="0"/>
-      <w:contextualSpacing/>
-    </w:pPr>
-    <w:rPr>
-      <w:rFonts w:ascii="Perpetua" w:eastAsia="Perpetua" w:hAnsi="Perpetua"/>
-      <w:color w:val="000000"/>
-      <w:szCs w:val="20"/>
-      <w:lang w:val="en-US"/>
-    </w:rPr>
-  </w:style>
-  <w:style w:type="character" w:styleId="FootnoteReference">
-    <w:name w:val="footnote reference"/>
-    <w:basedOn w:val="DefaultParagraphFont"/>
-    <w:rsid w:val="00FD0972"/>
-    <w:rPr>
-      <w:vertAlign w:val="superscript"/>
-    </w:rPr>
-  </w:style>
-  <w:style w:type="paragraph" w:customStyle="1" w:styleId="GuidanceText">
-    <w:name w:val="Guidance Text"/>
-    <w:basedOn w:val="Normal"/>
-    <w:qFormat/>
-    <w:rsid w:val="00FD0972"/>
-    <w:rPr>
-      <w:i/>
-      <w:color w:val="FF0000"/>
-    </w:rPr>
-  </w:style>
-  <w:style w:type="paragraph" w:customStyle="1" w:styleId="AppendixHeading1">
-    <w:name w:val="Appendix Heading 1"/>
-    <w:basedOn w:val="Heading1"/>
-    <w:next w:val="Normal"/>
-    <w:link w:val="AppendixHeading1CharChar"/>
-    <w:rsid w:val="0055738F"/>
-    <w:pPr>
-      <w:numPr>
-        <w:numId w:val="3"/>
-      </w:numPr>
-      <w:suppressAutoHyphens/>
-      <w:spacing w:before="0" w:after="240"/>
-    </w:pPr>
-    <w:rPr>
-      <w:rFonts w:ascii="Trebuchet MS" w:eastAsia="Times New Roman" w:hAnsi="Trebuchet MS" w:cs="Arial"/>
-      <w:bCs/>
-      <w:color w:val="004179"/>
-      <w:spacing w:val="0"/>
-      <w:kern w:val="28"/>
-      <w:szCs w:val="28"/>
-      <w:lang w:val="en-GB" w:eastAsia="ar-SA"/>
-    </w:rPr>
-  </w:style>
-  <w:style w:type="character" w:customStyle="1" w:styleId="AppendixHeading1CharChar">
-    <w:name w:val="Appendix Heading 1 Char Char"/>
-    <w:basedOn w:val="Heading1Char"/>
-    <w:link w:val="AppendixHeading1"/>
-    <w:rsid w:val="0055738F"/>
-    <w:rPr>
-      <w:rFonts w:ascii="Trebuchet MS" w:eastAsia="Times New Roman" w:hAnsi="Trebuchet MS" w:cs="Arial"/>
-      <w:bCs/>
-      <w:color w:val="004179"/>
-      <w:spacing w:val="20"/>
-      <w:kern w:val="28"/>
-      <w:sz w:val="28"/>
-      <w:szCs w:val="28"/>
-      <w:lang w:val="en-US" w:eastAsia="ar-SA"/>
-    </w:rPr>
-  </w:style>
-  <w:style w:type="paragraph" w:styleId="EndnoteText">
-    <w:name w:val="endnote text"/>
-    <w:basedOn w:val="Normal"/>
-    <w:link w:val="EndnoteTextChar"/>
-    <w:unhideWhenUsed/>
-    <w:rsid w:val="00EB39E2"/>
-    <w:pPr>
-      <w:spacing w:after="0" w:line="240" w:lineRule="auto"/>
-    </w:pPr>
-    <w:rPr>
-      <w:sz w:val="20"/>
-      <w:szCs w:val="20"/>
-    </w:rPr>
-  </w:style>
-  <w:style w:type="character" w:customStyle="1" w:styleId="EndnoteTextChar">
-    <w:name w:val="Endnote Text Char"/>
-    <w:basedOn w:val="DefaultParagraphFont"/>
-    <w:link w:val="EndnoteText"/>
-    <w:rsid w:val="00EB39E2"/>
-    <w:rPr>
-      <w:sz w:val="20"/>
-      <w:szCs w:val="20"/>
-    </w:rPr>
-  </w:style>
-  <w:style w:type="character" w:styleId="EndnoteReference">
-    <w:name w:val="endnote reference"/>
-    <w:basedOn w:val="DefaultParagraphFont"/>
-    <w:uiPriority w:val="99"/>
-    <w:semiHidden/>
-    <w:unhideWhenUsed/>
-    <w:rsid w:val="00EB39E2"/>
-    <w:rPr>
-      <w:vertAlign w:val="superscript"/>
-    </w:rPr>
-  </w:style>
-  <w:style w:type="paragraph" w:styleId="Caption">
-    <w:name w:val="caption"/>
-    <w:basedOn w:val="Normal"/>
-    <w:next w:val="Normal"/>
-    <w:unhideWhenUsed/>
-    <w:qFormat/>
-    <w:rsid w:val="00EB39E2"/>
-    <w:pPr>
-      <w:spacing w:after="120" w:line="240" w:lineRule="auto"/>
-    </w:pPr>
-    <w:rPr>
-      <w:rFonts w:ascii="Trebuchet MS" w:eastAsia="Times New Roman" w:hAnsi="Trebuchet MS"/>
-      <w:b/>
-      <w:bCs/>
-      <w:sz w:val="20"/>
-      <w:szCs w:val="20"/>
-    </w:rPr>
-  </w:style>
-  <w:style w:type="paragraph" w:customStyle="1" w:styleId="Indentedbodytext">
-    <w:name w:val="Indented body text"/>
-    <w:basedOn w:val="Normal"/>
-    <w:rsid w:val="00A03A0F"/>
-    <w:pPr>
-      <w:overflowPunct w:val="0"/>
-      <w:autoSpaceDE w:val="0"/>
-      <w:autoSpaceDN w:val="0"/>
-      <w:adjustRightInd w:val="0"/>
-      <w:spacing w:after="240" w:line="240" w:lineRule="auto"/>
-      <w:ind w:left="1134"/>
-      <w:jc w:val="both"/>
-      <w:textAlignment w:val="baseline"/>
-    </w:pPr>
-    <w:rPr>
-      <w:rFonts w:ascii="Arial" w:eastAsia="Times New Roman" w:hAnsi="Arial"/>
-      <w:sz w:val="24"/>
-      <w:szCs w:val="24"/>
-    </w:rPr>
-  </w:style>
-  <w:style w:type="table" w:styleId="TableGrid">
-    <w:name w:val="Table Grid"/>
-    <w:basedOn w:val="TableNormal"/>
-    <w:rsid w:val="00C13C04"/>
-    <w:tblPr>
-      <w:tblBorders>
-        <w:top w:val="single" w:sz="4" w:space="0" w:color="000000"/>
-        <w:left w:val="single" w:sz="4" w:space="0" w:color="000000"/>
-        <w:bottom w:val="single" w:sz="4" w:space="0" w:color="000000"/>
-        <w:right w:val="single" w:sz="4" w:space="0" w:color="000000"/>
-        <w:insideH w:val="single" w:sz="4" w:space="0" w:color="000000"/>
-        <w:insideV w:val="single" w:sz="4" w:space="0" w:color="000000"/>
-      </w:tblBorders>
-    </w:tblPr>
-  </w:style>
-  <w:style w:type="paragraph" w:customStyle="1" w:styleId="TableText">
-    <w:name w:val="Table Text"/>
-    <w:basedOn w:val="Normal"/>
-    <w:rsid w:val="00C13C04"/>
-    <w:pPr>
-      <w:spacing w:before="60" w:after="60" w:line="240" w:lineRule="auto"/>
-    </w:pPr>
-    <w:rPr>
-      <w:rFonts w:ascii="Times New Roman" w:eastAsia="Times New Roman" w:hAnsi="Times New Roman"/>
-      <w:sz w:val="20"/>
-      <w:szCs w:val="24"/>
-    </w:rPr>
-  </w:style>
-  <w:style w:type="paragraph" w:customStyle="1" w:styleId="TableHeaderRow">
-    <w:name w:val="Table Header Row"/>
-    <w:basedOn w:val="Normal"/>
-    <w:next w:val="Normal"/>
-    <w:rsid w:val="00C13C04"/>
-    <w:pPr>
-      <w:spacing w:before="40" w:after="40" w:line="240" w:lineRule="auto"/>
-    </w:pPr>
-    <w:rPr>
-      <w:rFonts w:ascii="Arial" w:eastAsia="Times New Roman" w:hAnsi="Arial"/>
-      <w:b/>
-      <w:color w:val="FFFFFF"/>
-      <w:szCs w:val="24"/>
-    </w:rPr>
-  </w:style>
-  <w:style w:type="paragraph" w:styleId="ListParagraph">
-    <w:name w:val="List Paragraph"/>
-    <w:basedOn w:val="Normal"/>
-    <w:qFormat/>
-    <w:rsid w:val="00A57A72"/>
-    <w:pPr>
-      <w:ind w:left="720"/>
-      <w:contextualSpacing/>
-    </w:pPr>
-  </w:style>
-  <w:style w:type="paragraph" w:styleId="ListBullet3">
-    <w:name w:val="List Bullet 3"/>
-    <w:basedOn w:val="Normal"/>
-    <w:rsid w:val="005F769B"/>
-    <w:pPr>
-      <w:numPr>
-        <w:numId w:val="4"/>
-      </w:numPr>
-      <w:tabs>
-        <w:tab w:val="clear" w:pos="1494"/>
-        <w:tab w:val="num" w:pos="936"/>
-      </w:tabs>
-      <w:spacing w:before="120" w:after="0" w:line="240" w:lineRule="auto"/>
-      <w:ind w:left="936"/>
-    </w:pPr>
-    <w:rPr>
-      <w:rFonts w:ascii="Arial" w:eastAsia="Times New Roman" w:hAnsi="Arial"/>
-      <w:szCs w:val="24"/>
-    </w:rPr>
-  </w:style>
-  <w:style w:type="table" w:customStyle="1" w:styleId="LightShading-Accent11">
-    <w:name w:val="Light Shading - Accent 11"/>
-    <w:basedOn w:val="TableNormal"/>
-    <w:uiPriority w:val="60"/>
-    <w:rsid w:val="00F054D5"/>
-    <w:rPr>
-      <w:color w:val="365F91" w:themeColor="accent1" w:themeShade="BF"/>
-    </w:rPr>
-    <w:tblPr>
-      <w:tblStyleRowBandSize w:val="1"/>
-      <w:tblStyleColBandSize w:val="1"/>
-      <w:tblBorders>
-        <w:top w:val="single" w:sz="8" w:space="0" w:color="4F81BD" w:themeColor="accent1"/>
-        <w:bottom w:val="single" w:sz="8" w:space="0" w:color="4F81BD" w:themeColor="accent1"/>
-      </w:tblBorders>
-    </w:tblPr>
-    <w:tblStylePr w:type="firstRow">
-      <w:pPr>
-        <w:spacing w:before="0" w:after="0" w:line="240" w:lineRule="auto"/>
-      </w:pPr>
-      <w:rPr>
-        <w:b/>
-        <w:bCs/>
-      </w:rPr>
-      <w:tblPr/>
-      <w:tcPr>
-        <w:tcBorders>
-          <w:top w:val="single" w:sz="8" w:space="0" w:color="4F81BD" w:themeColor="accent1"/>
-          <w:left w:val="nil"/>
-          <w:bottom w:val="single" w:sz="8" w:space="0" w:color="4F81BD" w:themeColor="accent1"/>
-          <w:right w:val="nil"/>
-          <w:insideH w:val="nil"/>
-          <w:insideV w:val="nil"/>
-        </w:tcBorders>
-      </w:tcPr>
-    </w:tblStylePr>
-    <w:tblStylePr w:type="lastRow">
-      <w:pPr>
-        <w:spacing w:before="0" w:after="0" w:line="240" w:lineRule="auto"/>
-      </w:pPr>
-      <w:rPr>
-        <w:b/>
-        <w:bCs/>
-      </w:rPr>
-      <w:tblPr/>
-      <w:tcPr>
-        <w:tcBorders>
-          <w:top w:val="single" w:sz="8" w:space="0" w:color="4F81BD" w:themeColor="accent1"/>
-          <w:left w:val="nil"/>
-          <w:bottom w:val="single" w:sz="8" w:space="0" w:color="4F81BD" w:themeColor="accent1"/>
-          <w:right w:val="nil"/>
-          <w:insideH w:val="nil"/>
-          <w:insideV w:val="nil"/>
-        </w:tcBorders>
-      </w:tcPr>
-    </w:tblStylePr>
-    <w:tblStylePr w:type="firstCol">
-      <w:rPr>
-        <w:b/>
-        <w:bCs/>
-      </w:rPr>
-    </w:tblStylePr>
-    <w:tblStylePr w:type="lastCol">
-      <w:rPr>
-        <w:b/>
-        <w:bCs/>
-      </w:rPr>
-    </w:tblStylePr>
-    <w:tblStylePr w:type="band1Vert">
-      <w:tblPr/>
-      <w:tcPr>
-        <w:tcBorders>
-          <w:left w:val="nil"/>
-          <w:right w:val="nil"/>
-          <w:insideH w:val="nil"/>
-          <w:insideV w:val="nil"/>
-        </w:tcBorders>
-        <w:shd w:val="clear" w:color="auto" w:fill="D3DFEE" w:themeFill="accent1" w:themeFillTint="3F"/>
-      </w:tcPr>
-    </w:tblStylePr>
-    <w:tblStylePr w:type="band1Horz">
-      <w:tblPr/>
-      <w:tcPr>
-        <w:tcBorders>
-          <w:left w:val="nil"/>
-          <w:right w:val="nil"/>
-          <w:insideH w:val="nil"/>
-          <w:insideV w:val="nil"/>
-        </w:tcBorders>
-        <w:shd w:val="clear" w:color="auto" w:fill="D3DFEE" w:themeFill="accent1" w:themeFillTint="3F"/>
-      </w:tcPr>
-    </w:tblStylePr>
-  </w:style>
-  <w:style w:type="table" w:styleId="LightShading-Accent2">
-    <w:name w:val="Light Shading Accent 2"/>
-    <w:basedOn w:val="TableNormal"/>
-    <w:uiPriority w:val="60"/>
-    <w:rsid w:val="00D85AF6"/>
-    <w:rPr>
-      <w:color w:val="943634" w:themeColor="accent2" w:themeShade="BF"/>
-    </w:rPr>
-    <w:tblPr>
-      <w:tblStyleRowBandSize w:val="1"/>
-      <w:tblStyleColBandSize w:val="1"/>
-      <w:tblBorders>
-        <w:top w:val="single" w:sz="8" w:space="0" w:color="C0504D" w:themeColor="accent2"/>
-        <w:bottom w:val="single" w:sz="8" w:space="0" w:color="C0504D" w:themeColor="accent2"/>
-      </w:tblBorders>
-    </w:tblPr>
-    <w:tblStylePr w:type="firstRow">
-      <w:pPr>
-        <w:spacing w:before="0" w:after="0" w:line="240" w:lineRule="auto"/>
-      </w:pPr>
-      <w:rPr>
-        <w:b/>
-        <w:bCs/>
-      </w:rPr>
-      <w:tblPr/>
-      <w:tcPr>
-        <w:tcBorders>
-          <w:top w:val="single" w:sz="8" w:space="0" w:color="C0504D" w:themeColor="accent2"/>
-          <w:left w:val="nil"/>
-          <w:bottom w:val="single" w:sz="8" w:space="0" w:color="C0504D" w:themeColor="accent2"/>
-          <w:right w:val="nil"/>
-          <w:insideH w:val="nil"/>
-          <w:insideV w:val="nil"/>
-        </w:tcBorders>
-      </w:tcPr>
-    </w:tblStylePr>
-    <w:tblStylePr w:type="lastRow">
-      <w:pPr>
-        <w:spacing w:before="0" w:after="0" w:line="240" w:lineRule="auto"/>
-      </w:pPr>
-      <w:rPr>
-        <w:b/>
-        <w:bCs/>
-      </w:rPr>
-      <w:tblPr/>
-      <w:tcPr>
-        <w:tcBorders>
-          <w:top w:val="single" w:sz="8" w:space="0" w:color="C0504D" w:themeColor="accent2"/>
-          <w:left w:val="nil"/>
-          <w:bottom w:val="single" w:sz="8" w:space="0" w:color="C0504D" w:themeColor="accent2"/>
-          <w:right w:val="nil"/>
-          <w:insideH w:val="nil"/>
-          <w:insideV w:val="nil"/>
-        </w:tcBorders>
-      </w:tcPr>
-    </w:tblStylePr>
-    <w:tblStylePr w:type="firstCol">
-      <w:rPr>
-        <w:b/>
-        <w:bCs/>
-      </w:rPr>
-    </w:tblStylePr>
-    <w:tblStylePr w:type="lastCol">
-      <w:rPr>
-        <w:b/>
-        <w:bCs/>
-      </w:rPr>
-    </w:tblStylePr>
-    <w:tblStylePr w:type="band1Vert">
-      <w:tblPr/>
-      <w:tcPr>
-        <w:tcBorders>
-          <w:left w:val="nil"/>
-          <w:right w:val="nil"/>
-          <w:insideH w:val="nil"/>
-          <w:insideV w:val="nil"/>
-        </w:tcBorders>
-        <w:shd w:val="clear" w:color="auto" w:fill="EFD3D2" w:themeFill="accent2" w:themeFillTint="3F"/>
-      </w:tcPr>
-    </w:tblStylePr>
-    <w:tblStylePr w:type="band1Horz">
-      <w:tblPr/>
-      <w:tcPr>
-        <w:tcBorders>
-          <w:left w:val="nil"/>
-          <w:right w:val="nil"/>
-          <w:insideH w:val="nil"/>
-          <w:insideV w:val="nil"/>
-        </w:tcBorders>
-        <w:shd w:val="clear" w:color="auto" w:fill="EFD3D2" w:themeFill="accent2" w:themeFillTint="3F"/>
-      </w:tcPr>
-    </w:tblStylePr>
-  </w:style>
-  <w:style w:type="character" w:styleId="PlaceholderText">
-    <w:name w:val="Placeholder Text"/>
-    <w:basedOn w:val="DefaultParagraphFont"/>
-    <w:uiPriority w:val="99"/>
-    <w:semiHidden/>
-    <w:rsid w:val="00880F2C"/>
-    <w:rPr>
-      <w:color w:val="808080"/>
-    </w:rPr>
-  </w:style>
-  <w:style w:type="table" w:styleId="LightShading-Accent5">
-    <w:name w:val="Light Shading Accent 5"/>
-    <w:basedOn w:val="TableNormal"/>
-    <w:uiPriority w:val="60"/>
-    <w:rsid w:val="00404EC9"/>
-    <w:rPr>
-      <w:color w:val="31849B" w:themeColor="accent5" w:themeShade="BF"/>
-    </w:rPr>
-    <w:tblPr>
-      <w:tblStyleRowBandSize w:val="1"/>
-      <w:tblStyleColBandSize w:val="1"/>
-      <w:tblBorders>
-        <w:top w:val="single" w:sz="8" w:space="0" w:color="4BACC6" w:themeColor="accent5"/>
-        <w:bottom w:val="single" w:sz="8" w:space="0" w:color="4BACC6" w:themeColor="accent5"/>
-      </w:tblBorders>
-    </w:tblPr>
-    <w:tblStylePr w:type="firstRow">
-      <w:pPr>
-        <w:spacing w:before="0" w:after="0" w:line="240" w:lineRule="auto"/>
-      </w:pPr>
-      <w:rPr>
-        <w:b/>
-        <w:bCs/>
-      </w:rPr>
-      <w:tblPr/>
-      <w:tcPr>
-        <w:tcBorders>
-          <w:top w:val="single" w:sz="8" w:space="0" w:color="4BACC6" w:themeColor="accent5"/>
-          <w:left w:val="nil"/>
-          <w:bottom w:val="single" w:sz="8" w:space="0" w:color="4BACC6" w:themeColor="accent5"/>
-          <w:right w:val="nil"/>
-          <w:insideH w:val="nil"/>
-          <w:insideV w:val="nil"/>
-        </w:tcBorders>
-      </w:tcPr>
-    </w:tblStylePr>
-    <w:tblStylePr w:type="lastRow">
-      <w:pPr>
-        <w:spacing w:before="0" w:after="0" w:line="240" w:lineRule="auto"/>
-      </w:pPr>
-      <w:rPr>
-        <w:b/>
-        <w:bCs/>
-      </w:rPr>
-      <w:tblPr/>
-      <w:tcPr>
-        <w:tcBorders>
-          <w:top w:val="single" w:sz="8" w:space="0" w:color="4BACC6" w:themeColor="accent5"/>
-          <w:left w:val="nil"/>
-          <w:bottom w:val="single" w:sz="8" w:space="0" w:color="4BACC6" w:themeColor="accent5"/>
-          <w:right w:val="nil"/>
-          <w:insideH w:val="nil"/>
-          <w:insideV w:val="nil"/>
-        </w:tcBorders>
-      </w:tcPr>
-    </w:tblStylePr>
-    <w:tblStylePr w:type="firstCol">
-      <w:rPr>
-        <w:b/>
-        <w:bCs/>
-      </w:rPr>
-    </w:tblStylePr>
-    <w:tblStylePr w:type="lastCol">
-      <w:rPr>
-        <w:b/>
-        <w:bCs/>
-      </w:rPr>
-    </w:tblStylePr>
-    <w:tblStylePr w:type="band1Vert">
-      <w:tblPr/>
-      <w:tcPr>
-        <w:tcBorders>
-          <w:left w:val="nil"/>
-          <w:right w:val="nil"/>
-          <w:insideH w:val="nil"/>
-          <w:insideV w:val="nil"/>
-        </w:tcBorders>
-        <w:shd w:val="clear" w:color="auto" w:fill="D2EAF1" w:themeFill="accent5" w:themeFillTint="3F"/>
-      </w:tcPr>
-    </w:tblStylePr>
-    <w:tblStylePr w:type="band1Horz">
-      <w:tblPr/>
-      <w:tcPr>
-        <w:tcBorders>
-          <w:left w:val="nil"/>
-          <w:right w:val="nil"/>
-          <w:insideH w:val="nil"/>
-          <w:insideV w:val="nil"/>
-        </w:tcBorders>
-        <w:shd w:val="clear" w:color="auto" w:fill="D2EAF1" w:themeFill="accent5" w:themeFillTint="3F"/>
-      </w:tcPr>
-    </w:tblStylePr>
-  </w:style>
-  <w:style w:type="table" w:styleId="MediumList2-Accent5">
-    <w:name w:val="Medium List 2 Accent 5"/>
-    <w:basedOn w:val="TableNormal"/>
-    <w:uiPriority w:val="66"/>
-    <w:rsid w:val="00404EC9"/>
-    <w:rPr>
-      <w:rFonts w:asciiTheme="majorHAnsi" w:eastAsiaTheme="majorEastAsia" w:hAnsiTheme="majorHAnsi" w:cstheme="majorBidi"/>
-      <w:color w:val="000000" w:themeColor="text1"/>
-    </w:rPr>
-    <w:tblPr>
-      <w:tblStyleRowBandSize w:val="1"/>
-      <w:tblStyleColBandSize w:val="1"/>
-      <w:tblBorders>
-        <w:top w:val="single" w:sz="8" w:space="0" w:color="4BACC6" w:themeColor="accent5"/>
-        <w:left w:val="single" w:sz="8" w:space="0" w:color="4BACC6" w:themeColor="accent5"/>
-        <w:bottom w:val="single" w:sz="8" w:space="0" w:color="4BACC6" w:themeColor="accent5"/>
-        <w:right w:val="single" w:sz="8" w:space="0" w:color="4BACC6" w:themeColor="accent5"/>
-      </w:tblBorders>
-    </w:tblPr>
-    <w:tblStylePr w:type="firstRow">
-      <w:rPr>
-        <w:sz w:val="24"/>
-        <w:szCs w:val="24"/>
-      </w:rPr>
-      <w:tblPr/>
-      <w:tcPr>
-        <w:tcBorders>
-          <w:top w:val="nil"/>
-          <w:left w:val="nil"/>
-          <w:bottom w:val="single" w:sz="24" w:space="0" w:color="4BACC6" w:themeColor="accent5"/>
-          <w:right w:val="nil"/>
-          <w:insideH w:val="nil"/>
-          <w:insideV w:val="nil"/>
-        </w:tcBorders>
-        <w:shd w:val="clear" w:color="auto" w:fill="FFFFFF" w:themeFill="background1"/>
-      </w:tcPr>
-    </w:tblStylePr>
-    <w:tblStylePr w:type="lastRow">
-      <w:tblPr/>
-      <w:tcPr>
-        <w:tcBorders>
-          <w:top w:val="single" w:sz="8" w:space="0" w:color="4BACC6" w:themeColor="accent5"/>
-          <w:left w:val="nil"/>
-          <w:bottom w:val="nil"/>
-          <w:right w:val="nil"/>
-          <w:insideH w:val="nil"/>
-          <w:insideV w:val="nil"/>
-        </w:tcBorders>
-        <w:shd w:val="clear" w:color="auto" w:fill="FFFFFF" w:themeFill="background1"/>
-      </w:tcPr>
-    </w:tblStylePr>
-    <w:tblStylePr w:type="firstCol">
-      <w:tblPr/>
-      <w:tcPr>
-        <w:tcBorders>
-          <w:top w:val="nil"/>
-          <w:left w:val="nil"/>
-          <w:bottom w:val="nil"/>
-          <w:right w:val="single" w:sz="8" w:space="0" w:color="4BACC6" w:themeColor="accent5"/>
-          <w:insideH w:val="nil"/>
-          <w:insideV w:val="nil"/>
-        </w:tcBorders>
-        <w:shd w:val="clear" w:color="auto" w:fill="FFFFFF" w:themeFill="background1"/>
-      </w:tcPr>
-    </w:tblStylePr>
-    <w:tblStylePr w:type="lastCol">
-      <w:tblPr/>
-      <w:tcPr>
-        <w:tcBorders>
-          <w:top w:val="nil"/>
-          <w:left w:val="single" w:sz="8" w:space="0" w:color="4BACC6" w:themeColor="accent5"/>
-          <w:bottom w:val="nil"/>
-          <w:right w:val="nil"/>
-          <w:insideH w:val="nil"/>
-          <w:insideV w:val="nil"/>
-        </w:tcBorders>
-        <w:shd w:val="clear" w:color="auto" w:fill="FFFFFF" w:themeFill="background1"/>
-      </w:tcPr>
-    </w:tblStylePr>
-    <w:tblStylePr w:type="band1Vert">
-      <w:tblPr/>
-      <w:tcPr>
-        <w:tcBorders>
-          <w:left w:val="nil"/>
-          <w:right w:val="nil"/>
-          <w:insideH w:val="nil"/>
-          <w:insideV w:val="nil"/>
-        </w:tcBorders>
-        <w:shd w:val="clear" w:color="auto" w:fill="D2EAF1" w:themeFill="accent5" w:themeFillTint="3F"/>
-      </w:tcPr>
-    </w:tblStylePr>
-    <w:tblStylePr w:type="band1Horz">
-      <w:tblPr/>
-      <w:tcPr>
-        <w:tcBorders>
-          <w:top w:val="nil"/>
-          <w:bottom w:val="nil"/>
-          <w:insideH w:val="nil"/>
-          <w:insideV w:val="nil"/>
-        </w:tcBorders>
-        <w:shd w:val="clear" w:color="auto" w:fill="D2EAF1" w:themeFill="accent5" w:themeFillTint="3F"/>
-      </w:tcPr>
-    </w:tblStylePr>
-    <w:tblStylePr w:type="nwCell">
-      <w:tblPr/>
-      <w:tcPr>
-        <w:shd w:val="clear" w:color="auto" w:fill="FFFFFF" w:themeFill="background1"/>
-      </w:tcPr>
-    </w:tblStylePr>
-    <w:tblStylePr w:type="swCell">
-      <w:tblPr/>
-      <w:tcPr>
-        <w:tcBorders>
-          <w:top w:val="nil"/>
-        </w:tcBorders>
-      </w:tcPr>
-    </w:tblStylePr>
-  </w:style>
-  <w:style w:type="table" w:styleId="MediumShading1-Accent4">
-    <w:name w:val="Medium Shading 1 Accent 4"/>
-    <w:basedOn w:val="TableNormal"/>
-    <w:uiPriority w:val="63"/>
-    <w:rsid w:val="00404EC9"/>
-    <w:tblPr>
-      <w:tblStyleRowBandSize w:val="1"/>
-      <w:tblStyleColBandSize w:val="1"/>
-      <w:tblBorders>
-        <w:top w:val="single" w:sz="8" w:space="0" w:color="9F8AB9" w:themeColor="accent4" w:themeTint="BF"/>
-        <w:left w:val="single" w:sz="8" w:space="0" w:color="9F8AB9" w:themeColor="accent4" w:themeTint="BF"/>
-        <w:bottom w:val="single" w:sz="8" w:space="0" w:color="9F8AB9" w:themeColor="accent4" w:themeTint="BF"/>
-        <w:right w:val="single" w:sz="8" w:space="0" w:color="9F8AB9" w:themeColor="accent4" w:themeTint="BF"/>
-        <w:insideH w:val="single" w:sz="8" w:space="0" w:color="9F8AB9" w:themeColor="accent4" w:themeTint="BF"/>
-      </w:tblBorders>
-    </w:tblPr>
-    <w:tblStylePr w:type="firstRow">
-      <w:pPr>
-        <w:spacing w:before="0" w:after="0" w:line="240" w:lineRule="auto"/>
-      </w:pPr>
-      <w:rPr>
-        <w:b/>
-        <w:bCs/>
-        <w:color w:val="FFFFFF" w:themeColor="background1"/>
-      </w:rPr>
-      <w:tblPr/>
-      <w:tcPr>
-        <w:tcBorders>
-          <w:top w:val="single" w:sz="8" w:space="0" w:color="9F8AB9" w:themeColor="accent4" w:themeTint="BF"/>
-          <w:left w:val="single" w:sz="8" w:space="0" w:color="9F8AB9" w:themeColor="accent4" w:themeTint="BF"/>
-          <w:bottom w:val="single" w:sz="8" w:space="0" w:color="9F8AB9" w:themeColor="accent4" w:themeTint="BF"/>
-          <w:right w:val="single" w:sz="8" w:space="0" w:color="9F8AB9" w:themeColor="accent4" w:themeTint="BF"/>
-          <w:insideH w:val="nil"/>
-          <w:insideV w:val="nil"/>
-        </w:tcBorders>
-        <w:shd w:val="clear" w:color="auto" w:fill="8064A2" w:themeFill="accent4"/>
-      </w:tcPr>
-    </w:tblStylePr>
-    <w:tblStylePr w:type="lastRow">
-      <w:pPr>
-        <w:spacing w:before="0" w:after="0" w:line="240" w:lineRule="auto"/>
-      </w:pPr>
-      <w:rPr>
-        <w:b/>
-        <w:bCs/>
-      </w:rPr>
-      <w:tblPr/>
-      <w:tcPr>
-        <w:tcBorders>
-          <w:top w:val="double" w:sz="6" w:space="0" w:color="9F8AB9" w:themeColor="accent4" w:themeTint="BF"/>
-          <w:left w:val="single" w:sz="8" w:space="0" w:color="9F8AB9" w:themeColor="accent4" w:themeTint="BF"/>
-          <w:bottom w:val="single" w:sz="8" w:space="0" w:color="9F8AB9" w:themeColor="accent4" w:themeTint="BF"/>
-          <w:right w:val="single" w:sz="8" w:space="0" w:color="9F8AB9" w:themeColor="accent4" w:themeTint="BF"/>
-          <w:insideH w:val="nil"/>
-          <w:insideV w:val="nil"/>
-        </w:tcBorders>
-      </w:tcPr>
-    </w:tblStylePr>
-    <w:tblStylePr w:type="firstCol">
-      <w:rPr>
-        <w:b/>
-        <w:bCs/>
-      </w:rPr>
-    </w:tblStylePr>
-    <w:tblStylePr w:type="lastCol">
-      <w:rPr>
-        <w:b/>
-        <w:bCs/>
-      </w:rPr>
-    </w:tblStylePr>
-    <w:tblStylePr w:type="band1Vert">
-      <w:tblPr/>
-      <w:tcPr>
-        <w:shd w:val="clear" w:color="auto" w:fill="DFD8E8" w:themeFill="accent4" w:themeFillTint="3F"/>
-      </w:tcPr>
-    </w:tblStylePr>
-    <w:tblStylePr w:type="band1Horz">
-      <w:tblPr/>
-      <w:tcPr>
-        <w:tcBorders>
-          <w:insideH w:val="nil"/>
-          <w:insideV w:val="nil"/>
-        </w:tcBorders>
-        <w:shd w:val="clear" w:color="auto" w:fill="DFD8E8" w:themeFill="accent4" w:themeFillTint="3F"/>
-      </w:tcPr>
-    </w:tblStylePr>
-    <w:tblStylePr w:type="band2Horz">
-      <w:tblPr/>
-      <w:tcPr>
-        <w:tcBorders>
-          <w:insideH w:val="nil"/>
-          <w:insideV w:val="nil"/>
-        </w:tcBorders>
-      </w:tcPr>
-    </w:tblStylePr>
-  </w:style>
-  <w:style w:type="table" w:styleId="LightShading-Accent4">
-    <w:name w:val="Light Shading Accent 4"/>
-    <w:basedOn w:val="TableNormal"/>
-    <w:uiPriority w:val="60"/>
-    <w:rsid w:val="00404EC9"/>
-    <w:rPr>
-      <w:color w:val="5F497A" w:themeColor="accent4" w:themeShade="BF"/>
-    </w:rPr>
-    <w:tblPr>
-      <w:tblStyleRowBandSize w:val="1"/>
-      <w:tblStyleColBandSize w:val="1"/>
-      <w:tblBorders>
-        <w:top w:val="single" w:sz="8" w:space="0" w:color="8064A2" w:themeColor="accent4"/>
-        <w:bottom w:val="single" w:sz="8" w:space="0" w:color="8064A2" w:themeColor="accent4"/>
-      </w:tblBorders>
-    </w:tblPr>
-    <w:tblStylePr w:type="firstRow">
-      <w:pPr>
-        <w:spacing w:before="0" w:after="0" w:line="240" w:lineRule="auto"/>
-      </w:pPr>
-      <w:rPr>
-        <w:b/>
-        <w:bCs/>
-      </w:rPr>
-      <w:tblPr/>
-      <w:tcPr>
-        <w:tcBorders>
-          <w:top w:val="single" w:sz="8" w:space="0" w:color="8064A2" w:themeColor="accent4"/>
-          <w:left w:val="nil"/>
-          <w:bottom w:val="single" w:sz="8" w:space="0" w:color="8064A2" w:themeColor="accent4"/>
-          <w:right w:val="nil"/>
-          <w:insideH w:val="nil"/>
-          <w:insideV w:val="nil"/>
-        </w:tcBorders>
-      </w:tcPr>
-    </w:tblStylePr>
-    <w:tblStylePr w:type="lastRow">
-      <w:pPr>
-        <w:spacing w:before="0" w:after="0" w:line="240" w:lineRule="auto"/>
-      </w:pPr>
-      <w:rPr>
-        <w:b/>
-        <w:bCs/>
-      </w:rPr>
-      <w:tblPr/>
-      <w:tcPr>
-        <w:tcBorders>
-          <w:top w:val="single" w:sz="8" w:space="0" w:color="8064A2" w:themeColor="accent4"/>
-          <w:left w:val="nil"/>
-          <w:bottom w:val="single" w:sz="8" w:space="0" w:color="8064A2" w:themeColor="accent4"/>
-          <w:right w:val="nil"/>
-          <w:insideH w:val="nil"/>
-          <w:insideV w:val="nil"/>
-        </w:tcBorders>
-      </w:tcPr>
-    </w:tblStylePr>
-    <w:tblStylePr w:type="firstCol">
-      <w:rPr>
-        <w:b/>
-        <w:bCs/>
-      </w:rPr>
-    </w:tblStylePr>
-    <w:tblStylePr w:type="lastCol">
-      <w:rPr>
-        <w:b/>
-        <w:bCs/>
-      </w:rPr>
-    </w:tblStylePr>
-    <w:tblStylePr w:type="band1Vert">
-      <w:tblPr/>
-      <w:tcPr>
-        <w:tcBorders>
-          <w:left w:val="nil"/>
-          <w:right w:val="nil"/>
-          <w:insideH w:val="nil"/>
-          <w:insideV w:val="nil"/>
-        </w:tcBorders>
-        <w:shd w:val="clear" w:color="auto" w:fill="DFD8E8" w:themeFill="accent4" w:themeFillTint="3F"/>
-      </w:tcPr>
-    </w:tblStylePr>
-    <w:tblStylePr w:type="band1Horz">
-      <w:tblPr/>
-      <w:tcPr>
-        <w:tcBorders>
-          <w:left w:val="nil"/>
-          <w:right w:val="nil"/>
-          <w:insideH w:val="nil"/>
-          <w:insideV w:val="nil"/>
-        </w:tcBorders>
-        <w:shd w:val="clear" w:color="auto" w:fill="DFD8E8" w:themeFill="accent4" w:themeFillTint="3F"/>
-      </w:tcPr>
-    </w:tblStylePr>
-  </w:style>
-  <w:style w:type="table" w:styleId="LightShading-Accent3">
-    <w:name w:val="Light Shading Accent 3"/>
-    <w:basedOn w:val="TableNormal"/>
-    <w:uiPriority w:val="60"/>
-    <w:rsid w:val="00404EC9"/>
-    <w:rPr>
-      <w:color w:val="76923C" w:themeColor="accent3" w:themeShade="BF"/>
-    </w:rPr>
-    <w:tblPr>
-      <w:tblStyleRowBandSize w:val="1"/>
-      <w:tblStyleColBandSize w:val="1"/>
-      <w:tblBorders>
-        <w:top w:val="single" w:sz="8" w:space="0" w:color="9BBB59" w:themeColor="accent3"/>
-        <w:bottom w:val="single" w:sz="8" w:space="0" w:color="9BBB59" w:themeColor="accent3"/>
-      </w:tblBorders>
-    </w:tblPr>
-    <w:tblStylePr w:type="firstRow">
-      <w:pPr>
-        <w:spacing w:before="0" w:after="0" w:line="240" w:lineRule="auto"/>
-      </w:pPr>
-      <w:rPr>
-        <w:b/>
-        <w:bCs/>
-      </w:rPr>
-      <w:tblPr/>
-      <w:tcPr>
-        <w:tcBorders>
-          <w:top w:val="single" w:sz="8" w:space="0" w:color="9BBB59" w:themeColor="accent3"/>
-          <w:left w:val="nil"/>
-          <w:bottom w:val="single" w:sz="8" w:space="0" w:color="9BBB59" w:themeColor="accent3"/>
-          <w:right w:val="nil"/>
-          <w:insideH w:val="nil"/>
-          <w:insideV w:val="nil"/>
-        </w:tcBorders>
-      </w:tcPr>
-    </w:tblStylePr>
-    <w:tblStylePr w:type="lastRow">
-      <w:pPr>
-        <w:spacing w:before="0" w:after="0" w:line="240" w:lineRule="auto"/>
-      </w:pPr>
-      <w:rPr>
-        <w:b/>
-        <w:bCs/>
-      </w:rPr>
-      <w:tblPr/>
-      <w:tcPr>
-        <w:tcBorders>
-          <w:top w:val="single" w:sz="8" w:space="0" w:color="9BBB59" w:themeColor="accent3"/>
-          <w:left w:val="nil"/>
-          <w:bottom w:val="single" w:sz="8" w:space="0" w:color="9BBB59" w:themeColor="accent3"/>
-          <w:right w:val="nil"/>
-          <w:insideH w:val="nil"/>
-          <w:insideV w:val="nil"/>
-        </w:tcBorders>
-      </w:tcPr>
-    </w:tblStylePr>
-    <w:tblStylePr w:type="firstCol">
-      <w:rPr>
-        <w:b/>
-        <w:bCs/>
-      </w:rPr>
-    </w:tblStylePr>
-    <w:tblStylePr w:type="lastCol">
-      <w:rPr>
-        <w:b/>
-        <w:bCs/>
-      </w:rPr>
-    </w:tblStylePr>
-    <w:tblStylePr w:type="band1Vert">
-      <w:tblPr/>
-      <w:tcPr>
-        <w:tcBorders>
-          <w:left w:val="nil"/>
-          <w:right w:val="nil"/>
-          <w:insideH w:val="nil"/>
-          <w:insideV w:val="nil"/>
-        </w:tcBorders>
-        <w:shd w:val="clear" w:color="auto" w:fill="E6EED5" w:themeFill="accent3" w:themeFillTint="3F"/>
-      </w:tcPr>
-    </w:tblStylePr>
-    <w:tblStylePr w:type="band1Horz">
-      <w:tblPr/>
-      <w:tcPr>
-        <w:tcBorders>
-          <w:left w:val="nil"/>
-          <w:right w:val="nil"/>
-          <w:insideH w:val="nil"/>
-          <w:insideV w:val="nil"/>
-        </w:tcBorders>
-        <w:shd w:val="clear" w:color="auto" w:fill="E6EED5" w:themeFill="accent3" w:themeFillTint="3F"/>
-      </w:tcPr>
-    </w:tblStylePr>
-  </w:style>
-  <w:style w:type="table" w:styleId="MediumShading1-Accent3">
-    <w:name w:val="Medium Shading 1 Accent 3"/>
-    <w:basedOn w:val="TableNormal"/>
-    <w:uiPriority w:val="63"/>
-    <w:rsid w:val="00A12407"/>
-    <w:tblPr>
-      <w:tblStyleRowBandSize w:val="1"/>
-      <w:tblStyleColBandSize w:val="1"/>
-      <w:tblBorders>
-        <w:top w:val="single" w:sz="8" w:space="0" w:color="B3CC82" w:themeColor="accent3" w:themeTint="BF"/>
-        <w:left w:val="single" w:sz="8" w:space="0" w:color="B3CC82" w:themeColor="accent3" w:themeTint="BF"/>
-        <w:bottom w:val="single" w:sz="8" w:space="0" w:color="B3CC82" w:themeColor="accent3" w:themeTint="BF"/>
-        <w:right w:val="single" w:sz="8" w:space="0" w:color="B3CC82" w:themeColor="accent3" w:themeTint="BF"/>
-        <w:insideH w:val="single" w:sz="8" w:space="0" w:color="B3CC82" w:themeColor="accent3" w:themeTint="BF"/>
-      </w:tblBorders>
-    </w:tblPr>
-    <w:tblStylePr w:type="firstRow">
-      <w:pPr>
-        <w:spacing w:before="0" w:after="0" w:line="240" w:lineRule="auto"/>
-      </w:pPr>
-      <w:rPr>
-        <w:b/>
-        <w:bCs/>
-        <w:color w:val="FFFFFF" w:themeColor="background1"/>
-      </w:rPr>
-      <w:tblPr/>
-      <w:tcPr>
-        <w:tcBorders>
-          <w:top w:val="single" w:sz="8" w:space="0" w:color="B3CC82" w:themeColor="accent3" w:themeTint="BF"/>
-          <w:left w:val="single" w:sz="8" w:space="0" w:color="B3CC82" w:themeColor="accent3" w:themeTint="BF"/>
-          <w:bottom w:val="single" w:sz="8" w:space="0" w:color="B3CC82" w:themeColor="accent3" w:themeTint="BF"/>
-          <w:right w:val="single" w:sz="8" w:space="0" w:color="B3CC82" w:themeColor="accent3" w:themeTint="BF"/>
-          <w:insideH w:val="nil"/>
-          <w:insideV w:val="nil"/>
-        </w:tcBorders>
-        <w:shd w:val="clear" w:color="auto" w:fill="9BBB59" w:themeFill="accent3"/>
-      </w:tcPr>
-    </w:tblStylePr>
-    <w:tblStylePr w:type="lastRow">
-      <w:pPr>
-        <w:spacing w:before="0" w:after="0" w:line="240" w:lineRule="auto"/>
-      </w:pPr>
-      <w:rPr>
-        <w:b/>
-        <w:bCs/>
-      </w:rPr>
-      <w:tblPr/>
-      <w:tcPr>
-        <w:tcBorders>
-          <w:top w:val="double" w:sz="6" w:space="0" w:color="B3CC82" w:themeColor="accent3" w:themeTint="BF"/>
-          <w:left w:val="single" w:sz="8" w:space="0" w:color="B3CC82" w:themeColor="accent3" w:themeTint="BF"/>
-          <w:bottom w:val="single" w:sz="8" w:space="0" w:color="B3CC82" w:themeColor="accent3" w:themeTint="BF"/>
-          <w:right w:val="single" w:sz="8" w:space="0" w:color="B3CC82" w:themeColor="accent3" w:themeTint="BF"/>
-          <w:insideH w:val="nil"/>
-          <w:insideV w:val="nil"/>
-        </w:tcBorders>
-      </w:tcPr>
-    </w:tblStylePr>
-    <w:tblStylePr w:type="firstCol">
-      <w:rPr>
-        <w:b/>
-        <w:bCs/>
-      </w:rPr>
-    </w:tblStylePr>
-    <w:tblStylePr w:type="lastCol">
-      <w:rPr>
-        <w:b/>
-        <w:bCs/>
-      </w:rPr>
-    </w:tblStylePr>
-    <w:tblStylePr w:type="band1Vert">
-      <w:tblPr/>
-      <w:tcPr>
-        <w:shd w:val="clear" w:color="auto" w:fill="E6EED5" w:themeFill="accent3" w:themeFillTint="3F"/>
-      </w:tcPr>
-    </w:tblStylePr>
-    <w:tblStylePr w:type="band1Horz">
-      <w:tblPr/>
-      <w:tcPr>
-        <w:tcBorders>
-          <w:insideH w:val="nil"/>
-          <w:insideV w:val="nil"/>
-        </w:tcBorders>
-        <w:shd w:val="clear" w:color="auto" w:fill="E6EED5" w:themeFill="accent3" w:themeFillTint="3F"/>
-      </w:tcPr>
-    </w:tblStylePr>
-    <w:tblStylePr w:type="band2Horz">
-      <w:tblPr/>
-      <w:tcPr>
-        <w:tcBorders>
-          <w:insideH w:val="nil"/>
-          <w:insideV w:val="nil"/>
-        </w:tcBorders>
-      </w:tcPr>
-    </w:tblStylePr>
-  </w:style>
-  <w:style w:type="table" w:customStyle="1" w:styleId="MediumShading2-Accent11">
-    <w:name w:val="Medium Shading 2 - Accent 11"/>
-    <w:basedOn w:val="TableNormal"/>
-    <w:uiPriority w:val="64"/>
-    <w:rsid w:val="00D212B2"/>
-    <w:tblPr>
-      <w:tblStyleRowBandSize w:val="1"/>
-      <w:tblStyleColBandSize w:val="1"/>
-      <w:tblBorders>
-        <w:top w:val="single" w:sz="18" w:space="0" w:color="auto"/>
-        <w:bottom w:val="single" w:sz="18" w:space="0" w:color="auto"/>
-      </w:tblBorders>
-    </w:tblPr>
-    <w:tblStylePr w:type="firstRow">
-      <w:pPr>
-        <w:spacing w:before="0" w:after="0" w:line="240" w:lineRule="auto"/>
-      </w:pPr>
-      <w:rPr>
-        <w:b/>
-        <w:bCs/>
-        <w:color w:val="FFFFFF" w:themeColor="background1"/>
-      </w:rPr>
-      <w:tblPr/>
-      <w:tcPr>
-        <w:tcBorders>
-          <w:top w:val="single" w:sz="18" w:space="0" w:color="auto"/>
-          <w:left w:val="nil"/>
-          <w:bottom w:val="single" w:sz="18" w:space="0" w:color="auto"/>
-          <w:right w:val="nil"/>
-          <w:insideH w:val="nil"/>
-          <w:insideV w:val="nil"/>
-        </w:tcBorders>
-        <w:shd w:val="clear" w:color="auto" w:fill="4F81BD" w:themeFill="accent1"/>
-      </w:tcPr>
-    </w:tblStylePr>
-    <w:tblStylePr w:type="lastRow">
-      <w:pPr>
-        <w:spacing w:before="0" w:after="0" w:line="240" w:lineRule="auto"/>
-      </w:pPr>
-      <w:rPr>
-        <w:color w:val="auto"/>
-      </w:rPr>
-      <w:tblPr/>
-      <w:tcPr>
-        <w:tcBorders>
-          <w:top w:val="double" w:sz="6" w:space="0" w:color="auto"/>
-          <w:left w:val="nil"/>
-          <w:bottom w:val="single" w:sz="18" w:space="0" w:color="auto"/>
-          <w:right w:val="nil"/>
-          <w:insideH w:val="nil"/>
-          <w:insideV w:val="nil"/>
-        </w:tcBorders>
-        <w:shd w:val="clear" w:color="auto" w:fill="FFFFFF" w:themeFill="background1"/>
-      </w:tcPr>
-    </w:tblStylePr>
-    <w:tblStylePr w:type="firstCol">
-      <w:rPr>
-        <w:b/>
-        <w:bCs/>
-        <w:color w:val="FFFFFF" w:themeColor="background1"/>
-      </w:rPr>
-      <w:tblPr/>
-      <w:tcPr>
-        <w:tcBorders>
-          <w:top w:val="nil"/>
-          <w:left w:val="nil"/>
-          <w:bottom w:val="single" w:sz="18" w:space="0" w:color="auto"/>
-          <w:right w:val="nil"/>
-          <w:insideH w:val="nil"/>
-          <w:insideV w:val="nil"/>
-        </w:tcBorders>
-        <w:shd w:val="clear" w:color="auto" w:fill="4F81BD" w:themeFill="accent1"/>
-      </w:tcPr>
-    </w:tblStylePr>
-    <w:tblStylePr w:type="lastCol">
-      <w:rPr>
-        <w:b/>
-        <w:bCs/>
-        <w:color w:val="FFFFFF" w:themeColor="background1"/>
-      </w:rPr>
-      <w:tblPr/>
-      <w:tcPr>
-        <w:tcBorders>
-          <w:left w:val="nil"/>
-          <w:right w:val="nil"/>
-          <w:insideH w:val="nil"/>
-          <w:insideV w:val="nil"/>
-        </w:tcBorders>
-        <w:shd w:val="clear" w:color="auto" w:fill="4F81BD" w:themeFill="accent1"/>
-      </w:tcPr>
-    </w:tblStylePr>
-    <w:tblStylePr w:type="band1Vert">
-      <w:tblPr/>
-      <w:tcPr>
-        <w:tcBorders>
-          <w:left w:val="nil"/>
-          <w:right w:val="nil"/>
-          <w:insideH w:val="nil"/>
-          <w:insideV w:val="nil"/>
-        </w:tcBorders>
-        <w:shd w:val="clear" w:color="auto" w:fill="D8D8D8" w:themeFill="background1" w:themeFillShade="D8"/>
-      </w:tcPr>
-    </w:tblStylePr>
-    <w:tblStylePr w:type="band1Horz">
-      <w:tblPr/>
-      <w:tcPr>
-        <w:shd w:val="clear" w:color="auto" w:fill="D8D8D8" w:themeFill="background1" w:themeFillShade="D8"/>
-      </w:tcPr>
-    </w:tblStylePr>
-    <w:tblStylePr w:type="neCell">
-      <w:tblPr/>
-      <w:tcPr>
-        <w:tcBorders>
-          <w:top w:val="single" w:sz="18" w:space="0" w:color="auto"/>
-          <w:left w:val="nil"/>
-          <w:bottom w:val="single" w:sz="18" w:space="0" w:color="auto"/>
-          <w:right w:val="nil"/>
-          <w:insideH w:val="nil"/>
-          <w:insideV w:val="nil"/>
-        </w:tcBorders>
-      </w:tcPr>
-    </w:tblStylePr>
-    <w:tblStylePr w:type="nwCell">
-      <w:rPr>
-        <w:color w:val="FFFFFF" w:themeColor="background1"/>
-      </w:rPr>
-      <w:tblPr/>
-      <w:tcPr>
-        <w:tcBorders>
-          <w:top w:val="single" w:sz="18" w:space="0" w:color="auto"/>
-          <w:left w:val="nil"/>
-          <w:bottom w:val="single" w:sz="18" w:space="0" w:color="auto"/>
-          <w:right w:val="nil"/>
-          <w:insideH w:val="nil"/>
-          <w:insideV w:val="nil"/>
-        </w:tcBorders>
-      </w:tcPr>
-    </w:tblStylePr>
-  </w:style>
-  <w:style w:type="paragraph" w:styleId="BodyText">
-    <w:name w:val="Body Text"/>
-    <w:basedOn w:val="Normal"/>
-    <w:link w:val="BodyTextChar1"/>
-    <w:rsid w:val="0075006F"/>
-    <w:pPr>
-      <w:spacing w:after="120" w:line="240" w:lineRule="auto"/>
-    </w:pPr>
-    <w:rPr>
-      <w:rFonts w:ascii="HelveticaNeueLT Std Thin" w:eastAsia="Times New Roman" w:hAnsi="HelveticaNeueLT Std Thin" w:cstheme="minorHAnsi"/>
-      <w:szCs w:val="20"/>
-      <w:lang w:val="en-US"/>
-    </w:rPr>
-  </w:style>
-  <w:style w:type="character" w:customStyle="1" w:styleId="BodyTextChar">
-    <w:name w:val="Body Text Char"/>
-    <w:basedOn w:val="DefaultParagraphFont"/>
-    <w:uiPriority w:val="99"/>
-    <w:semiHidden/>
-    <w:rsid w:val="0075006F"/>
-    <w:rPr>
-      <w:sz w:val="22"/>
-      <w:szCs w:val="22"/>
-      <w:lang w:eastAsia="en-US"/>
-    </w:rPr>
-  </w:style>
-  <w:style w:type="character" w:customStyle="1" w:styleId="BodyTextChar1">
-    <w:name w:val="Body Text Char1"/>
-    <w:basedOn w:val="DefaultParagraphFont"/>
-    <w:link w:val="BodyText"/>
-    <w:rsid w:val="0075006F"/>
-    <w:rPr>
-      <w:rFonts w:ascii="HelveticaNeueLT Std Thin" w:eastAsia="Times New Roman" w:hAnsi="HelveticaNeueLT Std Thin" w:cstheme="minorHAnsi"/>
-      <w:sz w:val="22"/>
-      <w:lang w:val="en-US" w:eastAsia="en-US"/>
-    </w:rPr>
-  </w:style>
-  <w:style w:type="paragraph" w:customStyle="1" w:styleId="CSParagraph">
-    <w:name w:val="CS Paragraph"/>
-    <w:basedOn w:val="Normal"/>
-    <w:rsid w:val="0075006F"/>
-    <w:pPr>
-      <w:autoSpaceDE w:val="0"/>
-      <w:autoSpaceDN w:val="0"/>
-      <w:adjustRightInd w:val="0"/>
-      <w:spacing w:before="160" w:after="0" w:line="260" w:lineRule="exact"/>
-      <w:ind w:left="3240" w:right="360"/>
-      <w:textAlignment w:val="center"/>
-    </w:pPr>
-    <w:rPr>
-      <w:rFonts w:ascii="HelveticaNeueLT Std Thin" w:eastAsia="Times New Roman" w:hAnsi="HelveticaNeueLT Std Thin"/>
-      <w:color w:val="000000"/>
-      <w:szCs w:val="20"/>
-      <w:lang w:val="en-US"/>
-    </w:rPr>
-  </w:style>
-  <w:style w:type="paragraph" w:customStyle="1" w:styleId="CSCaption">
-    <w:name w:val="CS Caption"/>
-    <w:basedOn w:val="Normal"/>
-    <w:rsid w:val="0075006F"/>
-    <w:pPr>
-      <w:autoSpaceDE w:val="0"/>
-      <w:autoSpaceDN w:val="0"/>
-      <w:adjustRightInd w:val="0"/>
-      <w:spacing w:after="0" w:line="240" w:lineRule="exact"/>
-      <w:textAlignment w:val="center"/>
-    </w:pPr>
-    <w:rPr>
-      <w:rFonts w:ascii="HelveticaNeueLT Std Thin" w:eastAsia="Times New Roman" w:hAnsi="HelveticaNeueLT Std Thin"/>
-      <w:color w:val="000000"/>
-      <w:sz w:val="18"/>
-      <w:szCs w:val="20"/>
-      <w:lang w:val="en-US"/>
-    </w:rPr>
-  </w:style>
-  <w:style w:type="character" w:customStyle="1" w:styleId="Heading4Char">
-    <w:name w:val="Heading 4 Char"/>
-    <w:basedOn w:val="DefaultParagraphFont"/>
-    <w:link w:val="Heading4"/>
-    <w:uiPriority w:val="9"/>
-    <w:rsid w:val="00DE165E"/>
-    <w:rPr>
-      <w:rFonts w:asciiTheme="majorHAnsi" w:eastAsiaTheme="majorEastAsia" w:hAnsiTheme="majorHAnsi" w:cstheme="majorBidi"/>
-      <w:b/>
-      <w:bCs/>
-      <w:i/>
-      <w:iCs/>
-      <w:color w:val="4F81BD" w:themeColor="accent1"/>
-      <w:sz w:val="22"/>
-      <w:szCs w:val="22"/>
-      <w:lang w:eastAsia="en-US"/>
-    </w:rPr>
-  </w:style>
-  <w:style w:type="character" w:customStyle="1" w:styleId="Heading5Char">
-    <w:name w:val="Heading 5 Char"/>
-    <w:basedOn w:val="DefaultParagraphFont"/>
-    <w:link w:val="Heading5"/>
-    <w:uiPriority w:val="9"/>
-    <w:rsid w:val="00DE165E"/>
-    <w:rPr>
-      <w:rFonts w:asciiTheme="majorHAnsi" w:eastAsiaTheme="majorEastAsia" w:hAnsiTheme="majorHAnsi" w:cstheme="majorBidi"/>
-      <w:color w:val="243F60" w:themeColor="accent1" w:themeShade="7F"/>
-      <w:sz w:val="22"/>
-      <w:szCs w:val="22"/>
-      <w:lang w:eastAsia="en-US"/>
-    </w:rPr>
-  </w:style>
-  <w:style w:type="character" w:styleId="Hyperlink">
-    <w:name w:val="Hyperlink"/>
-    <w:basedOn w:val="DefaultParagraphFont"/>
-    <w:uiPriority w:val="99"/>
-    <w:rsid w:val="00DE165E"/>
-    <w:rPr>
-      <w:color w:val="0000FF"/>
-      <w:u w:val="single"/>
-    </w:rPr>
-  </w:style>
-  <w:style w:type="paragraph" w:styleId="TOC1">
-    <w:name w:val="toc 1"/>
-    <w:basedOn w:val="Normal"/>
-    <w:next w:val="Normal"/>
-    <w:autoRedefine/>
-    <w:uiPriority w:val="39"/>
-    <w:rsid w:val="00522F9C"/>
-    <w:pPr>
-      <w:tabs>
-        <w:tab w:val="left" w:pos="360"/>
-        <w:tab w:val="right" w:leader="dot" w:pos="8820"/>
-      </w:tabs>
-      <w:spacing w:before="240" w:after="120" w:line="240" w:lineRule="auto"/>
-      <w:ind w:left="90"/>
-    </w:pPr>
-    <w:rPr>
-      <w:rFonts w:ascii="HelveticaNeueLT Std Thin" w:eastAsia="Perpetua" w:hAnsi="HelveticaNeueLT Std Thin" w:cstheme="minorHAnsi"/>
-      <w:noProof/>
-      <w:szCs w:val="20"/>
-      <w:lang w:val="en-US"/>
-    </w:rPr>
-  </w:style>
-  <w:style w:type="paragraph" w:styleId="TOC2">
-    <w:name w:val="toc 2"/>
-    <w:basedOn w:val="Normal"/>
-    <w:next w:val="Normal"/>
-    <w:autoRedefine/>
-    <w:uiPriority w:val="39"/>
-    <w:rsid w:val="00522F9C"/>
-    <w:pPr>
-      <w:tabs>
-        <w:tab w:val="left" w:pos="1260"/>
-        <w:tab w:val="right" w:leader="dot" w:pos="8820"/>
-      </w:tabs>
-      <w:spacing w:before="80" w:after="80" w:line="240" w:lineRule="auto"/>
-      <w:ind w:left="810"/>
-    </w:pPr>
-    <w:rPr>
-      <w:rFonts w:ascii="HelveticaNeueLT Std Thin" w:eastAsia="Times New Roman" w:hAnsi="HelveticaNeueLT Std Thin" w:cstheme="minorHAnsi"/>
-      <w:noProof/>
-      <w:sz w:val="20"/>
-      <w:szCs w:val="20"/>
-    </w:rPr>
-  </w:style>
-  <w:style w:type="paragraph" w:styleId="TOC3">
-    <w:name w:val="toc 3"/>
-    <w:basedOn w:val="Normal"/>
-    <w:next w:val="Normal"/>
-    <w:autoRedefine/>
-    <w:uiPriority w:val="39"/>
-    <w:rsid w:val="00522F9C"/>
-    <w:pPr>
-      <w:tabs>
-        <w:tab w:val="right" w:pos="-1890"/>
-        <w:tab w:val="left" w:pos="1800"/>
-        <w:tab w:val="right" w:leader="dot" w:pos="8820"/>
-      </w:tabs>
-      <w:spacing w:after="40" w:line="240" w:lineRule="auto"/>
-      <w:ind w:left="1260"/>
-    </w:pPr>
-    <w:rPr>
-      <w:rFonts w:ascii="HelveticaNeueLT Std Thin" w:eastAsia="Times New Roman" w:hAnsi="HelveticaNeueLT Std Thin" w:cs="Arial"/>
-      <w:noProof/>
-      <w:sz w:val="20"/>
-      <w:szCs w:val="20"/>
-      <w:lang w:val="en-US"/>
-    </w:rPr>
-  </w:style>
-  <w:style w:type="paragraph" w:styleId="TOCHeading">
-    <w:name w:val="TOC Heading"/>
-    <w:basedOn w:val="Heading1"/>
-    <w:next w:val="Normal"/>
-    <w:uiPriority w:val="39"/>
-    <w:unhideWhenUsed/>
-    <w:qFormat/>
-    <w:rsid w:val="00DE165E"/>
-    <w:pPr>
-      <w:keepLines/>
-      <w:numPr>
-        <w:numId w:val="0"/>
-      </w:numPr>
-      <w:spacing w:after="0" w:line="276" w:lineRule="auto"/>
-      <w:outlineLvl w:val="9"/>
-    </w:pPr>
-    <w:rPr>
-      <w:rFonts w:ascii="Adobe Garamond Pro" w:eastAsia="Times New Roman" w:hAnsi="Adobe Garamond Pro" w:cs="Times New Roman"/>
-      <w:b/>
-      <w:bCs/>
-      <w:color w:val="365F91"/>
-      <w:spacing w:val="0"/>
-      <w:szCs w:val="28"/>
-    </w:rPr>
-  </w:style>
-  <w:style w:type="paragraph" w:customStyle="1" w:styleId="CSTitle">
-    <w:name w:val="CS Title"/>
-    <w:rsid w:val="00DE165E"/>
-    <w:pPr>
-      <w:spacing w:after="200" w:line="660" w:lineRule="exact"/>
-    </w:pPr>
-    <w:rPr>
-      <w:rFonts w:ascii="Arial Bold" w:eastAsia="Times" w:hAnsi="Arial Bold"/>
-      <w:b/>
-      <w:noProof/>
-      <w:sz w:val="56"/>
-      <w:lang w:eastAsia="en-US"/>
-    </w:rPr>
-  </w:style>
-  <w:style w:type="character" w:styleId="CommentReference">
-    <w:name w:val="annotation reference"/>
-    <w:basedOn w:val="DefaultParagraphFont"/>
-    <w:uiPriority w:val="99"/>
-    <w:semiHidden/>
-    <w:unhideWhenUsed/>
-    <w:rsid w:val="00222871"/>
-    <w:rPr>
-      <w:sz w:val="16"/>
-      <w:szCs w:val="16"/>
-    </w:rPr>
-  </w:style>
-  <w:style w:type="paragraph" w:styleId="CommentText">
-    <w:name w:val="annotation text"/>
-    <w:basedOn w:val="Normal"/>
-    <w:link w:val="CommentTextChar"/>
-    <w:uiPriority w:val="99"/>
-    <w:semiHidden/>
-    <w:unhideWhenUsed/>
-    <w:rsid w:val="00222871"/>
-    <w:pPr>
-      <w:spacing w:line="240" w:lineRule="auto"/>
-    </w:pPr>
-    <w:rPr>
-      <w:sz w:val="20"/>
-      <w:szCs w:val="20"/>
-    </w:rPr>
-  </w:style>
-  <w:style w:type="character" w:customStyle="1" w:styleId="CommentTextChar">
-    <w:name w:val="Comment Text Char"/>
-    <w:basedOn w:val="DefaultParagraphFont"/>
-    <w:link w:val="CommentText"/>
-    <w:uiPriority w:val="99"/>
-    <w:semiHidden/>
-    <w:rsid w:val="00222871"/>
-    <w:rPr>
-      <w:lang w:eastAsia="en-US"/>
-    </w:rPr>
-  </w:style>
-  <w:style w:type="paragraph" w:styleId="CommentSubject">
-    <w:name w:val="annotation subject"/>
-    <w:basedOn w:val="CommentText"/>
-    <w:next w:val="CommentText"/>
-    <w:link w:val="CommentSubjectChar"/>
-    <w:uiPriority w:val="99"/>
-    <w:semiHidden/>
-    <w:unhideWhenUsed/>
-    <w:rsid w:val="00222871"/>
-    <w:rPr>
-      <w:b/>
-      <w:bCs/>
-    </w:rPr>
-  </w:style>
-  <w:style w:type="character" w:customStyle="1" w:styleId="CommentSubjectChar">
-    <w:name w:val="Comment Subject Char"/>
-    <w:basedOn w:val="CommentTextChar"/>
-    <w:link w:val="CommentSubject"/>
-    <w:uiPriority w:val="99"/>
-    <w:semiHidden/>
-    <w:rsid w:val="00222871"/>
-    <w:rPr>
-      <w:b/>
-      <w:bCs/>
-      <w:lang w:eastAsia="en-US"/>
-    </w:rPr>
-  </w:style>
-  <w:style w:type="paragraph" w:styleId="Revision">
-    <w:name w:val="Revision"/>
-    <w:hidden/>
-    <w:uiPriority w:val="99"/>
-    <w:semiHidden/>
-    <w:rsid w:val="00395AA2"/>
-    <w:rPr>
-      <w:sz w:val="22"/>
-      <w:szCs w:val="22"/>
-      <w:lang w:eastAsia="en-US"/>
-    </w:rPr>
-  </w:style>
-  <w:style w:type="table" w:styleId="MediumShading1-Accent2">
-    <w:name w:val="Medium Shading 1 Accent 2"/>
-    <w:basedOn w:val="TableNormal"/>
-    <w:uiPriority w:val="63"/>
-    <w:rsid w:val="00DA5EF9"/>
-    <w:tblPr>
-      <w:tblStyleRowBandSize w:val="1"/>
-      <w:tblStyleColBandSize w:val="1"/>
-      <w:tblBorders>
-        <w:top w:val="single" w:sz="8" w:space="0" w:color="CF7B79" w:themeColor="accent2" w:themeTint="BF"/>
-        <w:left w:val="single" w:sz="8" w:space="0" w:color="CF7B79" w:themeColor="accent2" w:themeTint="BF"/>
-        <w:bottom w:val="single" w:sz="8" w:space="0" w:color="CF7B79" w:themeColor="accent2" w:themeTint="BF"/>
-        <w:right w:val="single" w:sz="8" w:space="0" w:color="CF7B79" w:themeColor="accent2" w:themeTint="BF"/>
-        <w:insideH w:val="single" w:sz="8" w:space="0" w:color="CF7B79" w:themeColor="accent2" w:themeTint="BF"/>
-      </w:tblBorders>
-    </w:tblPr>
-    <w:tblStylePr w:type="firstRow">
-      <w:pPr>
-        <w:spacing w:before="0" w:after="0" w:line="240" w:lineRule="auto"/>
-      </w:pPr>
-      <w:rPr>
-        <w:b/>
-        <w:bCs/>
-        <w:color w:val="FFFFFF" w:themeColor="background1"/>
-      </w:rPr>
-      <w:tblPr/>
-      <w:tcPr>
-        <w:tcBorders>
-          <w:top w:val="single" w:sz="8" w:space="0" w:color="CF7B79" w:themeColor="accent2" w:themeTint="BF"/>
-          <w:left w:val="single" w:sz="8" w:space="0" w:color="CF7B79" w:themeColor="accent2" w:themeTint="BF"/>
-          <w:bottom w:val="single" w:sz="8" w:space="0" w:color="CF7B79" w:themeColor="accent2" w:themeTint="BF"/>
-          <w:right w:val="single" w:sz="8" w:space="0" w:color="CF7B79" w:themeColor="accent2" w:themeTint="BF"/>
-          <w:insideH w:val="nil"/>
-          <w:insideV w:val="nil"/>
-        </w:tcBorders>
-        <w:shd w:val="clear" w:color="auto" w:fill="C0504D" w:themeFill="accent2"/>
-      </w:tcPr>
-    </w:tblStylePr>
-    <w:tblStylePr w:type="lastRow">
-      <w:pPr>
-        <w:spacing w:before="0" w:after="0" w:line="240" w:lineRule="auto"/>
-      </w:pPr>
-      <w:rPr>
-        <w:b/>
-        <w:bCs/>
-      </w:rPr>
-      <w:tblPr/>
-      <w:tcPr>
-        <w:tcBorders>
-          <w:top w:val="double" w:sz="6" w:space="0" w:color="CF7B79" w:themeColor="accent2" w:themeTint="BF"/>
-          <w:left w:val="single" w:sz="8" w:space="0" w:color="CF7B79" w:themeColor="accent2" w:themeTint="BF"/>
-          <w:bottom w:val="single" w:sz="8" w:space="0" w:color="CF7B79" w:themeColor="accent2" w:themeTint="BF"/>
-          <w:right w:val="single" w:sz="8" w:space="0" w:color="CF7B79" w:themeColor="accent2" w:themeTint="BF"/>
-          <w:insideH w:val="nil"/>
-          <w:insideV w:val="nil"/>
-        </w:tcBorders>
-      </w:tcPr>
-    </w:tblStylePr>
-    <w:tblStylePr w:type="firstCol">
-      <w:rPr>
-        <w:b/>
-        <w:bCs/>
-      </w:rPr>
-    </w:tblStylePr>
-    <w:tblStylePr w:type="lastCol">
-      <w:rPr>
-        <w:b/>
-        <w:bCs/>
-      </w:rPr>
-    </w:tblStylePr>
-    <w:tblStylePr w:type="band1Vert">
-      <w:tblPr/>
-      <w:tcPr>
-        <w:shd w:val="clear" w:color="auto" w:fill="EFD3D2" w:themeFill="accent2" w:themeFillTint="3F"/>
-      </w:tcPr>
-    </w:tblStylePr>
-    <w:tblStylePr w:type="band1Horz">
-      <w:tblPr/>
-      <w:tcPr>
-        <w:tcBorders>
-          <w:insideH w:val="nil"/>
-          <w:insideV w:val="nil"/>
-        </w:tcBorders>
-        <w:shd w:val="clear" w:color="auto" w:fill="EFD3D2" w:themeFill="accent2" w:themeFillTint="3F"/>
-      </w:tcPr>
-    </w:tblStylePr>
-    <w:tblStylePr w:type="band2Horz">
-      <w:tblPr/>
-      <w:tcPr>
-        <w:tcBorders>
-          <w:insideH w:val="nil"/>
-          <w:insideV w:val="nil"/>
-        </w:tcBorders>
-      </w:tcPr>
-    </w:tblStylePr>
-  </w:style>
-  <w:style w:type="character" w:styleId="FollowedHyperlink">
-    <w:name w:val="FollowedHyperlink"/>
-    <w:basedOn w:val="DefaultParagraphFont"/>
-    <w:uiPriority w:val="99"/>
-    <w:semiHidden/>
-    <w:unhideWhenUsed/>
-    <w:rsid w:val="00BF5D1A"/>
-    <w:rPr>
-      <w:color w:val="800080" w:themeColor="followedHyperlink"/>
-      <w:u w:val="single"/>
-    </w:rPr>
-  </w:style>
-  <w:style w:type="table" w:styleId="LightList-Accent2">
-    <w:name w:val="Light List Accent 2"/>
-    <w:basedOn w:val="TableNormal"/>
-    <w:uiPriority w:val="61"/>
-    <w:rsid w:val="008D4F60"/>
-    <w:tblPr>
-      <w:tblStyleRowBandSize w:val="1"/>
-      <w:tblStyleColBandSize w:val="1"/>
-      <w:tblBorders>
-        <w:top w:val="single" w:sz="8" w:space="0" w:color="C0504D" w:themeColor="accent2"/>
-        <w:left w:val="single" w:sz="8" w:space="0" w:color="C0504D" w:themeColor="accent2"/>
-        <w:bottom w:val="single" w:sz="8" w:space="0" w:color="C0504D" w:themeColor="accent2"/>
-        <w:right w:val="single" w:sz="8" w:space="0" w:color="C0504D" w:themeColor="accent2"/>
-      </w:tblBorders>
-    </w:tblPr>
-    <w:tblStylePr w:type="firstRow">
-      <w:pPr>
-        <w:spacing w:before="0" w:after="0" w:line="240" w:lineRule="auto"/>
-      </w:pPr>
-      <w:rPr>
-        <w:b/>
-        <w:bCs/>
-        <w:color w:val="FFFFFF" w:themeColor="background1"/>
-      </w:rPr>
-      <w:tblPr/>
-      <w:tcPr>
-        <w:shd w:val="clear" w:color="auto" w:fill="C0504D" w:themeFill="accent2"/>
-      </w:tcPr>
-    </w:tblStylePr>
-    <w:tblStylePr w:type="lastRow">
-      <w:pPr>
-        <w:spacing w:before="0" w:after="0" w:line="240" w:lineRule="auto"/>
-      </w:pPr>
-      <w:rPr>
-        <w:b/>
-        <w:bCs/>
-      </w:rPr>
-      <w:tblPr/>
-      <w:tcPr>
-        <w:tcBorders>
-          <w:top w:val="double" w:sz="6" w:space="0" w:color="C0504D" w:themeColor="accent2"/>
-          <w:left w:val="single" w:sz="8" w:space="0" w:color="C0504D" w:themeColor="accent2"/>
-          <w:bottom w:val="single" w:sz="8" w:space="0" w:color="C0504D" w:themeColor="accent2"/>
-          <w:right w:val="single" w:sz="8" w:space="0" w:color="C0504D" w:themeColor="accent2"/>
-        </w:tcBorders>
-      </w:tcPr>
-    </w:tblStylePr>
-    <w:tblStylePr w:type="firstCol">
-      <w:rPr>
-        <w:b/>
-        <w:bCs/>
-      </w:rPr>
-    </w:tblStylePr>
-    <w:tblStylePr w:type="lastCol">
-      <w:rPr>
-        <w:b/>
-        <w:bCs/>
-      </w:rPr>
-    </w:tblStylePr>
-    <w:tblStylePr w:type="band1Vert">
-      <w:tblPr/>
-      <w:tcPr>
-        <w:tcBorders>
-          <w:top w:val="single" w:sz="8" w:space="0" w:color="C0504D" w:themeColor="accent2"/>
-          <w:left w:val="single" w:sz="8" w:space="0" w:color="C0504D" w:themeColor="accent2"/>
-          <w:bottom w:val="single" w:sz="8" w:space="0" w:color="C0504D" w:themeColor="accent2"/>
-          <w:right w:val="single" w:sz="8" w:space="0" w:color="C0504D" w:themeColor="accent2"/>
-        </w:tcBorders>
-      </w:tcPr>
-    </w:tblStylePr>
-    <w:tblStylePr w:type="band1Horz">
-      <w:tblPr/>
-      <w:tcPr>
-        <w:tcBorders>
-          <w:top w:val="single" w:sz="8" w:space="0" w:color="C0504D" w:themeColor="accent2"/>
-          <w:left w:val="single" w:sz="8" w:space="0" w:color="C0504D" w:themeColor="accent2"/>
-          <w:bottom w:val="single" w:sz="8" w:space="0" w:color="C0504D" w:themeColor="accent2"/>
-          <w:right w:val="single" w:sz="8" w:space="0" w:color="C0504D" w:themeColor="accent2"/>
-        </w:tcBorders>
-      </w:tcPr>
-    </w:tblStylePr>
-  </w:style>
-  <w:style w:type="table" w:styleId="LightShading-Accent12">
-    <w:name w:val="Light Shading Accent 1"/>
-    <w:basedOn w:val="TableNormal"/>
-    <w:uiPriority w:val="60"/>
-    <w:rsid w:val="00FB6EC7"/>
-    <w:rPr>
-      <w:color w:val="365F91" w:themeColor="accent1" w:themeShade="BF"/>
-    </w:rPr>
-    <w:tblPr>
-      <w:tblStyleRowBandSize w:val="1"/>
-      <w:tblStyleColBandSize w:val="1"/>
-      <w:tblBorders>
-        <w:top w:val="single" w:sz="8" w:space="0" w:color="4F81BD" w:themeColor="accent1"/>
-        <w:bottom w:val="single" w:sz="8" w:space="0" w:color="4F81BD" w:themeColor="accent1"/>
-      </w:tblBorders>
-    </w:tblPr>
-    <w:tblStylePr w:type="firstRow">
-      <w:pPr>
-        <w:spacing w:before="0" w:after="0" w:line="240" w:lineRule="auto"/>
-      </w:pPr>
-      <w:rPr>
-        <w:b/>
-        <w:bCs/>
-      </w:rPr>
-      <w:tblPr/>
-      <w:tcPr>
-        <w:tcBorders>
-          <w:top w:val="single" w:sz="8" w:space="0" w:color="4F81BD" w:themeColor="accent1"/>
-          <w:left w:val="nil"/>
-          <w:bottom w:val="single" w:sz="8" w:space="0" w:color="4F81BD" w:themeColor="accent1"/>
-          <w:right w:val="nil"/>
-          <w:insideH w:val="nil"/>
-          <w:insideV w:val="nil"/>
-        </w:tcBorders>
-      </w:tcPr>
-    </w:tblStylePr>
-    <w:tblStylePr w:type="lastRow">
-      <w:pPr>
-        <w:spacing w:before="0" w:after="0" w:line="240" w:lineRule="auto"/>
-      </w:pPr>
-      <w:rPr>
-        <w:b/>
-        <w:bCs/>
-      </w:rPr>
-      <w:tblPr/>
-      <w:tcPr>
-        <w:tcBorders>
-          <w:top w:val="single" w:sz="8" w:space="0" w:color="4F81BD" w:themeColor="accent1"/>
-          <w:left w:val="nil"/>
-          <w:bottom w:val="single" w:sz="8" w:space="0" w:color="4F81BD" w:themeColor="accent1"/>
-          <w:right w:val="nil"/>
-          <w:insideH w:val="nil"/>
-          <w:insideV w:val="nil"/>
-        </w:tcBorders>
-      </w:tcPr>
-    </w:tblStylePr>
-    <w:tblStylePr w:type="firstCol">
-      <w:rPr>
-        <w:b/>
-        <w:bCs/>
-      </w:rPr>
-    </w:tblStylePr>
-    <w:tblStylePr w:type="lastCol">
-      <w:rPr>
-        <w:b/>
-        <w:bCs/>
-      </w:rPr>
-    </w:tblStylePr>
-    <w:tblStylePr w:type="band1Vert">
-      <w:tblPr/>
-      <w:tcPr>
-        <w:tcBorders>
-          <w:left w:val="nil"/>
-          <w:right w:val="nil"/>
-          <w:insideH w:val="nil"/>
-          <w:insideV w:val="nil"/>
-        </w:tcBorders>
-        <w:shd w:val="clear" w:color="auto" w:fill="D3DFEE" w:themeFill="accent1" w:themeFillTint="3F"/>
-      </w:tcPr>
-    </w:tblStylePr>
-    <w:tblStylePr w:type="band1Horz">
-      <w:tblPr/>
-      <w:tcPr>
-        <w:tcBorders>
-          <w:left w:val="nil"/>
-          <w:right w:val="nil"/>
-          <w:insideH w:val="nil"/>
-          <w:insideV w:val="nil"/>
-        </w:tcBorders>
-        <w:shd w:val="clear" w:color="auto" w:fill="D3DFEE" w:themeFill="accent1" w:themeFillTint="3F"/>
-      </w:tcPr>
-    </w:tblStylePr>
-  </w:style>
-  <w:style w:type="paragraph" w:customStyle="1" w:styleId="ResumeBullets">
-    <w:name w:val="Resume Bullets"/>
-    <w:basedOn w:val="TableHeaderRow"/>
-    <w:rsid w:val="00957BB7"/>
-    <w:pPr>
-      <w:numPr>
-        <w:numId w:val="8"/>
-      </w:numPr>
-      <w:spacing w:before="0" w:after="0"/>
-    </w:pPr>
-    <w:rPr>
-      <w:rFonts w:ascii="Arial Narrow" w:hAnsi="Arial Narrow" w:cstheme="minorHAnsi"/>
-      <w:b w:val="0"/>
-      <w:color w:val="auto"/>
-      <w:szCs w:val="20"/>
-      <w:lang w:val="en-US"/>
-    </w:rPr>
-  </w:style>
-  <w:style w:type="paragraph" w:styleId="BodyTextIndent">
-    <w:name w:val="Body Text Indent"/>
-    <w:basedOn w:val="Normal"/>
-    <w:link w:val="BodyTextIndentChar"/>
-    <w:uiPriority w:val="99"/>
-    <w:semiHidden/>
-    <w:unhideWhenUsed/>
-    <w:rsid w:val="00957BB7"/>
-    <w:pPr>
-      <w:spacing w:after="120"/>
-      <w:ind w:left="360"/>
-    </w:pPr>
-  </w:style>
-  <w:style w:type="character" w:customStyle="1" w:styleId="BodyTextIndentChar">
-    <w:name w:val="Body Text Indent Char"/>
-    <w:basedOn w:val="DefaultParagraphFont"/>
-    <w:link w:val="BodyTextIndent"/>
-    <w:uiPriority w:val="99"/>
-    <w:semiHidden/>
-    <w:rsid w:val="00957BB7"/>
-    <w:rPr>
-      <w:sz w:val="22"/>
-      <w:szCs w:val="22"/>
-      <w:lang w:eastAsia="en-US"/>
-    </w:rPr>
-  </w:style>
-  <w:style w:type="character" w:customStyle="1" w:styleId="BodyTextChar3">
-    <w:name w:val="Body Text Char3"/>
-    <w:basedOn w:val="DefaultParagraphFont"/>
-    <w:rsid w:val="00957BB7"/>
-    <w:rPr>
-      <w:rFonts w:ascii="Verdana" w:eastAsia="Times New Roman" w:hAnsi="Verdana" w:cstheme="minorHAnsi"/>
-    </w:rPr>
-  </w:style>
-  <w:style w:type="paragraph" w:customStyle="1" w:styleId="CSHighlight">
-    <w:name w:val="CS Highlight"/>
-    <w:rsid w:val="00957BB7"/>
-    <w:pPr>
-      <w:pBdr>
-        <w:top w:val="single" w:sz="4" w:space="2" w:color="auto"/>
-        <w:bottom w:val="single" w:sz="4" w:space="8" w:color="auto"/>
-      </w:pBdr>
-      <w:spacing w:before="80" w:line="340" w:lineRule="exact"/>
-    </w:pPr>
-    <w:rPr>
-      <w:rFonts w:ascii="Times New Roman" w:eastAsia="Times" w:hAnsi="Times New Roman"/>
-      <w:i/>
-      <w:noProof/>
-      <w:sz w:val="24"/>
-      <w:lang w:eastAsia="en-US"/>
-    </w:rPr>
-  </w:style>
-  <w:style w:type="table" w:styleId="MediumShading1-Accent11">
-    <w:name w:val="Medium Shading 1 Accent 1"/>
-    <w:basedOn w:val="TableNormal"/>
-    <w:uiPriority w:val="63"/>
-    <w:rsid w:val="00E76F7D"/>
-    <w:tblPr>
-      <w:tblStyleRowBandSize w:val="1"/>
-      <w:tblStyleColBandSize w:val="1"/>
-      <w:tblBorders>
-        <w:top w:val="single" w:sz="8" w:space="0" w:color="7BA0CD" w:themeColor="accent1" w:themeTint="BF"/>
-        <w:left w:val="single" w:sz="8" w:space="0" w:color="7BA0CD" w:themeColor="accent1" w:themeTint="BF"/>
-        <w:bottom w:val="single" w:sz="8" w:space="0" w:color="7BA0CD" w:themeColor="accent1" w:themeTint="BF"/>
-        <w:right w:val="single" w:sz="8" w:space="0" w:color="7BA0CD" w:themeColor="accent1" w:themeTint="BF"/>
-        <w:insideH w:val="single" w:sz="8" w:space="0" w:color="7BA0CD" w:themeColor="accent1" w:themeTint="BF"/>
-      </w:tblBorders>
-    </w:tblPr>
-    <w:tblStylePr w:type="firstRow">
-      <w:pPr>
-        <w:spacing w:before="0" w:after="0" w:line="240" w:lineRule="auto"/>
-      </w:pPr>
-      <w:rPr>
-        <w:b/>
-        <w:bCs/>
-        <w:color w:val="FFFFFF" w:themeColor="background1"/>
-      </w:rPr>
-      <w:tblPr/>
-      <w:tcPr>
-        <w:tcBorders>
-          <w:top w:val="single" w:sz="8" w:space="0" w:color="7BA0CD" w:themeColor="accent1" w:themeTint="BF"/>
-          <w:left w:val="single" w:sz="8" w:space="0" w:color="7BA0CD" w:themeColor="accent1" w:themeTint="BF"/>
-          <w:bottom w:val="single" w:sz="8" w:space="0" w:color="7BA0CD" w:themeColor="accent1" w:themeTint="BF"/>
-          <w:right w:val="single" w:sz="8" w:space="0" w:color="7BA0CD" w:themeColor="accent1" w:themeTint="BF"/>
-          <w:insideH w:val="nil"/>
-          <w:insideV w:val="nil"/>
-        </w:tcBorders>
-        <w:shd w:val="clear" w:color="auto" w:fill="4F81BD" w:themeFill="accent1"/>
-      </w:tcPr>
-    </w:tblStylePr>
-    <w:tblStylePr w:type="lastRow">
-      <w:pPr>
-        <w:spacing w:before="0" w:after="0" w:line="240" w:lineRule="auto"/>
-      </w:pPr>
-      <w:rPr>
-        <w:b/>
-        <w:bCs/>
-      </w:rPr>
-      <w:tblPr/>
-      <w:tcPr>
-        <w:tcBorders>
-          <w:top w:val="double" w:sz="6" w:space="0" w:color="7BA0CD" w:themeColor="accent1" w:themeTint="BF"/>
-          <w:left w:val="single" w:sz="8" w:space="0" w:color="7BA0CD" w:themeColor="accent1" w:themeTint="BF"/>
-          <w:bottom w:val="single" w:sz="8" w:space="0" w:color="7BA0CD" w:themeColor="accent1" w:themeTint="BF"/>
-          <w:right w:val="single" w:sz="8" w:space="0" w:color="7BA0CD" w:themeColor="accent1" w:themeTint="BF"/>
-          <w:insideH w:val="nil"/>
-          <w:insideV w:val="nil"/>
-        </w:tcBorders>
-      </w:tcPr>
-    </w:tblStylePr>
-    <w:tblStylePr w:type="firstCol">
-      <w:rPr>
-        <w:b/>
-        <w:bCs/>
-      </w:rPr>
-    </w:tblStylePr>
-    <w:tblStylePr w:type="lastCol">
-      <w:rPr>
-        <w:b/>
-        <w:bCs/>
-      </w:rPr>
-    </w:tblStylePr>
-    <w:tblStylePr w:type="band1Vert">
-      <w:tblPr/>
-      <w:tcPr>
-        <w:shd w:val="clear" w:color="auto" w:fill="D3DFEE" w:themeFill="accent1" w:themeFillTint="3F"/>
-      </w:tcPr>
-    </w:tblStylePr>
-    <w:tblStylePr w:type="band1Horz">
-      <w:tblPr/>
-      <w:tcPr>
-        <w:tcBorders>
-          <w:insideH w:val="nil"/>
-          <w:insideV w:val="nil"/>
-        </w:tcBorders>
-        <w:shd w:val="clear" w:color="auto" w:fill="D3DFEE" w:themeFill="accent1" w:themeFillTint="3F"/>
-      </w:tcPr>
-    </w:tblStylePr>
-    <w:tblStylePr w:type="band2Horz">
-      <w:tblPr/>
-      <w:tcPr>
-        <w:tcBorders>
-          <w:insideH w:val="nil"/>
-          <w:insideV w:val="nil"/>
-        </w:tcBorders>
-      </w:tcPr>
-    </w:tblStylePr>
-  </w:style>
-  <w:style w:type="table" w:styleId="LightList-Accent11">
-    <w:name w:val="Light List Accent 1"/>
-    <w:basedOn w:val="TableNormal"/>
-    <w:uiPriority w:val="61"/>
-    <w:rsid w:val="00E76F7D"/>
-    <w:tblPr>
-      <w:tblStyleRowBandSize w:val="1"/>
-      <w:tblStyleColBandSize w:val="1"/>
-      <w:tblBorders>
-        <w:top w:val="single" w:sz="8" w:space="0" w:color="4F81BD" w:themeColor="accent1"/>
-        <w:left w:val="single" w:sz="8" w:space="0" w:color="4F81BD" w:themeColor="accent1"/>
-        <w:bottom w:val="single" w:sz="8" w:space="0" w:color="4F81BD" w:themeColor="accent1"/>
-        <w:right w:val="single" w:sz="8" w:space="0" w:color="4F81BD" w:themeColor="accent1"/>
-      </w:tblBorders>
-    </w:tblPr>
-    <w:tblStylePr w:type="firstRow">
-      <w:pPr>
-        <w:spacing w:before="0" w:after="0" w:line="240" w:lineRule="auto"/>
-      </w:pPr>
-      <w:rPr>
-        <w:b/>
-        <w:bCs/>
-        <w:color w:val="FFFFFF" w:themeColor="background1"/>
-      </w:rPr>
-      <w:tblPr/>
-      <w:tcPr>
-        <w:shd w:val="clear" w:color="auto" w:fill="4F81BD" w:themeFill="accent1"/>
-      </w:tcPr>
-    </w:tblStylePr>
-    <w:tblStylePr w:type="lastRow">
-      <w:pPr>
-        <w:spacing w:before="0" w:after="0" w:line="240" w:lineRule="auto"/>
-      </w:pPr>
-      <w:rPr>
-        <w:b/>
-        <w:bCs/>
-      </w:rPr>
-      <w:tblPr/>
-      <w:tcPr>
-        <w:tcBorders>
-          <w:top w:val="double" w:sz="6" w:space="0" w:color="4F81BD" w:themeColor="accent1"/>
-          <w:left w:val="single" w:sz="8" w:space="0" w:color="4F81BD" w:themeColor="accent1"/>
-          <w:bottom w:val="single" w:sz="8" w:space="0" w:color="4F81BD" w:themeColor="accent1"/>
-          <w:right w:val="single" w:sz="8" w:space="0" w:color="4F81BD" w:themeColor="accent1"/>
-        </w:tcBorders>
-      </w:tcPr>
-    </w:tblStylePr>
-    <w:tblStylePr w:type="firstCol">
-      <w:rPr>
-        <w:b/>
-        <w:bCs/>
-      </w:rPr>
-    </w:tblStylePr>
-    <w:tblStylePr w:type="lastCol">
-      <w:rPr>
-        <w:b/>
-        <w:bCs/>
-      </w:rPr>
-    </w:tblStylePr>
-    <w:tblStylePr w:type="band1Vert">
-      <w:tblPr/>
-      <w:tcPr>
-        <w:tcBorders>
-          <w:top w:val="single" w:sz="8" w:space="0" w:color="4F81BD" w:themeColor="accent1"/>
-          <w:left w:val="single" w:sz="8" w:space="0" w:color="4F81BD" w:themeColor="accent1"/>
-          <w:bottom w:val="single" w:sz="8" w:space="0" w:color="4F81BD" w:themeColor="accent1"/>
-          <w:right w:val="single" w:sz="8" w:space="0" w:color="4F81BD" w:themeColor="accent1"/>
-        </w:tcBorders>
-      </w:tcPr>
-    </w:tblStylePr>
-    <w:tblStylePr w:type="band1Horz">
-      <w:tblPr/>
-      <w:tcPr>
-        <w:tcBorders>
-          <w:top w:val="single" w:sz="8" w:space="0" w:color="4F81BD" w:themeColor="accent1"/>
-          <w:left w:val="single" w:sz="8" w:space="0" w:color="4F81BD" w:themeColor="accent1"/>
-          <w:bottom w:val="single" w:sz="8" w:space="0" w:color="4F81BD" w:themeColor="accent1"/>
-          <w:right w:val="single" w:sz="8" w:space="0" w:color="4F81BD" w:themeColor="accent1"/>
-        </w:tcBorders>
-      </w:tcPr>
-    </w:tblStylePr>
-  </w:style>
-  <w:style w:type="paragraph" w:styleId="TOC4">
-    <w:name w:val="toc 4"/>
-    <w:basedOn w:val="Normal"/>
-    <w:next w:val="Normal"/>
-    <w:autoRedefine/>
-    <w:uiPriority w:val="39"/>
-    <w:semiHidden/>
-    <w:unhideWhenUsed/>
-    <w:rsid w:val="00522F9C"/>
-    <w:pPr>
-      <w:spacing w:after="100"/>
-      <w:ind w:left="660"/>
-    </w:pPr>
-    <w:rPr>
-      <w:sz w:val="20"/>
-    </w:rPr>
-  </w:style>
-  <w:style w:type="table" w:styleId="LightGrid-Accent11">
-    <w:name w:val="Light Grid Accent 1"/>
-    <w:basedOn w:val="TableNormal"/>
-    <w:uiPriority w:val="62"/>
-    <w:rsid w:val="00DE4B33"/>
-    <w:tblPr>
-      <w:tblStyleRowBandSize w:val="1"/>
-      <w:tblStyleColBandSize w:val="1"/>
-      <w:tblBorders>
-        <w:top w:val="single" w:sz="8" w:space="0" w:color="4F81BD" w:themeColor="accent1"/>
-        <w:left w:val="single" w:sz="8" w:space="0" w:color="4F81BD" w:themeColor="accent1"/>
-        <w:bottom w:val="single" w:sz="8" w:space="0" w:color="4F81BD" w:themeColor="accent1"/>
-        <w:right w:val="single" w:sz="8" w:space="0" w:color="4F81BD" w:themeColor="accent1"/>
-        <w:insideH w:val="single" w:sz="8" w:space="0" w:color="4F81BD" w:themeColor="accent1"/>
-        <w:insideV w:val="single" w:sz="8" w:space="0" w:color="4F81BD" w:themeColor="accent1"/>
-      </w:tblBorders>
-    </w:tblPr>
-    <w:tblStylePr w:type="firstRow">
-      <w:pPr>
-        <w:spacing w:before="0" w:after="0" w:line="240" w:lineRule="auto"/>
-      </w:pPr>
-      <w:rPr>
-        <w:rFonts w:asciiTheme="majorHAnsi" w:eastAsiaTheme="majorEastAsia" w:hAnsiTheme="majorHAnsi" w:cstheme="majorBidi"/>
-        <w:b/>
-        <w:bCs/>
-      </w:rPr>
-      <w:tblPr/>
-      <w:tcPr>
-        <w:tcBorders>
-          <w:top w:val="single" w:sz="8" w:space="0" w:color="4F81BD" w:themeColor="accent1"/>
-          <w:left w:val="single" w:sz="8" w:space="0" w:color="4F81BD" w:themeColor="accent1"/>
-          <w:bottom w:val="single" w:sz="18" w:space="0" w:color="4F81BD" w:themeColor="accent1"/>
-          <w:right w:val="single" w:sz="8" w:space="0" w:color="4F81BD" w:themeColor="accent1"/>
-          <w:insideH w:val="nil"/>
-          <w:insideV w:val="single" w:sz="8" w:space="0" w:color="4F81BD" w:themeColor="accent1"/>
-        </w:tcBorders>
-      </w:tcPr>
-    </w:tblStylePr>
-    <w:tblStylePr w:type="lastRow">
-      <w:pPr>
-        <w:spacing w:before="0" w:after="0" w:line="240" w:lineRule="auto"/>
-      </w:pPr>
-      <w:rPr>
-        <w:rFonts w:asciiTheme="majorHAnsi" w:eastAsiaTheme="majorEastAsia" w:hAnsiTheme="majorHAnsi" w:cstheme="majorBidi"/>
-        <w:b/>
-        <w:bCs/>
-      </w:rPr>
-      <w:tblPr/>
-      <w:tcPr>
-        <w:tcBorders>
-          <w:top w:val="double" w:sz="6" w:space="0" w:color="4F81BD" w:themeColor="accent1"/>
-          <w:left w:val="single" w:sz="8" w:space="0" w:color="4F81BD" w:themeColor="accent1"/>
-          <w:bottom w:val="single" w:sz="8" w:space="0" w:color="4F81BD" w:themeColor="accent1"/>
-          <w:right w:val="single" w:sz="8" w:space="0" w:color="4F81BD" w:themeColor="accent1"/>
-          <w:insideH w:val="nil"/>
-          <w:insideV w:val="single" w:sz="8" w:space="0" w:color="4F81BD" w:themeColor="accent1"/>
-        </w:tcBorders>
-      </w:tcPr>
-    </w:tblStylePr>
-    <w:tblStylePr w:type="firstCol">
-      <w:rPr>
-        <w:rFonts w:asciiTheme="majorHAnsi" w:eastAsiaTheme="majorEastAsia" w:hAnsiTheme="majorHAnsi" w:cstheme="majorBidi"/>
-        <w:b/>
-        <w:bCs/>
-      </w:rPr>
-    </w:tblStylePr>
-    <w:tblStylePr w:type="lastCol">
-      <w:rPr>
-        <w:rFonts w:asciiTheme="majorHAnsi" w:eastAsiaTheme="majorEastAsia" w:hAnsiTheme="majorHAnsi" w:cstheme="majorBidi"/>
-        <w:b/>
-        <w:bCs/>
-      </w:rPr>
-      <w:tblPr/>
-      <w:tcPr>
-        <w:tcBorders>
-          <w:top w:val="single" w:sz="8" w:space="0" w:color="4F81BD" w:themeColor="accent1"/>
-          <w:left w:val="single" w:sz="8" w:space="0" w:color="4F81BD" w:themeColor="accent1"/>
-          <w:bottom w:val="single" w:sz="8" w:space="0" w:color="4F81BD" w:themeColor="accent1"/>
-          <w:right w:val="single" w:sz="8" w:space="0" w:color="4F81BD" w:themeColor="accent1"/>
-        </w:tcBorders>
-      </w:tcPr>
-    </w:tblStylePr>
-    <w:tblStylePr w:type="band1Vert">
-      <w:tblPr/>
-      <w:tcPr>
-        <w:tcBorders>
-          <w:top w:val="single" w:sz="8" w:space="0" w:color="4F81BD" w:themeColor="accent1"/>
-          <w:left w:val="single" w:sz="8" w:space="0" w:color="4F81BD" w:themeColor="accent1"/>
-          <w:bottom w:val="single" w:sz="8" w:space="0" w:color="4F81BD" w:themeColor="accent1"/>
-          <w:right w:val="single" w:sz="8" w:space="0" w:color="4F81BD" w:themeColor="accent1"/>
-        </w:tcBorders>
-        <w:shd w:val="clear" w:color="auto" w:fill="D3DFEE" w:themeFill="accent1" w:themeFillTint="3F"/>
-      </w:tcPr>
-    </w:tblStylePr>
-    <w:tblStylePr w:type="band1Horz">
-      <w:tblPr/>
-      <w:tcPr>
-        <w:tcBorders>
-          <w:top w:val="single" w:sz="8" w:space="0" w:color="4F81BD" w:themeColor="accent1"/>
-          <w:left w:val="single" w:sz="8" w:space="0" w:color="4F81BD" w:themeColor="accent1"/>
-          <w:bottom w:val="single" w:sz="8" w:space="0" w:color="4F81BD" w:themeColor="accent1"/>
-          <w:right w:val="single" w:sz="8" w:space="0" w:color="4F81BD" w:themeColor="accent1"/>
-          <w:insideV w:val="single" w:sz="8" w:space="0" w:color="4F81BD" w:themeColor="accent1"/>
-        </w:tcBorders>
-        <w:shd w:val="clear" w:color="auto" w:fill="D3DFEE" w:themeFill="accent1" w:themeFillTint="3F"/>
-      </w:tcPr>
-    </w:tblStylePr>
-    <w:tblStylePr w:type="band2Horz">
-      <w:tblPr/>
-      <w:tcPr>
-        <w:tcBorders>
-          <w:top w:val="single" w:sz="8" w:space="0" w:color="4F81BD" w:themeColor="accent1"/>
-          <w:left w:val="single" w:sz="8" w:space="0" w:color="4F81BD" w:themeColor="accent1"/>
-          <w:bottom w:val="single" w:sz="8" w:space="0" w:color="4F81BD" w:themeColor="accent1"/>
-          <w:right w:val="single" w:sz="8" w:space="0" w:color="4F81BD" w:themeColor="accent1"/>
-          <w:insideV w:val="single" w:sz="8" w:space="0" w:color="4F81BD" w:themeColor="accent1"/>
-        </w:tcBorders>
-      </w:tcPr>
-    </w:tblStylePr>
-  </w:style>
-</w:styles>
-</file>
-
 <file path=word/charts/chart1.xml><?xml version="1.0" encoding="utf-8"?>
 <c:chartSpace xmlns:c="http://schemas.openxmlformats.org/drawingml/2006/chart" xmlns:a="http://schemas.openxmlformats.org/drawingml/2006/main" xmlns:r="http://schemas.openxmlformats.org/officeDocument/2006/relationships">
   <c:date1904 val="0"/>
@@ -29626,6 +26516,9 @@
               <c:showSerName val="0"/>
               <c:showPercent val="0"/>
               <c:showBubbleSize val="0"/>
+              <c:extLst>
+                <c:ext xmlns:c15="http://schemas.microsoft.com/office/drawing/2012/chart" uri="{CE6537A1-D6FC-4f65-9D91-7224C49458BB}"/>
+              </c:extLst>
             </c:dLbl>
             <c:dLbl>
               <c:idx val="4"/>
@@ -29641,7 +26534,17 @@
               <c:showSerName val="0"/>
               <c:showPercent val="0"/>
               <c:showBubbleSize val="0"/>
+              <c:extLst>
+                <c:ext xmlns:c15="http://schemas.microsoft.com/office/drawing/2012/chart" uri="{CE6537A1-D6FC-4f65-9D91-7224C49458BB}"/>
+              </c:extLst>
             </c:dLbl>
+            <c:spPr>
+              <a:noFill/>
+              <a:ln>
+                <a:noFill/>
+              </a:ln>
+              <a:effectLst/>
+            </c:spPr>
             <c:txPr>
               <a:bodyPr/>
               <a:lstStyle/>
@@ -29669,6 +26572,9 @@
             <c:showPercent val="0"/>
             <c:showBubbleSize val="0"/>
             <c:showLeaderLines val="1"/>
+            <c:extLst>
+              <c:ext xmlns:c15="http://schemas.microsoft.com/office/drawing/2012/chart" uri="{CE6537A1-D6FC-4f65-9D91-7224C49458BB}"/>
+            </c:extLst>
           </c:dLbls>
           <c:cat>
             <c:strRef>
@@ -29950,18 +26856,18 @@
           <c:showPercent val="0"/>
           <c:showBubbleSize val="0"/>
         </c:dLbls>
-        <c:axId val="177350144"/>
-        <c:axId val="177351680"/>
+        <c:axId val="330952160"/>
+        <c:axId val="447349880"/>
       </c:radarChart>
       <c:catAx>
-        <c:axId val="177350144"/>
+        <c:axId val="330952160"/>
         <c:scaling>
           <c:orientation val="minMax"/>
         </c:scaling>
         <c:delete val="0"/>
         <c:axPos val="b"/>
         <c:majorGridlines/>
-        <c:numFmt formatCode="m/d/yyyy" sourceLinked="1"/>
+        <c:numFmt formatCode="General" sourceLinked="1"/>
         <c:majorTickMark val="out"/>
         <c:minorTickMark val="none"/>
         <c:tickLblPos val="nextTo"/>
@@ -29975,7 +26881,7 @@
             <a:endParaRPr lang="en-US"/>
           </a:p>
         </c:txPr>
-        <c:crossAx val="177351680"/>
+        <c:crossAx val="447349880"/>
         <c:crosses val="autoZero"/>
         <c:auto val="1"/>
         <c:lblAlgn val="ctr"/>
@@ -29983,7 +26889,7 @@
         <c:noMultiLvlLbl val="0"/>
       </c:catAx>
       <c:valAx>
-        <c:axId val="177351680"/>
+        <c:axId val="447349880"/>
         <c:scaling>
           <c:orientation val="minMax"/>
           <c:max val="4"/>
@@ -30006,7 +26912,7 @@
             <a:endParaRPr lang="en-US"/>
           </a:p>
         </c:txPr>
-        <c:crossAx val="177350144"/>
+        <c:crossAx val="330952160"/>
         <c:crosses val="autoZero"/>
         <c:crossBetween val="between"/>
         <c:majorUnit val="1"/>
@@ -30353,7 +27259,7 @@
 </file>
 
 <file path=customXml/itemProps1.xml><?xml version="1.0" encoding="utf-8"?>
-<ds:datastoreItem xmlns:ds="http://schemas.openxmlformats.org/officeDocument/2006/customXml" ds:itemID="{92594DFC-AB0B-4018-95ED-7F0601980F11}">
+<ds:datastoreItem xmlns:ds="http://schemas.openxmlformats.org/officeDocument/2006/customXml" ds:itemID="{CC03DCCF-3218-4320-9F6E-0459C603C8DF}">
   <ds:schemaRefs>
     <ds:schemaRef ds:uri="http://schemas.openxmlformats.org/officeDocument/2006/bibliography"/>
   </ds:schemaRefs>

</xml_diff>